<commit_message>
Segundo commit branch master
</commit_message>
<xml_diff>
--- a/Trabalho-VictorGabriel.docx
+++ b/Trabalho-VictorGabriel.docx
@@ -974,9 +974,304 @@
       </w:r>
     </w:p>
     <w:p>
+      <w:pPr>
+        <w:jc w:val="both"/>
+        <w:rPr>
+          <w:rFonts w:ascii="Arial" w:hAnsi="Arial" w:cs="Arial"/>
+        </w:rPr>
+      </w:pPr>
+    </w:p>
+    <w:p>
+      <w:pPr>
+        <w:jc w:val="center"/>
+        <w:rPr>
+          <w:rFonts w:ascii="Arial" w:hAnsi="Arial" w:cs="Arial"/>
+          <w:b/>
+          <w:sz w:val="36"/>
+          <w:szCs w:val="36"/>
+        </w:rPr>
+      </w:pPr>
+      <w:r>
+        <w:rPr>
+          <w:rFonts w:ascii="Arial" w:hAnsi="Arial" w:cs="Arial"/>
+          <w:b/>
+          <w:sz w:val="36"/>
+          <w:szCs w:val="36"/>
+        </w:rPr>
+        <w:t>2- REQUISITOS ESPECÍFICOS</w:t>
+      </w:r>
+    </w:p>
+    <w:p>
+      <w:pPr>
+        <w:jc w:val="center"/>
+        <w:rPr>
+          <w:rFonts w:ascii="Arial" w:hAnsi="Arial" w:cs="Arial"/>
+          <w:b/>
+          <w:sz w:val="36"/>
+          <w:szCs w:val="36"/>
+        </w:rPr>
+      </w:pPr>
+    </w:p>
+    <w:p>
+      <w:pPr>
+        <w:jc w:val="both"/>
+        <w:rPr>
+          <w:rFonts w:ascii="Arial" w:hAnsi="Arial" w:cs="Arial"/>
+          <w:b/>
+        </w:rPr>
+      </w:pPr>
+      <w:r>
+        <w:rPr>
+          <w:rFonts w:ascii="Arial" w:hAnsi="Arial" w:cs="Arial"/>
+          <w:b/>
+        </w:rPr>
+        <w:t>2.1 Requisitos Funcionais</w:t>
+      </w:r>
+    </w:p>
+    <w:p>
+      <w:pPr>
+        <w:jc w:val="both"/>
+        <w:rPr>
+          <w:rFonts w:ascii="Arial" w:hAnsi="Arial" w:cs="Arial"/>
+          <w:b/>
+        </w:rPr>
+      </w:pPr>
+    </w:p>
+    <w:p>
+      <w:pPr>
+        <w:pStyle w:val="PargrafodaLista"/>
+        <w:numPr>
+          <w:ilvl w:val="0"/>
+          <w:numId w:val="3"/>
+        </w:numPr>
+        <w:jc w:val="both"/>
+        <w:rPr>
+          <w:rFonts w:ascii="Arial" w:hAnsi="Arial" w:cs="Arial"/>
+        </w:rPr>
+      </w:pPr>
+      <w:r>
+        <w:rPr>
+          <w:rFonts w:ascii="Arial" w:hAnsi="Arial" w:cs="Arial"/>
+        </w:rPr>
+        <w:t>O sistema deve permitir a criação de contas de usuários que podem ser de perfil Cliente ou Motorista. Para cadastro deve ser informado os dados cadastrais que são: nome, data de nascimento, RG, CPF, fone, e-mail, nome de usuário, senha e perfil de usuário (Cliente ou Motorista) para uso nos próximos acessos.</w:t>
+      </w:r>
+    </w:p>
+    <w:p>
+      <w:pPr>
+        <w:pStyle w:val="PargrafodaLista"/>
+        <w:numPr>
+          <w:ilvl w:val="0"/>
+          <w:numId w:val="3"/>
+        </w:numPr>
+        <w:jc w:val="both"/>
+        <w:rPr>
+          <w:rFonts w:ascii="Arial" w:hAnsi="Arial" w:cs="Arial"/>
+        </w:rPr>
+      </w:pPr>
+      <w:r>
+        <w:rPr>
+          <w:rFonts w:ascii="Arial" w:hAnsi="Arial" w:cs="Arial"/>
+        </w:rPr>
+        <w:t>Caso o usuário seja motorista, devem ser informados o número da carteira de motorista e informações referentes ao carro utilizado para oferecer carona, marca, modelo, ano, número de vagas para passageiros e consumo (quantos km faz por litro).</w:t>
+      </w:r>
+    </w:p>
+    <w:p>
+      <w:pPr>
+        <w:pStyle w:val="PargrafodaLista"/>
+        <w:numPr>
+          <w:ilvl w:val="0"/>
+          <w:numId w:val="3"/>
+        </w:numPr>
+        <w:jc w:val="both"/>
+        <w:rPr>
+          <w:rFonts w:ascii="Arial" w:hAnsi="Arial" w:cs="Arial"/>
+        </w:rPr>
+      </w:pPr>
+      <w:r>
+        <w:rPr>
+          <w:rFonts w:ascii="Arial" w:hAnsi="Arial" w:cs="Arial"/>
+        </w:rPr>
+        <w:t>O sistema deve permitir que um usuário seja cliente ou motorista, registre os dados de uma corrida informando a origem e o destino, a distância em km e a hora da partida.</w:t>
+      </w:r>
+    </w:p>
+    <w:p>
+      <w:pPr>
+        <w:pStyle w:val="PargrafodaLista"/>
+        <w:numPr>
+          <w:ilvl w:val="0"/>
+          <w:numId w:val="3"/>
+        </w:numPr>
+        <w:jc w:val="both"/>
+        <w:rPr>
+          <w:rFonts w:ascii="Arial" w:hAnsi="Arial" w:cs="Arial"/>
+        </w:rPr>
+      </w:pPr>
+      <w:r>
+        <w:rPr>
+          <w:rFonts w:ascii="Arial" w:hAnsi="Arial" w:cs="Arial"/>
+        </w:rPr>
+        <w:t xml:space="preserve">Uma viagem deve ter um motorista e um ou mais clientes. Caso a viagem seja registrada por um cliente, o sistema deve indicar a viagem como </w:t>
+      </w:r>
+      <w:r>
+        <w:rPr>
+          <w:rFonts w:ascii="Arial" w:hAnsi="Arial" w:cs="Arial"/>
+          <w:i/>
+        </w:rPr>
+        <w:t>aguardando motorista</w:t>
+      </w:r>
+      <w:r>
+        <w:rPr>
+          <w:rFonts w:ascii="Arial" w:hAnsi="Arial" w:cs="Arial"/>
+          <w:i/>
+        </w:rPr>
+        <w:t xml:space="preserve">. </w:t>
+      </w:r>
+      <w:r>
+        <w:rPr>
+          <w:rFonts w:ascii="Arial" w:hAnsi="Arial" w:cs="Arial"/>
+        </w:rPr>
+        <w:t>Caso a viagem seja registrada por um motorista o sistema deve indicar a viagem como aguardando lotação. Dependendo do consumo do carro, o sistema deve exibir o custo da viagem indicando quantos litros de combustível serão gastos.</w:t>
+      </w:r>
+    </w:p>
+    <w:p>
+      <w:pPr>
+        <w:pStyle w:val="PargrafodaLista"/>
+        <w:numPr>
+          <w:ilvl w:val="0"/>
+          <w:numId w:val="3"/>
+        </w:numPr>
+        <w:jc w:val="both"/>
+        <w:rPr>
+          <w:rFonts w:ascii="Arial" w:hAnsi="Arial" w:cs="Arial"/>
+        </w:rPr>
+      </w:pPr>
+      <w:r>
+        <w:rPr>
+          <w:rFonts w:ascii="Arial" w:hAnsi="Arial" w:cs="Arial"/>
+        </w:rPr>
+        <w:t>Outros clientes podem se interessar pela mesma viagem e podem solicitar participar da viagem reservando uma vaga. O sistema deve exibir o total de passageiros interessados em uma mesma viagem. Caso a viagem esteja aguardando motorista, o motorista pode atender aquela viagem caso tenha espaço no carro.</w:t>
+      </w:r>
+    </w:p>
+    <w:p>
+      <w:pPr>
+        <w:pStyle w:val="PargrafodaLista"/>
+        <w:numPr>
+          <w:ilvl w:val="0"/>
+          <w:numId w:val="3"/>
+        </w:numPr>
+        <w:jc w:val="both"/>
+        <w:rPr>
+          <w:rFonts w:ascii="Arial" w:hAnsi="Arial" w:cs="Arial"/>
+        </w:rPr>
+      </w:pPr>
+      <w:r>
+        <w:rPr>
+          <w:rFonts w:ascii="Arial" w:hAnsi="Arial" w:cs="Arial"/>
+        </w:rPr>
+        <w:t>Quando um motorista iniciar uma corrida deve marcar a corrida com status iniciada, e quando finalizar a corrida, alterar o status para finalizada.</w:t>
+      </w:r>
+    </w:p>
+    <w:p>
+      <w:pPr>
+        <w:pStyle w:val="PargrafodaLista"/>
+        <w:numPr>
+          <w:ilvl w:val="0"/>
+          <w:numId w:val="3"/>
+        </w:numPr>
+        <w:jc w:val="both"/>
+        <w:rPr>
+          <w:rFonts w:ascii="Arial" w:hAnsi="Arial" w:cs="Arial"/>
+        </w:rPr>
+      </w:pPr>
+      <w:r>
+        <w:rPr>
+          <w:rFonts w:ascii="Arial" w:hAnsi="Arial" w:cs="Arial"/>
+        </w:rPr>
+        <w:t>Ao final da viagem os clientes devem efetuar o pagamento dividindo o custo da corrida pela quantidade de passageiros participantes da corrida.</w:t>
+      </w:r>
+    </w:p>
+    <w:p>
+      <w:pPr>
+        <w:jc w:val="both"/>
+        <w:rPr>
+          <w:rFonts w:ascii="Arial" w:hAnsi="Arial" w:cs="Arial"/>
+        </w:rPr>
+      </w:pPr>
+    </w:p>
+    <w:p>
+      <w:pPr>
+        <w:jc w:val="both"/>
+        <w:rPr>
+          <w:rFonts w:ascii="Arial" w:hAnsi="Arial" w:cs="Arial"/>
+          <w:b/>
+        </w:rPr>
+      </w:pPr>
+      <w:r>
+        <w:rPr>
+          <w:rFonts w:ascii="Arial" w:hAnsi="Arial" w:cs="Arial"/>
+          <w:b/>
+        </w:rPr>
+        <w:t>2.2 Requisitos Não Funcionais</w:t>
+      </w:r>
+    </w:p>
+    <w:p>
+      <w:pPr>
+        <w:jc w:val="both"/>
+        <w:rPr>
+          <w:rFonts w:ascii="Arial" w:hAnsi="Arial" w:cs="Arial"/>
+          <w:b/>
+        </w:rPr>
+      </w:pPr>
+    </w:p>
+    <w:p>
+      <w:pPr>
+        <w:pStyle w:val="PargrafodaLista"/>
+        <w:numPr>
+          <w:ilvl w:val="0"/>
+          <w:numId w:val="4"/>
+        </w:numPr>
+        <w:jc w:val="both"/>
+        <w:rPr>
+          <w:rFonts w:ascii="Arial" w:hAnsi="Arial" w:cs="Arial"/>
+        </w:rPr>
+      </w:pPr>
+      <w:r>
+        <w:rPr>
+          <w:rFonts w:ascii="Arial" w:hAnsi="Arial" w:cs="Arial"/>
+        </w:rPr>
+        <w:t>O sistema deve ter interface responsiva, adaptando-se a qualquer dispositivo utilizado para acessar o Web site.</w:t>
+      </w:r>
+    </w:p>
+    <w:p>
+      <w:pPr>
+        <w:pStyle w:val="PargrafodaLista"/>
+        <w:numPr>
+          <w:ilvl w:val="0"/>
+          <w:numId w:val="4"/>
+        </w:numPr>
+        <w:jc w:val="both"/>
+        <w:rPr>
+          <w:rFonts w:ascii="Arial" w:hAnsi="Arial" w:cs="Arial"/>
+        </w:rPr>
+      </w:pPr>
+      <w:r>
+        <w:rPr>
+          <w:rFonts w:ascii="Arial" w:hAnsi="Arial" w:cs="Arial"/>
+        </w:rPr>
+        <w:t>O sistema deve ser leve e ter um tempo de carregamento aceitável mesmo para usuários com conexão com a internet lenta.</w:t>
+      </w:r>
+    </w:p>
+    <w:p>
+      <w:pPr>
+        <w:jc w:val="both"/>
+        <w:rPr>
+          <w:rFonts w:ascii="Arial" w:hAnsi="Arial" w:cs="Arial"/>
+        </w:rPr>
+      </w:pPr>
       <w:bookmarkStart w:id="0" w:name="_GoBack"/>
       <w:bookmarkEnd w:id="0"/>
     </w:p>
+    <w:p/>
     <w:sectPr>
       <w:pgSz w:w="11906" w:h="16838"/>
       <w:pgMar w:top="1417" w:right="1701" w:bottom="1417" w:left="1701" w:header="708" w:footer="708" w:gutter="0"/>
@@ -990,6 +1285,184 @@
 <file path=word/numbering.xml><?xml version="1.0" encoding="utf-8"?>
 <w:numbering xmlns:wpc="http://schemas.microsoft.com/office/word/2010/wordprocessingCanvas" xmlns:mc="http://schemas.openxmlformats.org/markup-compatibility/2006" xmlns:o="urn:schemas-microsoft-com:office:office" xmlns:r="http://schemas.openxmlformats.org/officeDocument/2006/relationships" xmlns:m="http://schemas.openxmlformats.org/officeDocument/2006/math" xmlns:v="urn:schemas-microsoft-com:vml" xmlns:wp14="http://schemas.microsoft.com/office/word/2010/wordprocessingDrawing" xmlns:wp="http://schemas.openxmlformats.org/drawingml/2006/wordprocessingDrawing" xmlns:w10="urn:schemas-microsoft-com:office:word" xmlns:w="http://schemas.openxmlformats.org/wordprocessingml/2006/main" xmlns:w14="http://schemas.microsoft.com/office/word/2010/wordml" xmlns:w15="http://schemas.microsoft.com/office/word/2012/wordml" xmlns:wpg="http://schemas.microsoft.com/office/word/2010/wordprocessingGroup" xmlns:wpi="http://schemas.microsoft.com/office/word/2010/wordprocessingInk" xmlns:wne="http://schemas.microsoft.com/office/word/2006/wordml" xmlns:wps="http://schemas.microsoft.com/office/word/2010/wordprocessingShape" mc:Ignorable="w14 w15 wp14">
   <w:abstractNum w:abstractNumId="0" w15:restartNumberingAfterBreak="0">
+    <w:nsid w:val="04FA119F"/>
+    <w:multiLevelType w:val="hybridMultilevel"/>
+    <w:tmpl w:val="58FA03F6"/>
+    <w:lvl w:ilvl="0" w:tplc="0416000F">
+      <w:start w:val="1"/>
+      <w:numFmt w:val="decimal"/>
+      <w:lvlText w:val="%1."/>
+      <w:lvlJc w:val="left"/>
+      <w:pPr>
+        <w:ind w:left="720" w:hanging="360"/>
+      </w:pPr>
+      <w:rPr>
+        <w:rFonts w:hint="default"/>
+      </w:rPr>
+    </w:lvl>
+    <w:lvl w:ilvl="1" w:tplc="04160019" w:tentative="1">
+      <w:start w:val="1"/>
+      <w:numFmt w:val="lowerLetter"/>
+      <w:lvlText w:val="%2."/>
+      <w:lvlJc w:val="left"/>
+      <w:pPr>
+        <w:ind w:left="1440" w:hanging="360"/>
+      </w:pPr>
+    </w:lvl>
+    <w:lvl w:ilvl="2" w:tplc="0416001B" w:tentative="1">
+      <w:start w:val="1"/>
+      <w:numFmt w:val="lowerRoman"/>
+      <w:lvlText w:val="%3."/>
+      <w:lvlJc w:val="right"/>
+      <w:pPr>
+        <w:ind w:left="2160" w:hanging="180"/>
+      </w:pPr>
+    </w:lvl>
+    <w:lvl w:ilvl="3" w:tplc="0416000F" w:tentative="1">
+      <w:start w:val="1"/>
+      <w:numFmt w:val="decimal"/>
+      <w:lvlText w:val="%4."/>
+      <w:lvlJc w:val="left"/>
+      <w:pPr>
+        <w:ind w:left="2880" w:hanging="360"/>
+      </w:pPr>
+    </w:lvl>
+    <w:lvl w:ilvl="4" w:tplc="04160019" w:tentative="1">
+      <w:start w:val="1"/>
+      <w:numFmt w:val="lowerLetter"/>
+      <w:lvlText w:val="%5."/>
+      <w:lvlJc w:val="left"/>
+      <w:pPr>
+        <w:ind w:left="3600" w:hanging="360"/>
+      </w:pPr>
+    </w:lvl>
+    <w:lvl w:ilvl="5" w:tplc="0416001B" w:tentative="1">
+      <w:start w:val="1"/>
+      <w:numFmt w:val="lowerRoman"/>
+      <w:lvlText w:val="%6."/>
+      <w:lvlJc w:val="right"/>
+      <w:pPr>
+        <w:ind w:left="4320" w:hanging="180"/>
+      </w:pPr>
+    </w:lvl>
+    <w:lvl w:ilvl="6" w:tplc="0416000F" w:tentative="1">
+      <w:start w:val="1"/>
+      <w:numFmt w:val="decimal"/>
+      <w:lvlText w:val="%7."/>
+      <w:lvlJc w:val="left"/>
+      <w:pPr>
+        <w:ind w:left="5040" w:hanging="360"/>
+      </w:pPr>
+    </w:lvl>
+    <w:lvl w:ilvl="7" w:tplc="04160019" w:tentative="1">
+      <w:start w:val="1"/>
+      <w:numFmt w:val="lowerLetter"/>
+      <w:lvlText w:val="%8."/>
+      <w:lvlJc w:val="left"/>
+      <w:pPr>
+        <w:ind w:left="5760" w:hanging="360"/>
+      </w:pPr>
+    </w:lvl>
+    <w:lvl w:ilvl="8" w:tplc="0416001B" w:tentative="1">
+      <w:start w:val="1"/>
+      <w:numFmt w:val="lowerRoman"/>
+      <w:lvlText w:val="%9."/>
+      <w:lvlJc w:val="right"/>
+      <w:pPr>
+        <w:ind w:left="6480" w:hanging="180"/>
+      </w:pPr>
+    </w:lvl>
+  </w:abstractNum>
+  <w:abstractNum w:abstractNumId="1" w15:restartNumberingAfterBreak="0">
+    <w:nsid w:val="506A2655"/>
+    <w:multiLevelType w:val="hybridMultilevel"/>
+    <w:tmpl w:val="5BE84AD6"/>
+    <w:lvl w:ilvl="0" w:tplc="0416000F">
+      <w:start w:val="1"/>
+      <w:numFmt w:val="decimal"/>
+      <w:lvlText w:val="%1."/>
+      <w:lvlJc w:val="left"/>
+      <w:pPr>
+        <w:ind w:left="720" w:hanging="360"/>
+      </w:pPr>
+      <w:rPr>
+        <w:rFonts w:hint="default"/>
+      </w:rPr>
+    </w:lvl>
+    <w:lvl w:ilvl="1" w:tplc="04160019" w:tentative="1">
+      <w:start w:val="1"/>
+      <w:numFmt w:val="lowerLetter"/>
+      <w:lvlText w:val="%2."/>
+      <w:lvlJc w:val="left"/>
+      <w:pPr>
+        <w:ind w:left="1440" w:hanging="360"/>
+      </w:pPr>
+    </w:lvl>
+    <w:lvl w:ilvl="2" w:tplc="0416001B" w:tentative="1">
+      <w:start w:val="1"/>
+      <w:numFmt w:val="lowerRoman"/>
+      <w:lvlText w:val="%3."/>
+      <w:lvlJc w:val="right"/>
+      <w:pPr>
+        <w:ind w:left="2160" w:hanging="180"/>
+      </w:pPr>
+    </w:lvl>
+    <w:lvl w:ilvl="3" w:tplc="0416000F" w:tentative="1">
+      <w:start w:val="1"/>
+      <w:numFmt w:val="decimal"/>
+      <w:lvlText w:val="%4."/>
+      <w:lvlJc w:val="left"/>
+      <w:pPr>
+        <w:ind w:left="2880" w:hanging="360"/>
+      </w:pPr>
+    </w:lvl>
+    <w:lvl w:ilvl="4" w:tplc="04160019" w:tentative="1">
+      <w:start w:val="1"/>
+      <w:numFmt w:val="lowerLetter"/>
+      <w:lvlText w:val="%5."/>
+      <w:lvlJc w:val="left"/>
+      <w:pPr>
+        <w:ind w:left="3600" w:hanging="360"/>
+      </w:pPr>
+    </w:lvl>
+    <w:lvl w:ilvl="5" w:tplc="0416001B" w:tentative="1">
+      <w:start w:val="1"/>
+      <w:numFmt w:val="lowerRoman"/>
+      <w:lvlText w:val="%6."/>
+      <w:lvlJc w:val="right"/>
+      <w:pPr>
+        <w:ind w:left="4320" w:hanging="180"/>
+      </w:pPr>
+    </w:lvl>
+    <w:lvl w:ilvl="6" w:tplc="0416000F" w:tentative="1">
+      <w:start w:val="1"/>
+      <w:numFmt w:val="decimal"/>
+      <w:lvlText w:val="%7."/>
+      <w:lvlJc w:val="left"/>
+      <w:pPr>
+        <w:ind w:left="5040" w:hanging="360"/>
+      </w:pPr>
+    </w:lvl>
+    <w:lvl w:ilvl="7" w:tplc="04160019" w:tentative="1">
+      <w:start w:val="1"/>
+      <w:numFmt w:val="lowerLetter"/>
+      <w:lvlText w:val="%8."/>
+      <w:lvlJc w:val="left"/>
+      <w:pPr>
+        <w:ind w:left="5760" w:hanging="360"/>
+      </w:pPr>
+    </w:lvl>
+    <w:lvl w:ilvl="8" w:tplc="0416001B" w:tentative="1">
+      <w:start w:val="1"/>
+      <w:numFmt w:val="lowerRoman"/>
+      <w:lvlText w:val="%9."/>
+      <w:lvlJc w:val="right"/>
+      <w:pPr>
+        <w:ind w:left="6480" w:hanging="180"/>
+      </w:pPr>
+    </w:lvl>
+  </w:abstractNum>
+  <w:abstractNum w:abstractNumId="2" w15:restartNumberingAfterBreak="0">
     <w:nsid w:val="69EA73B5"/>
     <w:multiLevelType w:val="multilevel"/>
     <w:tmpl w:val="804C5B42"/>
@@ -1102,7 +1575,7 @@
       </w:rPr>
     </w:lvl>
   </w:abstractNum>
-  <w:abstractNum w:abstractNumId="1" w15:restartNumberingAfterBreak="0">
+  <w:abstractNum w:abstractNumId="3" w15:restartNumberingAfterBreak="0">
     <w:nsid w:val="6E230DA5"/>
     <w:multiLevelType w:val="hybridMultilevel"/>
     <w:tmpl w:val="69E4D0AE"/>
@@ -1192,10 +1665,16 @@
     </w:lvl>
   </w:abstractNum>
   <w:num w:numId="1">
-    <w:abstractNumId w:val="1"/>
+    <w:abstractNumId w:val="3"/>
   </w:num>
   <w:num w:numId="2">
+    <w:abstractNumId w:val="2"/>
+  </w:num>
+  <w:num w:numId="3">
     <w:abstractNumId w:val="0"/>
+  </w:num>
+  <w:num w:numId="4">
+    <w:abstractNumId w:val="1"/>
   </w:num>
 </w:numbering>
 </file>

</xml_diff>

<commit_message>
Atualização de conteudo do segundo branch
</commit_message>
<xml_diff>
--- a/Trabalho-VictorGabriel.docx
+++ b/Trabalho-VictorGabriel.docx
@@ -1268,10 +1268,471 @@
           <w:rFonts w:ascii="Arial" w:hAnsi="Arial" w:cs="Arial"/>
         </w:rPr>
       </w:pPr>
+    </w:p>
+    <w:p>
+      <w:pPr>
+        <w:jc w:val="center"/>
+        <w:rPr>
+          <w:rFonts w:ascii="Arial" w:hAnsi="Arial" w:cs="Arial"/>
+          <w:b/>
+          <w:sz w:val="36"/>
+          <w:szCs w:val="36"/>
+        </w:rPr>
+      </w:pPr>
+      <w:r>
+        <w:rPr>
+          <w:rFonts w:ascii="Arial" w:hAnsi="Arial" w:cs="Arial"/>
+          <w:b/>
+          <w:sz w:val="36"/>
+          <w:szCs w:val="36"/>
+        </w:rPr>
+        <w:lastRenderedPageBreak/>
+        <w:t>3- DIAGRAMA DE CASO DE USO</w:t>
+      </w:r>
+    </w:p>
+    <w:p>
+      <w:pPr>
+        <w:spacing w:after="0" w:line="240" w:lineRule="auto"/>
+        <w:rPr>
+          <w:rFonts w:ascii="Calibri" w:eastAsia="Times New Roman" w:hAnsi="Calibri" w:cs="Calibri"/>
+          <w:lang w:eastAsia="pt-BR"/>
+        </w:rPr>
+      </w:pPr>
+    </w:p>
+    <w:p>
+      <w:pPr>
+        <w:jc w:val="center"/>
+        <w:rPr>
+          <w:rFonts w:ascii="Arial" w:hAnsi="Arial" w:cs="Arial"/>
+          <w:b/>
+          <w:sz w:val="36"/>
+          <w:szCs w:val="36"/>
+        </w:rPr>
+      </w:pPr>
+    </w:p>
+    <w:p>
+      <w:pPr>
+        <w:jc w:val="center"/>
+        <w:rPr>
+          <w:rFonts w:ascii="Arial" w:hAnsi="Arial" w:cs="Arial"/>
+          <w:b/>
+          <w:sz w:val="36"/>
+          <w:szCs w:val="36"/>
+        </w:rPr>
+      </w:pPr>
+      <w:r>
+        <w:rPr>
+          <w:rFonts w:ascii="Arial" w:hAnsi="Arial" w:cs="Arial"/>
+          <w:b/>
+          <w:noProof/>
+          <w:sz w:val="36"/>
+          <w:szCs w:val="36"/>
+          <w:lang w:eastAsia="pt-BR"/>
+        </w:rPr>
+        <w:drawing>
+          <wp:inline distT="0" distB="0" distL="0" distR="0" wp14:anchorId="4DF8B08F" wp14:editId="589A2B0D">
+            <wp:extent cx="5391150" cy="3095625"/>
+            <wp:effectExtent l="0" t="0" r="0" b="9525"/>
+            <wp:docPr id="2" name="Imagem 2"/>
+            <wp:cNvGraphicFramePr>
+              <a:graphicFrameLocks xmlns:a="http://schemas.openxmlformats.org/drawingml/2006/main" noChangeAspect="1"/>
+            </wp:cNvGraphicFramePr>
+            <a:graphic xmlns:a="http://schemas.openxmlformats.org/drawingml/2006/main">
+              <a:graphicData uri="http://schemas.openxmlformats.org/drawingml/2006/picture">
+                <pic:pic xmlns:pic="http://schemas.openxmlformats.org/drawingml/2006/picture">
+                  <pic:nvPicPr>
+                    <pic:cNvPr id="0" name="Picture 1"/>
+                    <pic:cNvPicPr>
+                      <a:picLocks noChangeAspect="1" noChangeArrowheads="1"/>
+                    </pic:cNvPicPr>
+                  </pic:nvPicPr>
+                  <pic:blipFill>
+                    <a:blip r:embed="rId5">
+                      <a:extLst>
+                        <a:ext uri="{28A0092B-C50C-407E-A947-70E740481C1C}">
+                          <a14:useLocalDpi xmlns:a14="http://schemas.microsoft.com/office/drawing/2010/main" val="0"/>
+                        </a:ext>
+                      </a:extLst>
+                    </a:blip>
+                    <a:srcRect/>
+                    <a:stretch>
+                      <a:fillRect/>
+                    </a:stretch>
+                  </pic:blipFill>
+                  <pic:spPr bwMode="auto">
+                    <a:xfrm>
+                      <a:off x="0" y="0"/>
+                      <a:ext cx="5391150" cy="3095625"/>
+                    </a:xfrm>
+                    <a:prstGeom prst="rect">
+                      <a:avLst/>
+                    </a:prstGeom>
+                    <a:noFill/>
+                    <a:ln>
+                      <a:noFill/>
+                    </a:ln>
+                  </pic:spPr>
+                </pic:pic>
+              </a:graphicData>
+            </a:graphic>
+          </wp:inline>
+        </w:drawing>
+      </w:r>
+    </w:p>
+    <w:p>
+      <w:pPr>
+        <w:jc w:val="center"/>
+        <w:rPr>
+          <w:rFonts w:ascii="Arial" w:hAnsi="Arial" w:cs="Arial"/>
+          <w:b/>
+          <w:sz w:val="36"/>
+          <w:szCs w:val="36"/>
+        </w:rPr>
+      </w:pPr>
+    </w:p>
+    <w:p>
+      <w:pPr>
+        <w:jc w:val="center"/>
+        <w:rPr>
+          <w:rFonts w:ascii="Arial" w:hAnsi="Arial" w:cs="Arial"/>
+          <w:b/>
+          <w:sz w:val="36"/>
+          <w:szCs w:val="36"/>
+        </w:rPr>
+      </w:pPr>
+      <w:r>
+        <w:rPr>
+          <w:rFonts w:ascii="Arial" w:hAnsi="Arial" w:cs="Arial"/>
+          <w:b/>
+          <w:sz w:val="36"/>
+          <w:szCs w:val="36"/>
+        </w:rPr>
+        <w:t>4- DESCRIÇÃO DOS CASOS DE USO</w:t>
+      </w:r>
+    </w:p>
+    <w:p>
+      <w:pPr>
+        <w:jc w:val="center"/>
+        <w:rPr>
+          <w:rFonts w:ascii="Arial" w:hAnsi="Arial" w:cs="Arial"/>
+          <w:b/>
+          <w:sz w:val="36"/>
+          <w:szCs w:val="36"/>
+        </w:rPr>
+      </w:pPr>
+    </w:p>
+    <w:p>
+      <w:pPr>
+        <w:jc w:val="both"/>
+        <w:rPr>
+          <w:rFonts w:ascii="Arial" w:hAnsi="Arial" w:cs="Arial"/>
+          <w:b/>
+        </w:rPr>
+      </w:pPr>
+      <w:r>
+        <w:rPr>
+          <w:rFonts w:ascii="Arial" w:hAnsi="Arial" w:cs="Arial"/>
+          <w:b/>
+        </w:rPr>
+        <w:t>4.1 CASO DE USO: EFETUAR CADASTRO (CDU01)</w:t>
+      </w:r>
+    </w:p>
+    <w:p>
+      <w:pPr>
+        <w:jc w:val="both"/>
+        <w:rPr>
+          <w:rFonts w:ascii="Arial" w:hAnsi="Arial" w:cs="Arial"/>
+          <w:bCs/>
+        </w:rPr>
+      </w:pPr>
+      <w:r>
+        <w:rPr>
+          <w:rFonts w:ascii="Arial" w:hAnsi="Arial" w:cs="Arial"/>
+          <w:b/>
+        </w:rPr>
+        <w:tab/>
+        <w:t xml:space="preserve">DESCRIÇÃO: </w:t>
+      </w:r>
+      <w:r>
+        <w:rPr>
+          <w:rFonts w:ascii="Arial" w:hAnsi="Arial" w:cs="Arial"/>
+          <w:bCs/>
+        </w:rPr>
+        <w:t>Permite criar uma conta de usuário.</w:t>
+      </w:r>
+    </w:p>
+    <w:p>
+      <w:pPr>
+        <w:pStyle w:val="PargrafodaLista"/>
+        <w:numPr>
+          <w:ilvl w:val="0"/>
+          <w:numId w:val="5"/>
+        </w:numPr>
+        <w:jc w:val="both"/>
+        <w:rPr>
+          <w:rFonts w:ascii="Arial" w:hAnsi="Arial" w:cs="Arial"/>
+          <w:bCs/>
+        </w:rPr>
+      </w:pPr>
+      <w:r>
+        <w:rPr>
+          <w:rFonts w:ascii="Arial" w:hAnsi="Arial" w:cs="Arial"/>
+          <w:b/>
+        </w:rPr>
+        <w:t xml:space="preserve">Ator: </w:t>
+      </w:r>
+      <w:r>
+        <w:rPr>
+          <w:rFonts w:ascii="Arial" w:hAnsi="Arial" w:cs="Arial"/>
+          <w:bCs/>
+        </w:rPr>
+        <w:t>Cliente, Motorista.</w:t>
+      </w:r>
+    </w:p>
+    <w:p>
+      <w:pPr>
+        <w:pStyle w:val="PargrafodaLista"/>
+        <w:numPr>
+          <w:ilvl w:val="0"/>
+          <w:numId w:val="5"/>
+        </w:numPr>
+        <w:jc w:val="both"/>
+        <w:rPr>
+          <w:rFonts w:ascii="Arial" w:hAnsi="Arial" w:cs="Arial"/>
+          <w:bCs/>
+        </w:rPr>
+      </w:pPr>
+      <w:proofErr w:type="spellStart"/>
+      <w:r>
+        <w:rPr>
+          <w:rFonts w:ascii="Arial" w:hAnsi="Arial" w:cs="Arial"/>
+          <w:b/>
+        </w:rPr>
+        <w:t>Pré</w:t>
+      </w:r>
+      <w:proofErr w:type="spellEnd"/>
+      <w:r>
+        <w:rPr>
+          <w:rFonts w:ascii="Arial" w:hAnsi="Arial" w:cs="Arial"/>
+          <w:b/>
+        </w:rPr>
+        <w:t xml:space="preserve"> Condição: </w:t>
+      </w:r>
+      <w:r>
+        <w:rPr>
+          <w:rFonts w:ascii="Arial" w:hAnsi="Arial" w:cs="Arial"/>
+          <w:bCs/>
+        </w:rPr>
+        <w:t>Nenhuma.</w:t>
+      </w:r>
+    </w:p>
+    <w:p>
+      <w:pPr>
+        <w:pStyle w:val="PargrafodaLista"/>
+        <w:numPr>
+          <w:ilvl w:val="0"/>
+          <w:numId w:val="5"/>
+        </w:numPr>
+        <w:jc w:val="both"/>
+        <w:rPr>
+          <w:rFonts w:ascii="Arial" w:hAnsi="Arial" w:cs="Arial"/>
+          <w:bCs/>
+        </w:rPr>
+      </w:pPr>
+      <w:r>
+        <w:rPr>
+          <w:rFonts w:ascii="Arial" w:hAnsi="Arial" w:cs="Arial"/>
+          <w:b/>
+        </w:rPr>
+        <w:t xml:space="preserve">Pós Condição: </w:t>
+      </w:r>
+      <w:r>
+        <w:rPr>
+          <w:rFonts w:ascii="Arial" w:hAnsi="Arial" w:cs="Arial"/>
+          <w:bCs/>
+        </w:rPr>
+        <w:t>A conta do usuário é criada.</w:t>
+      </w:r>
+    </w:p>
+    <w:p>
+      <w:pPr>
+        <w:ind w:left="708"/>
+        <w:jc w:val="both"/>
+        <w:rPr>
+          <w:rFonts w:ascii="Arial" w:hAnsi="Arial" w:cs="Arial"/>
+          <w:bCs/>
+        </w:rPr>
+      </w:pPr>
+    </w:p>
+    <w:p>
+      <w:pPr>
+        <w:ind w:left="708"/>
+        <w:jc w:val="both"/>
+        <w:rPr>
+          <w:rFonts w:ascii="Arial" w:hAnsi="Arial" w:cs="Arial"/>
+          <w:b/>
+        </w:rPr>
+      </w:pPr>
+      <w:r>
+        <w:rPr>
+          <w:rFonts w:ascii="Arial" w:hAnsi="Arial" w:cs="Arial"/>
+          <w:b/>
+        </w:rPr>
+        <w:t>FLUXO PRINCIPAL:</w:t>
+      </w:r>
+    </w:p>
+    <w:p>
+      <w:pPr>
+        <w:pStyle w:val="PargrafodaLista"/>
+        <w:numPr>
+          <w:ilvl w:val="0"/>
+          <w:numId w:val="6"/>
+        </w:numPr>
+        <w:jc w:val="both"/>
+        <w:rPr>
+          <w:rFonts w:ascii="Arial" w:hAnsi="Arial" w:cs="Arial"/>
+          <w:bCs/>
+        </w:rPr>
+      </w:pPr>
+      <w:r>
+        <w:rPr>
+          <w:rFonts w:ascii="Arial" w:hAnsi="Arial" w:cs="Arial"/>
+          <w:bCs/>
+        </w:rPr>
+        <w:t xml:space="preserve">O </w:t>
+      </w:r>
+      <w:r>
+        <w:rPr>
+          <w:rFonts w:ascii="Arial" w:hAnsi="Arial" w:cs="Arial"/>
+          <w:bCs/>
+        </w:rPr>
+        <w:t>caso</w:t>
+      </w:r>
+      <w:r>
+        <w:rPr>
+          <w:rFonts w:ascii="Arial" w:hAnsi="Arial" w:cs="Arial"/>
+          <w:bCs/>
+        </w:rPr>
+        <w:t xml:space="preserve"> de uso</w:t>
+      </w:r>
+      <w:r>
+        <w:rPr>
+          <w:rFonts w:ascii="Arial" w:hAnsi="Arial" w:cs="Arial"/>
+          <w:bCs/>
+        </w:rPr>
+        <w:t xml:space="preserve"> se inicia quando o cliente acessa o formulário Efetuar Cadastro.</w:t>
+      </w:r>
+    </w:p>
+    <w:p>
+      <w:pPr>
+        <w:pStyle w:val="PargrafodaLista"/>
+        <w:numPr>
+          <w:ilvl w:val="0"/>
+          <w:numId w:val="6"/>
+        </w:numPr>
+        <w:jc w:val="both"/>
+        <w:rPr>
+          <w:rFonts w:ascii="Arial" w:hAnsi="Arial" w:cs="Arial"/>
+          <w:bCs/>
+        </w:rPr>
+      </w:pPr>
+      <w:r>
+        <w:rPr>
+          <w:rFonts w:ascii="Arial" w:hAnsi="Arial" w:cs="Arial"/>
+          <w:bCs/>
+        </w:rPr>
+        <w:t>O Cliente informa nome, data de nascimento, RG, CPF, fone, E-mail. Nome de usuário e senha.</w:t>
+      </w:r>
+    </w:p>
+    <w:p>
+      <w:pPr>
+        <w:pStyle w:val="PargrafodaLista"/>
+        <w:numPr>
+          <w:ilvl w:val="0"/>
+          <w:numId w:val="6"/>
+        </w:numPr>
+        <w:jc w:val="both"/>
+        <w:rPr>
+          <w:rFonts w:ascii="Arial" w:hAnsi="Arial" w:cs="Arial"/>
+          <w:bCs/>
+        </w:rPr>
+      </w:pPr>
+      <w:r>
+        <w:rPr>
+          <w:rFonts w:ascii="Arial" w:hAnsi="Arial" w:cs="Arial"/>
+          <w:bCs/>
+        </w:rPr>
+        <w:t>O sistema solicita a confirmação da senha.</w:t>
+      </w:r>
+    </w:p>
+    <w:p>
+      <w:pPr>
+        <w:pStyle w:val="PargrafodaLista"/>
+        <w:numPr>
+          <w:ilvl w:val="0"/>
+          <w:numId w:val="6"/>
+        </w:numPr>
+        <w:jc w:val="both"/>
+        <w:rPr>
+          <w:rFonts w:ascii="Arial" w:hAnsi="Arial" w:cs="Arial"/>
+          <w:bCs/>
+        </w:rPr>
+      </w:pPr>
+      <w:r>
+        <w:rPr>
+          <w:rFonts w:ascii="Arial" w:hAnsi="Arial" w:cs="Arial"/>
+          <w:bCs/>
+        </w:rPr>
+        <w:t>O usuário digita novamente a sua senha.</w:t>
+      </w:r>
+    </w:p>
+    <w:p>
+      <w:pPr>
+        <w:pStyle w:val="PargrafodaLista"/>
+        <w:numPr>
+          <w:ilvl w:val="0"/>
+          <w:numId w:val="6"/>
+        </w:numPr>
+        <w:jc w:val="both"/>
+        <w:rPr>
+          <w:rFonts w:ascii="Arial" w:hAnsi="Arial" w:cs="Arial"/>
+          <w:bCs/>
+        </w:rPr>
+      </w:pPr>
+      <w:r>
+        <w:rPr>
+          <w:rFonts w:ascii="Arial" w:hAnsi="Arial" w:cs="Arial"/>
+          <w:bCs/>
+        </w:rPr>
+        <w:t>O sistema valida as informações e finaliza o caso de uso.</w:t>
+      </w:r>
+    </w:p>
+    <w:p>
+      <w:pPr>
+        <w:pStyle w:val="PargrafodaLista"/>
+        <w:ind w:left="1428"/>
+        <w:jc w:val="both"/>
+        <w:rPr>
+          <w:rFonts w:ascii="Arial" w:hAnsi="Arial" w:cs="Arial"/>
+          <w:bCs/>
+        </w:rPr>
+      </w:pPr>
+    </w:p>
+    <w:p>
+      <w:pPr>
+        <w:pStyle w:val="PargrafodaLista"/>
+        <w:ind w:left="1428"/>
+        <w:jc w:val="both"/>
+        <w:rPr>
+          <w:rFonts w:ascii="Arial" w:hAnsi="Arial" w:cs="Arial"/>
+          <w:bCs/>
+        </w:rPr>
+      </w:pPr>
+    </w:p>
+    <w:p>
       <w:bookmarkStart w:id="0" w:name="_GoBack"/>
       <w:bookmarkEnd w:id="0"/>
     </w:p>
-    <w:p/>
     <w:sectPr>
       <w:pgSz w:w="11906" w:h="16838"/>
       <w:pgMar w:top="1417" w:right="1701" w:bottom="1417" w:left="1701" w:header="708" w:footer="708" w:gutter="0"/>
@@ -1285,6 +1746,92 @@
 <file path=word/numbering.xml><?xml version="1.0" encoding="utf-8"?>
 <w:numbering xmlns:wpc="http://schemas.microsoft.com/office/word/2010/wordprocessingCanvas" xmlns:mc="http://schemas.openxmlformats.org/markup-compatibility/2006" xmlns:o="urn:schemas-microsoft-com:office:office" xmlns:r="http://schemas.openxmlformats.org/officeDocument/2006/relationships" xmlns:m="http://schemas.openxmlformats.org/officeDocument/2006/math" xmlns:v="urn:schemas-microsoft-com:vml" xmlns:wp14="http://schemas.microsoft.com/office/word/2010/wordprocessingDrawing" xmlns:wp="http://schemas.openxmlformats.org/drawingml/2006/wordprocessingDrawing" xmlns:w10="urn:schemas-microsoft-com:office:word" xmlns:w="http://schemas.openxmlformats.org/wordprocessingml/2006/main" xmlns:w14="http://schemas.microsoft.com/office/word/2010/wordml" xmlns:w15="http://schemas.microsoft.com/office/word/2012/wordml" xmlns:wpg="http://schemas.microsoft.com/office/word/2010/wordprocessingGroup" xmlns:wpi="http://schemas.microsoft.com/office/word/2010/wordprocessingInk" xmlns:wne="http://schemas.microsoft.com/office/word/2006/wordml" xmlns:wps="http://schemas.microsoft.com/office/word/2010/wordprocessingShape" mc:Ignorable="w14 w15 wp14">
   <w:abstractNum w:abstractNumId="0" w15:restartNumberingAfterBreak="0">
+    <w:nsid w:val="0057300E"/>
+    <w:multiLevelType w:val="hybridMultilevel"/>
+    <w:tmpl w:val="A0A6ACF6"/>
+    <w:lvl w:ilvl="0" w:tplc="0416000F">
+      <w:start w:val="1"/>
+      <w:numFmt w:val="decimal"/>
+      <w:lvlText w:val="%1."/>
+      <w:lvlJc w:val="left"/>
+      <w:pPr>
+        <w:ind w:left="1428" w:hanging="360"/>
+      </w:pPr>
+    </w:lvl>
+    <w:lvl w:ilvl="1" w:tplc="04160019" w:tentative="1">
+      <w:start w:val="1"/>
+      <w:numFmt w:val="lowerLetter"/>
+      <w:lvlText w:val="%2."/>
+      <w:lvlJc w:val="left"/>
+      <w:pPr>
+        <w:ind w:left="2148" w:hanging="360"/>
+      </w:pPr>
+    </w:lvl>
+    <w:lvl w:ilvl="2" w:tplc="0416001B" w:tentative="1">
+      <w:start w:val="1"/>
+      <w:numFmt w:val="lowerRoman"/>
+      <w:lvlText w:val="%3."/>
+      <w:lvlJc w:val="right"/>
+      <w:pPr>
+        <w:ind w:left="2868" w:hanging="180"/>
+      </w:pPr>
+    </w:lvl>
+    <w:lvl w:ilvl="3" w:tplc="0416000F" w:tentative="1">
+      <w:start w:val="1"/>
+      <w:numFmt w:val="decimal"/>
+      <w:lvlText w:val="%4."/>
+      <w:lvlJc w:val="left"/>
+      <w:pPr>
+        <w:ind w:left="3588" w:hanging="360"/>
+      </w:pPr>
+    </w:lvl>
+    <w:lvl w:ilvl="4" w:tplc="04160019" w:tentative="1">
+      <w:start w:val="1"/>
+      <w:numFmt w:val="lowerLetter"/>
+      <w:lvlText w:val="%5."/>
+      <w:lvlJc w:val="left"/>
+      <w:pPr>
+        <w:ind w:left="4308" w:hanging="360"/>
+      </w:pPr>
+    </w:lvl>
+    <w:lvl w:ilvl="5" w:tplc="0416001B" w:tentative="1">
+      <w:start w:val="1"/>
+      <w:numFmt w:val="lowerRoman"/>
+      <w:lvlText w:val="%6."/>
+      <w:lvlJc w:val="right"/>
+      <w:pPr>
+        <w:ind w:left="5028" w:hanging="180"/>
+      </w:pPr>
+    </w:lvl>
+    <w:lvl w:ilvl="6" w:tplc="0416000F" w:tentative="1">
+      <w:start w:val="1"/>
+      <w:numFmt w:val="decimal"/>
+      <w:lvlText w:val="%7."/>
+      <w:lvlJc w:val="left"/>
+      <w:pPr>
+        <w:ind w:left="5748" w:hanging="360"/>
+      </w:pPr>
+    </w:lvl>
+    <w:lvl w:ilvl="7" w:tplc="04160019" w:tentative="1">
+      <w:start w:val="1"/>
+      <w:numFmt w:val="lowerLetter"/>
+      <w:lvlText w:val="%8."/>
+      <w:lvlJc w:val="left"/>
+      <w:pPr>
+        <w:ind w:left="6468" w:hanging="360"/>
+      </w:pPr>
+    </w:lvl>
+    <w:lvl w:ilvl="8" w:tplc="0416001B" w:tentative="1">
+      <w:start w:val="1"/>
+      <w:numFmt w:val="lowerRoman"/>
+      <w:lvlText w:val="%9."/>
+      <w:lvlJc w:val="right"/>
+      <w:pPr>
+        <w:ind w:left="7188" w:hanging="180"/>
+      </w:pPr>
+    </w:lvl>
+  </w:abstractNum>
+  <w:abstractNum w:abstractNumId="1" w15:restartNumberingAfterBreak="0">
     <w:nsid w:val="04FA119F"/>
     <w:multiLevelType w:val="hybridMultilevel"/>
     <w:tmpl w:val="58FA03F6"/>
@@ -1373,7 +1920,7 @@
       </w:pPr>
     </w:lvl>
   </w:abstractNum>
-  <w:abstractNum w:abstractNumId="1" w15:restartNumberingAfterBreak="0">
+  <w:abstractNum w:abstractNumId="2" w15:restartNumberingAfterBreak="0">
     <w:nsid w:val="506A2655"/>
     <w:multiLevelType w:val="hybridMultilevel"/>
     <w:tmpl w:val="5BE84AD6"/>
@@ -1462,7 +2009,7 @@
       </w:pPr>
     </w:lvl>
   </w:abstractNum>
-  <w:abstractNum w:abstractNumId="2" w15:restartNumberingAfterBreak="0">
+  <w:abstractNum w:abstractNumId="3" w15:restartNumberingAfterBreak="0">
     <w:nsid w:val="69EA73B5"/>
     <w:multiLevelType w:val="multilevel"/>
     <w:tmpl w:val="804C5B42"/>
@@ -1575,7 +2122,120 @@
       </w:rPr>
     </w:lvl>
   </w:abstractNum>
-  <w:abstractNum w:abstractNumId="3" w15:restartNumberingAfterBreak="0">
+  <w:abstractNum w:abstractNumId="4" w15:restartNumberingAfterBreak="0">
+    <w:nsid w:val="6CF6756A"/>
+    <w:multiLevelType w:val="hybridMultilevel"/>
+    <w:tmpl w:val="6AA0D3E4"/>
+    <w:lvl w:ilvl="0" w:tplc="04160001">
+      <w:start w:val="1"/>
+      <w:numFmt w:val="bullet"/>
+      <w:lvlText w:val=""/>
+      <w:lvlJc w:val="left"/>
+      <w:pPr>
+        <w:ind w:left="1425" w:hanging="360"/>
+      </w:pPr>
+      <w:rPr>
+        <w:rFonts w:ascii="Symbol" w:hAnsi="Symbol" w:hint="default"/>
+      </w:rPr>
+    </w:lvl>
+    <w:lvl w:ilvl="1" w:tplc="04160003" w:tentative="1">
+      <w:start w:val="1"/>
+      <w:numFmt w:val="bullet"/>
+      <w:lvlText w:val="o"/>
+      <w:lvlJc w:val="left"/>
+      <w:pPr>
+        <w:ind w:left="2145" w:hanging="360"/>
+      </w:pPr>
+      <w:rPr>
+        <w:rFonts w:ascii="Courier New" w:hAnsi="Courier New" w:cs="Courier New" w:hint="default"/>
+      </w:rPr>
+    </w:lvl>
+    <w:lvl w:ilvl="2" w:tplc="04160005" w:tentative="1">
+      <w:start w:val="1"/>
+      <w:numFmt w:val="bullet"/>
+      <w:lvlText w:val=""/>
+      <w:lvlJc w:val="left"/>
+      <w:pPr>
+        <w:ind w:left="2865" w:hanging="360"/>
+      </w:pPr>
+      <w:rPr>
+        <w:rFonts w:ascii="Wingdings" w:hAnsi="Wingdings" w:hint="default"/>
+      </w:rPr>
+    </w:lvl>
+    <w:lvl w:ilvl="3" w:tplc="04160001" w:tentative="1">
+      <w:start w:val="1"/>
+      <w:numFmt w:val="bullet"/>
+      <w:lvlText w:val=""/>
+      <w:lvlJc w:val="left"/>
+      <w:pPr>
+        <w:ind w:left="3585" w:hanging="360"/>
+      </w:pPr>
+      <w:rPr>
+        <w:rFonts w:ascii="Symbol" w:hAnsi="Symbol" w:hint="default"/>
+      </w:rPr>
+    </w:lvl>
+    <w:lvl w:ilvl="4" w:tplc="04160003" w:tentative="1">
+      <w:start w:val="1"/>
+      <w:numFmt w:val="bullet"/>
+      <w:lvlText w:val="o"/>
+      <w:lvlJc w:val="left"/>
+      <w:pPr>
+        <w:ind w:left="4305" w:hanging="360"/>
+      </w:pPr>
+      <w:rPr>
+        <w:rFonts w:ascii="Courier New" w:hAnsi="Courier New" w:cs="Courier New" w:hint="default"/>
+      </w:rPr>
+    </w:lvl>
+    <w:lvl w:ilvl="5" w:tplc="04160005" w:tentative="1">
+      <w:start w:val="1"/>
+      <w:numFmt w:val="bullet"/>
+      <w:lvlText w:val=""/>
+      <w:lvlJc w:val="left"/>
+      <w:pPr>
+        <w:ind w:left="5025" w:hanging="360"/>
+      </w:pPr>
+      <w:rPr>
+        <w:rFonts w:ascii="Wingdings" w:hAnsi="Wingdings" w:hint="default"/>
+      </w:rPr>
+    </w:lvl>
+    <w:lvl w:ilvl="6" w:tplc="04160001" w:tentative="1">
+      <w:start w:val="1"/>
+      <w:numFmt w:val="bullet"/>
+      <w:lvlText w:val=""/>
+      <w:lvlJc w:val="left"/>
+      <w:pPr>
+        <w:ind w:left="5745" w:hanging="360"/>
+      </w:pPr>
+      <w:rPr>
+        <w:rFonts w:ascii="Symbol" w:hAnsi="Symbol" w:hint="default"/>
+      </w:rPr>
+    </w:lvl>
+    <w:lvl w:ilvl="7" w:tplc="04160003" w:tentative="1">
+      <w:start w:val="1"/>
+      <w:numFmt w:val="bullet"/>
+      <w:lvlText w:val="o"/>
+      <w:lvlJc w:val="left"/>
+      <w:pPr>
+        <w:ind w:left="6465" w:hanging="360"/>
+      </w:pPr>
+      <w:rPr>
+        <w:rFonts w:ascii="Courier New" w:hAnsi="Courier New" w:cs="Courier New" w:hint="default"/>
+      </w:rPr>
+    </w:lvl>
+    <w:lvl w:ilvl="8" w:tplc="04160005" w:tentative="1">
+      <w:start w:val="1"/>
+      <w:numFmt w:val="bullet"/>
+      <w:lvlText w:val=""/>
+      <w:lvlJc w:val="left"/>
+      <w:pPr>
+        <w:ind w:left="7185" w:hanging="360"/>
+      </w:pPr>
+      <w:rPr>
+        <w:rFonts w:ascii="Wingdings" w:hAnsi="Wingdings" w:hint="default"/>
+      </w:rPr>
+    </w:lvl>
+  </w:abstractNum>
+  <w:abstractNum w:abstractNumId="5" w15:restartNumberingAfterBreak="0">
     <w:nsid w:val="6E230DA5"/>
     <w:multiLevelType w:val="hybridMultilevel"/>
     <w:tmpl w:val="69E4D0AE"/>
@@ -1665,16 +2325,22 @@
     </w:lvl>
   </w:abstractNum>
   <w:num w:numId="1">
+    <w:abstractNumId w:val="5"/>
+  </w:num>
+  <w:num w:numId="2">
     <w:abstractNumId w:val="3"/>
   </w:num>
-  <w:num w:numId="2">
+  <w:num w:numId="3">
+    <w:abstractNumId w:val="1"/>
+  </w:num>
+  <w:num w:numId="4">
     <w:abstractNumId w:val="2"/>
   </w:num>
-  <w:num w:numId="3">
+  <w:num w:numId="5">
+    <w:abstractNumId w:val="4"/>
+  </w:num>
+  <w:num w:numId="6">
     <w:abstractNumId w:val="0"/>
-  </w:num>
-  <w:num w:numId="4">
-    <w:abstractNumId w:val="1"/>
   </w:num>
 </w:numbering>
 </file>

</xml_diff>

<commit_message>
2 att de conteudo do segundoBranch
</commit_message>
<xml_diff>
--- a/Trabalho-VictorGabriel.docx
+++ b/Trabalho-VictorGabriel.docx
@@ -1730,6 +1730,2522 @@
       </w:pPr>
     </w:p>
     <w:p>
+      <w:pPr>
+        <w:ind w:left="708"/>
+        <w:jc w:val="both"/>
+        <w:rPr>
+          <w:rFonts w:ascii="Arial" w:hAnsi="Arial" w:cs="Arial"/>
+          <w:b/>
+        </w:rPr>
+      </w:pPr>
+      <w:r>
+        <w:rPr>
+          <w:rFonts w:ascii="Arial" w:hAnsi="Arial" w:cs="Arial"/>
+          <w:b/>
+        </w:rPr>
+        <w:lastRenderedPageBreak/>
+        <w:t>FLUXO ALTERNATIVO (2):</w:t>
+      </w:r>
+      <w:r>
+        <w:rPr>
+          <w:rFonts w:ascii="Arial" w:hAnsi="Arial" w:cs="Arial"/>
+          <w:b/>
+        </w:rPr>
+        <w:t xml:space="preserve"> </w:t>
+      </w:r>
+      <w:r>
+        <w:rPr>
+          <w:rFonts w:ascii="Arial" w:hAnsi="Arial" w:cs="Arial"/>
+          <w:b/>
+        </w:rPr>
+        <w:t>MOTORISTA</w:t>
+      </w:r>
+    </w:p>
+    <w:p>
+      <w:pPr>
+        <w:pStyle w:val="PargrafodaLista"/>
+        <w:numPr>
+          <w:ilvl w:val="0"/>
+          <w:numId w:val="7"/>
+        </w:numPr>
+        <w:jc w:val="both"/>
+        <w:rPr>
+          <w:rFonts w:ascii="Arial" w:hAnsi="Arial" w:cs="Arial"/>
+          <w:bCs/>
+        </w:rPr>
+      </w:pPr>
+      <w:r>
+        <w:rPr>
+          <w:rFonts w:ascii="Arial" w:hAnsi="Arial" w:cs="Arial"/>
+          <w:bCs/>
+        </w:rPr>
+        <w:t>Idem acima.</w:t>
+      </w:r>
+    </w:p>
+    <w:p>
+      <w:pPr>
+        <w:pStyle w:val="PargrafodaLista"/>
+        <w:numPr>
+          <w:ilvl w:val="0"/>
+          <w:numId w:val="7"/>
+        </w:numPr>
+        <w:jc w:val="both"/>
+        <w:rPr>
+          <w:rFonts w:ascii="Arial" w:hAnsi="Arial" w:cs="Arial"/>
+          <w:bCs/>
+        </w:rPr>
+      </w:pPr>
+      <w:r>
+        <w:rPr>
+          <w:rFonts w:ascii="Arial" w:hAnsi="Arial" w:cs="Arial"/>
+          <w:bCs/>
+        </w:rPr>
+        <w:t>O sistema solicita número da carteira de motorista.</w:t>
+      </w:r>
+    </w:p>
+    <w:p>
+      <w:pPr>
+        <w:pStyle w:val="PargrafodaLista"/>
+        <w:numPr>
+          <w:ilvl w:val="0"/>
+          <w:numId w:val="7"/>
+        </w:numPr>
+        <w:jc w:val="both"/>
+        <w:rPr>
+          <w:rFonts w:ascii="Arial" w:hAnsi="Arial" w:cs="Arial"/>
+          <w:bCs/>
+        </w:rPr>
+      </w:pPr>
+      <w:r>
+        <w:rPr>
+          <w:rFonts w:ascii="Arial" w:hAnsi="Arial" w:cs="Arial"/>
+          <w:bCs/>
+        </w:rPr>
+        <w:t>Informações referentes ao veículo, marca, modelo, ano, número de vagas para passageiro e consumo (quantos km faz por litro)</w:t>
+      </w:r>
+    </w:p>
+    <w:p>
+      <w:pPr>
+        <w:pStyle w:val="PargrafodaLista"/>
+        <w:ind w:left="1428"/>
+        <w:jc w:val="both"/>
+        <w:rPr>
+          <w:rFonts w:ascii="Arial" w:hAnsi="Arial" w:cs="Arial"/>
+          <w:bCs/>
+        </w:rPr>
+      </w:pPr>
+    </w:p>
+    <w:p>
+      <w:pPr>
+        <w:ind w:left="708"/>
+        <w:jc w:val="both"/>
+        <w:rPr>
+          <w:rFonts w:ascii="Arial" w:hAnsi="Arial" w:cs="Arial"/>
+          <w:b/>
+        </w:rPr>
+      </w:pPr>
+      <w:r>
+        <w:rPr>
+          <w:rFonts w:ascii="Arial" w:hAnsi="Arial" w:cs="Arial"/>
+          <w:b/>
+        </w:rPr>
+        <w:t>FLUXO ALTERNATIVO (2): USUÁRIO JÁ CADASTRADO</w:t>
+      </w:r>
+    </w:p>
+    <w:p>
+      <w:pPr>
+        <w:pStyle w:val="PargrafodaLista"/>
+        <w:numPr>
+          <w:ilvl w:val="0"/>
+          <w:numId w:val="8"/>
+        </w:numPr>
+        <w:jc w:val="both"/>
+        <w:rPr>
+          <w:rFonts w:ascii="Arial" w:hAnsi="Arial" w:cs="Arial"/>
+          <w:b/>
+        </w:rPr>
+      </w:pPr>
+      <w:r>
+        <w:rPr>
+          <w:rFonts w:ascii="Arial" w:hAnsi="Arial" w:cs="Arial"/>
+          <w:bCs/>
+        </w:rPr>
+        <w:t>Caso o usuário digite um E-mail já cadastrado, o sistema exibe uma mensagem de erro informando o fato e retorna para o passo 1.</w:t>
+      </w:r>
+    </w:p>
+    <w:p>
+      <w:pPr>
+        <w:pStyle w:val="PargrafodaLista"/>
+        <w:ind w:left="1428"/>
+        <w:jc w:val="both"/>
+        <w:rPr>
+          <w:rFonts w:ascii="Arial" w:hAnsi="Arial" w:cs="Arial"/>
+          <w:b/>
+        </w:rPr>
+      </w:pPr>
+    </w:p>
+    <w:p>
+      <w:pPr>
+        <w:jc w:val="both"/>
+        <w:rPr>
+          <w:rFonts w:ascii="Arial" w:hAnsi="Arial" w:cs="Arial"/>
+          <w:b/>
+        </w:rPr>
+      </w:pPr>
+      <w:r>
+        <w:rPr>
+          <w:rFonts w:ascii="Arial" w:hAnsi="Arial" w:cs="Arial"/>
+          <w:b/>
+        </w:rPr>
+        <w:t>4.2</w:t>
+      </w:r>
+      <w:r>
+        <w:rPr>
+          <w:rFonts w:ascii="Arial" w:hAnsi="Arial" w:cs="Arial"/>
+          <w:b/>
+        </w:rPr>
+        <w:t xml:space="preserve"> CASO DE USO: LOGIN (CDU02)</w:t>
+      </w:r>
+    </w:p>
+    <w:p>
+      <w:pPr>
+        <w:jc w:val="both"/>
+        <w:rPr>
+          <w:rFonts w:ascii="Arial" w:hAnsi="Arial" w:cs="Arial"/>
+          <w:bCs/>
+        </w:rPr>
+      </w:pPr>
+      <w:r>
+        <w:rPr>
+          <w:rFonts w:ascii="Arial" w:hAnsi="Arial" w:cs="Arial"/>
+          <w:b/>
+        </w:rPr>
+        <w:tab/>
+        <w:t xml:space="preserve">DESCRIÇÃO: </w:t>
+      </w:r>
+      <w:r>
+        <w:rPr>
+          <w:rFonts w:ascii="Arial" w:hAnsi="Arial" w:cs="Arial"/>
+          <w:bCs/>
+        </w:rPr>
+        <w:t>Permite que usuários cadastrados tenham acesso as demais funcionalidades do sistema que exijam autenticação.</w:t>
+      </w:r>
+    </w:p>
+    <w:p>
+      <w:pPr>
+        <w:pStyle w:val="PargrafodaLista"/>
+        <w:numPr>
+          <w:ilvl w:val="0"/>
+          <w:numId w:val="8"/>
+        </w:numPr>
+        <w:jc w:val="both"/>
+        <w:rPr>
+          <w:rFonts w:ascii="Arial" w:hAnsi="Arial" w:cs="Arial"/>
+          <w:bCs/>
+        </w:rPr>
+      </w:pPr>
+      <w:r>
+        <w:rPr>
+          <w:rFonts w:ascii="Arial" w:hAnsi="Arial" w:cs="Arial"/>
+          <w:b/>
+        </w:rPr>
+        <w:t xml:space="preserve">Ator: </w:t>
+      </w:r>
+      <w:r>
+        <w:rPr>
+          <w:rFonts w:ascii="Arial" w:hAnsi="Arial" w:cs="Arial"/>
+          <w:bCs/>
+        </w:rPr>
+        <w:t>Cliente e Motorista.</w:t>
+      </w:r>
+    </w:p>
+    <w:p>
+      <w:pPr>
+        <w:pStyle w:val="PargrafodaLista"/>
+        <w:numPr>
+          <w:ilvl w:val="0"/>
+          <w:numId w:val="8"/>
+        </w:numPr>
+        <w:jc w:val="both"/>
+        <w:rPr>
+          <w:rFonts w:ascii="Arial" w:hAnsi="Arial" w:cs="Arial"/>
+          <w:bCs/>
+        </w:rPr>
+      </w:pPr>
+      <w:r>
+        <w:rPr>
+          <w:rFonts w:ascii="Arial" w:hAnsi="Arial" w:cs="Arial"/>
+          <w:b/>
+        </w:rPr>
+        <w:t>Pré-</w:t>
+      </w:r>
+      <w:r>
+        <w:rPr>
+          <w:rFonts w:ascii="Arial" w:hAnsi="Arial" w:cs="Arial"/>
+          <w:b/>
+        </w:rPr>
+        <w:t>Condição</w:t>
+      </w:r>
+      <w:r>
+        <w:rPr>
+          <w:rFonts w:ascii="Arial" w:hAnsi="Arial" w:cs="Arial"/>
+          <w:b/>
+        </w:rPr>
+        <w:t xml:space="preserve">: </w:t>
+      </w:r>
+      <w:r>
+        <w:rPr>
+          <w:rFonts w:ascii="Arial" w:hAnsi="Arial" w:cs="Arial"/>
+          <w:bCs/>
+        </w:rPr>
+        <w:t>O usuário deve possuir cadastro no sistema.</w:t>
+      </w:r>
+    </w:p>
+    <w:p>
+      <w:pPr>
+        <w:pStyle w:val="PargrafodaLista"/>
+        <w:numPr>
+          <w:ilvl w:val="0"/>
+          <w:numId w:val="8"/>
+        </w:numPr>
+        <w:jc w:val="both"/>
+        <w:rPr>
+          <w:rFonts w:ascii="Arial" w:hAnsi="Arial" w:cs="Arial"/>
+          <w:bCs/>
+        </w:rPr>
+      </w:pPr>
+      <w:r>
+        <w:rPr>
+          <w:rFonts w:ascii="Arial" w:hAnsi="Arial" w:cs="Arial"/>
+          <w:b/>
+        </w:rPr>
+        <w:t>Pós Condição:</w:t>
+      </w:r>
+      <w:r>
+        <w:rPr>
+          <w:rFonts w:ascii="Arial" w:hAnsi="Arial" w:cs="Arial"/>
+          <w:bCs/>
+        </w:rPr>
+        <w:t xml:space="preserve"> O usuário estará autenticado no sistema e terá acesso as demais funcionalidades.</w:t>
+      </w:r>
+    </w:p>
+    <w:p>
+      <w:pPr>
+        <w:ind w:left="708"/>
+        <w:jc w:val="both"/>
+        <w:rPr>
+          <w:rFonts w:ascii="Arial" w:hAnsi="Arial" w:cs="Arial"/>
+          <w:b/>
+        </w:rPr>
+      </w:pPr>
+      <w:r>
+        <w:rPr>
+          <w:rFonts w:ascii="Arial" w:hAnsi="Arial" w:cs="Arial"/>
+          <w:b/>
+        </w:rPr>
+        <w:t>FLUXO PRINCIPAL:</w:t>
+      </w:r>
+    </w:p>
+    <w:p>
+      <w:pPr>
+        <w:pStyle w:val="PargrafodaLista"/>
+        <w:numPr>
+          <w:ilvl w:val="0"/>
+          <w:numId w:val="9"/>
+        </w:numPr>
+        <w:jc w:val="both"/>
+        <w:rPr>
+          <w:rFonts w:ascii="Arial" w:hAnsi="Arial" w:cs="Arial"/>
+          <w:bCs/>
+        </w:rPr>
+      </w:pPr>
+      <w:r>
+        <w:rPr>
+          <w:rFonts w:ascii="Arial" w:hAnsi="Arial" w:cs="Arial"/>
+          <w:bCs/>
+        </w:rPr>
+        <w:t xml:space="preserve">O caso de uso se inicia quando o usuário acessa o formulário de </w:t>
+      </w:r>
+      <w:proofErr w:type="spellStart"/>
+      <w:r>
+        <w:rPr>
+          <w:rFonts w:ascii="Arial" w:hAnsi="Arial" w:cs="Arial"/>
+          <w:bCs/>
+        </w:rPr>
+        <w:t>login</w:t>
+      </w:r>
+      <w:proofErr w:type="spellEnd"/>
+      <w:r>
+        <w:rPr>
+          <w:rFonts w:ascii="Arial" w:hAnsi="Arial" w:cs="Arial"/>
+          <w:bCs/>
+        </w:rPr>
+        <w:t>.</w:t>
+      </w:r>
+    </w:p>
+    <w:p>
+      <w:pPr>
+        <w:pStyle w:val="PargrafodaLista"/>
+        <w:numPr>
+          <w:ilvl w:val="0"/>
+          <w:numId w:val="9"/>
+        </w:numPr>
+        <w:jc w:val="both"/>
+        <w:rPr>
+          <w:rFonts w:ascii="Arial" w:hAnsi="Arial" w:cs="Arial"/>
+          <w:bCs/>
+        </w:rPr>
+      </w:pPr>
+      <w:r>
+        <w:rPr>
+          <w:rFonts w:ascii="Arial" w:hAnsi="Arial" w:cs="Arial"/>
+          <w:bCs/>
+        </w:rPr>
+        <w:t xml:space="preserve">O usuário digita o </w:t>
+      </w:r>
+      <w:proofErr w:type="spellStart"/>
+      <w:r>
+        <w:rPr>
+          <w:rFonts w:ascii="Arial" w:hAnsi="Arial" w:cs="Arial"/>
+          <w:bCs/>
+        </w:rPr>
+        <w:t>login</w:t>
+      </w:r>
+      <w:proofErr w:type="spellEnd"/>
+      <w:r>
+        <w:rPr>
+          <w:rFonts w:ascii="Arial" w:hAnsi="Arial" w:cs="Arial"/>
+          <w:bCs/>
+        </w:rPr>
+        <w:t xml:space="preserve"> e a senha no formulário de </w:t>
+      </w:r>
+      <w:proofErr w:type="spellStart"/>
+      <w:r>
+        <w:rPr>
+          <w:rFonts w:ascii="Arial" w:hAnsi="Arial" w:cs="Arial"/>
+          <w:bCs/>
+        </w:rPr>
+        <w:t>login</w:t>
+      </w:r>
+      <w:proofErr w:type="spellEnd"/>
+      <w:r>
+        <w:rPr>
+          <w:rFonts w:ascii="Arial" w:hAnsi="Arial" w:cs="Arial"/>
+          <w:bCs/>
+        </w:rPr>
+        <w:t>.</w:t>
+      </w:r>
+    </w:p>
+    <w:p>
+      <w:pPr>
+        <w:pStyle w:val="PargrafodaLista"/>
+        <w:numPr>
+          <w:ilvl w:val="0"/>
+          <w:numId w:val="9"/>
+        </w:numPr>
+        <w:jc w:val="both"/>
+        <w:rPr>
+          <w:rFonts w:ascii="Arial" w:hAnsi="Arial" w:cs="Arial"/>
+          <w:bCs/>
+        </w:rPr>
+      </w:pPr>
+      <w:r>
+        <w:rPr>
+          <w:rFonts w:ascii="Arial" w:hAnsi="Arial" w:cs="Arial"/>
+          <w:bCs/>
+        </w:rPr>
+        <w:t>O sistema verifica os dados digitados.</w:t>
+      </w:r>
+    </w:p>
+    <w:p>
+      <w:pPr>
+        <w:pStyle w:val="PargrafodaLista"/>
+        <w:numPr>
+          <w:ilvl w:val="0"/>
+          <w:numId w:val="9"/>
+        </w:numPr>
+        <w:jc w:val="both"/>
+        <w:rPr>
+          <w:rFonts w:ascii="Arial" w:hAnsi="Arial" w:cs="Arial"/>
+          <w:bCs/>
+        </w:rPr>
+      </w:pPr>
+      <w:r>
+        <w:rPr>
+          <w:rFonts w:ascii="Arial" w:hAnsi="Arial" w:cs="Arial"/>
+          <w:bCs/>
+        </w:rPr>
+        <w:t>O sistema encaminha o usuário para sua página de perfil.</w:t>
+      </w:r>
+    </w:p>
+    <w:p>
+      <w:pPr>
+        <w:pStyle w:val="PargrafodaLista"/>
+        <w:ind w:left="1440"/>
+        <w:jc w:val="both"/>
+        <w:rPr>
+          <w:rFonts w:ascii="Arial" w:hAnsi="Arial" w:cs="Arial"/>
+          <w:bCs/>
+        </w:rPr>
+      </w:pPr>
+    </w:p>
+    <w:p>
+      <w:pPr>
+        <w:ind w:left="708"/>
+        <w:jc w:val="both"/>
+        <w:rPr>
+          <w:rFonts w:ascii="Arial" w:hAnsi="Arial" w:cs="Arial"/>
+          <w:b/>
+        </w:rPr>
+      </w:pPr>
+      <w:r>
+        <w:rPr>
+          <w:rFonts w:ascii="Arial" w:hAnsi="Arial" w:cs="Arial"/>
+          <w:b/>
+        </w:rPr>
+        <w:t>FLUXO DE EXCESSÃO (2): USUÁRIO OU SENHA INVÁLIDOS</w:t>
+      </w:r>
+    </w:p>
+    <w:p>
+      <w:pPr>
+        <w:pStyle w:val="PargrafodaLista"/>
+        <w:numPr>
+          <w:ilvl w:val="0"/>
+          <w:numId w:val="10"/>
+        </w:numPr>
+        <w:jc w:val="both"/>
+        <w:rPr>
+          <w:rFonts w:ascii="Arial" w:hAnsi="Arial" w:cs="Arial"/>
+          <w:b/>
+        </w:rPr>
+      </w:pPr>
+      <w:r>
+        <w:rPr>
+          <w:rFonts w:ascii="Arial" w:hAnsi="Arial" w:cs="Arial"/>
+          <w:bCs/>
+        </w:rPr>
+        <w:t>O sistema deve exibir uma mensagem informando que o usuário ou senha estão inválidos.</w:t>
+      </w:r>
+    </w:p>
+    <w:p>
+      <w:pPr>
+        <w:pStyle w:val="PargrafodaLista"/>
+        <w:numPr>
+          <w:ilvl w:val="0"/>
+          <w:numId w:val="10"/>
+        </w:numPr>
+        <w:jc w:val="both"/>
+        <w:rPr>
+          <w:rFonts w:ascii="Arial" w:hAnsi="Arial" w:cs="Arial"/>
+          <w:b/>
+        </w:rPr>
+      </w:pPr>
+      <w:r>
+        <w:rPr>
+          <w:rFonts w:ascii="Arial" w:hAnsi="Arial" w:cs="Arial"/>
+          <w:bCs/>
+        </w:rPr>
+        <w:t>O sistema retorna para o passo 1.</w:t>
+      </w:r>
+    </w:p>
+    <w:p>
+      <w:pPr>
+        <w:jc w:val="both"/>
+        <w:rPr>
+          <w:rFonts w:ascii="Arial" w:hAnsi="Arial" w:cs="Arial"/>
+          <w:b/>
+        </w:rPr>
+      </w:pPr>
+    </w:p>
+    <w:p>
+      <w:pPr>
+        <w:jc w:val="both"/>
+        <w:rPr>
+          <w:rFonts w:ascii="Arial" w:hAnsi="Arial" w:cs="Arial"/>
+          <w:b/>
+        </w:rPr>
+      </w:pPr>
+      <w:r>
+        <w:rPr>
+          <w:rFonts w:ascii="Arial" w:hAnsi="Arial" w:cs="Arial"/>
+          <w:b/>
+        </w:rPr>
+        <w:t xml:space="preserve">4.3 CASO DE USO: DEFINIR VIAGEM (CDU03) </w:t>
+      </w:r>
+    </w:p>
+    <w:p>
+      <w:pPr>
+        <w:jc w:val="both"/>
+        <w:rPr>
+          <w:rFonts w:ascii="Arial" w:hAnsi="Arial" w:cs="Arial"/>
+        </w:rPr>
+      </w:pPr>
+      <w:r>
+        <w:rPr>
+          <w:rFonts w:ascii="Arial" w:hAnsi="Arial" w:cs="Arial"/>
+          <w:b/>
+        </w:rPr>
+        <w:tab/>
+        <w:t xml:space="preserve">DESCRIÇÃO: </w:t>
+      </w:r>
+      <w:r>
+        <w:rPr>
+          <w:rFonts w:ascii="Arial" w:hAnsi="Arial" w:cs="Arial"/>
+        </w:rPr>
+        <w:t>Permite que um cliente ou motorista defina uma rota desejada.</w:t>
+      </w:r>
+    </w:p>
+    <w:p>
+      <w:pPr>
+        <w:pStyle w:val="PargrafodaLista"/>
+        <w:numPr>
+          <w:ilvl w:val="0"/>
+          <w:numId w:val="10"/>
+        </w:numPr>
+        <w:jc w:val="both"/>
+        <w:rPr>
+          <w:rFonts w:ascii="Arial" w:hAnsi="Arial" w:cs="Arial"/>
+          <w:b/>
+        </w:rPr>
+      </w:pPr>
+      <w:r>
+        <w:rPr>
+          <w:rFonts w:ascii="Arial" w:hAnsi="Arial" w:cs="Arial"/>
+          <w:b/>
+        </w:rPr>
+        <w:t>Ator:</w:t>
+      </w:r>
+      <w:r>
+        <w:rPr>
+          <w:rFonts w:ascii="Arial" w:hAnsi="Arial" w:cs="Arial"/>
+        </w:rPr>
+        <w:t xml:space="preserve"> Cliente e Motorista.</w:t>
+      </w:r>
+    </w:p>
+    <w:p>
+      <w:pPr>
+        <w:pStyle w:val="PargrafodaLista"/>
+        <w:numPr>
+          <w:ilvl w:val="0"/>
+          <w:numId w:val="10"/>
+        </w:numPr>
+        <w:jc w:val="both"/>
+        <w:rPr>
+          <w:rFonts w:ascii="Arial" w:hAnsi="Arial" w:cs="Arial"/>
+          <w:b/>
+        </w:rPr>
+      </w:pPr>
+      <w:r>
+        <w:rPr>
+          <w:rFonts w:ascii="Arial" w:hAnsi="Arial" w:cs="Arial"/>
+          <w:b/>
+        </w:rPr>
+        <w:t xml:space="preserve">Pré-Condição: </w:t>
+      </w:r>
+      <w:r>
+        <w:rPr>
+          <w:rFonts w:ascii="Arial" w:hAnsi="Arial" w:cs="Arial"/>
+        </w:rPr>
+        <w:t xml:space="preserve">O usuário deve estar </w:t>
+      </w:r>
+      <w:proofErr w:type="spellStart"/>
+      <w:r>
+        <w:rPr>
+          <w:rFonts w:ascii="Arial" w:hAnsi="Arial" w:cs="Arial"/>
+        </w:rPr>
+        <w:t>logado</w:t>
+      </w:r>
+      <w:proofErr w:type="spellEnd"/>
+      <w:r>
+        <w:rPr>
+          <w:rFonts w:ascii="Arial" w:hAnsi="Arial" w:cs="Arial"/>
+        </w:rPr>
+        <w:t xml:space="preserve"> no sistema.</w:t>
+      </w:r>
+    </w:p>
+    <w:p>
+      <w:pPr>
+        <w:pStyle w:val="PargrafodaLista"/>
+        <w:numPr>
+          <w:ilvl w:val="0"/>
+          <w:numId w:val="10"/>
+        </w:numPr>
+        <w:jc w:val="both"/>
+        <w:rPr>
+          <w:rFonts w:ascii="Arial" w:hAnsi="Arial" w:cs="Arial"/>
+          <w:b/>
+        </w:rPr>
+      </w:pPr>
+      <w:r>
+        <w:rPr>
+          <w:rFonts w:ascii="Arial" w:hAnsi="Arial" w:cs="Arial"/>
+          <w:b/>
+        </w:rPr>
+        <w:t>Pós-</w:t>
+      </w:r>
+      <w:r>
+        <w:rPr>
+          <w:rFonts w:ascii="Arial" w:hAnsi="Arial" w:cs="Arial"/>
+          <w:b/>
+        </w:rPr>
+        <w:t>Condição</w:t>
+      </w:r>
+      <w:r>
+        <w:rPr>
+          <w:rFonts w:ascii="Arial" w:hAnsi="Arial" w:cs="Arial"/>
+          <w:b/>
+        </w:rPr>
+        <w:t xml:space="preserve">: </w:t>
+      </w:r>
+      <w:r>
+        <w:rPr>
+          <w:rFonts w:ascii="Arial" w:hAnsi="Arial" w:cs="Arial"/>
+        </w:rPr>
+        <w:t>Os dados da viagem são inseridos, alterados ou removidos do sistema.</w:t>
+      </w:r>
+    </w:p>
+    <w:p>
+      <w:pPr>
+        <w:ind w:left="708"/>
+        <w:jc w:val="both"/>
+        <w:rPr>
+          <w:rFonts w:ascii="Arial" w:hAnsi="Arial" w:cs="Arial"/>
+          <w:b/>
+        </w:rPr>
+      </w:pPr>
+      <w:r>
+        <w:rPr>
+          <w:rFonts w:ascii="Arial" w:hAnsi="Arial" w:cs="Arial"/>
+          <w:b/>
+        </w:rPr>
+        <w:t xml:space="preserve">FLUXO PRINCIPAL: </w:t>
+      </w:r>
+    </w:p>
+    <w:p>
+      <w:pPr>
+        <w:pStyle w:val="PargrafodaLista"/>
+        <w:numPr>
+          <w:ilvl w:val="0"/>
+          <w:numId w:val="11"/>
+        </w:numPr>
+        <w:jc w:val="both"/>
+        <w:rPr>
+          <w:rFonts w:ascii="Arial" w:hAnsi="Arial" w:cs="Arial"/>
+        </w:rPr>
+      </w:pPr>
+      <w:r>
+        <w:rPr>
+          <w:rFonts w:ascii="Arial" w:hAnsi="Arial" w:cs="Arial"/>
+        </w:rPr>
+        <w:t>O caso de uso se inicia, quando um cliente ou motorista já autenticado no sistema, acessa a tela de cadastro de viagens, informa o ponto de origem, destino, data e horário da viagem.</w:t>
+      </w:r>
+    </w:p>
+    <w:p>
+      <w:pPr>
+        <w:pStyle w:val="PargrafodaLista"/>
+        <w:numPr>
+          <w:ilvl w:val="0"/>
+          <w:numId w:val="11"/>
+        </w:numPr>
+        <w:jc w:val="both"/>
+        <w:rPr>
+          <w:rFonts w:ascii="Arial" w:hAnsi="Arial" w:cs="Arial"/>
+        </w:rPr>
+      </w:pPr>
+      <w:r>
+        <w:rPr>
+          <w:rFonts w:ascii="Arial" w:hAnsi="Arial" w:cs="Arial"/>
+        </w:rPr>
+        <w:t>O sistema exibe as viagens cadastradas e a possibilidade de consulta para novas viagens.</w:t>
+      </w:r>
+    </w:p>
+    <w:p>
+      <w:pPr>
+        <w:pStyle w:val="PargrafodaLista"/>
+        <w:numPr>
+          <w:ilvl w:val="0"/>
+          <w:numId w:val="11"/>
+        </w:numPr>
+        <w:jc w:val="both"/>
+        <w:rPr>
+          <w:rFonts w:ascii="Arial" w:hAnsi="Arial" w:cs="Arial"/>
+        </w:rPr>
+      </w:pPr>
+      <w:r>
+        <w:rPr>
+          <w:rFonts w:ascii="Arial" w:hAnsi="Arial" w:cs="Arial"/>
+        </w:rPr>
+        <w:lastRenderedPageBreak/>
+        <w:t xml:space="preserve">O sistema exibe na viagem selecionada, o custo, a distância e a lotação do veículo selecionado. </w:t>
+      </w:r>
+    </w:p>
+    <w:p>
+      <w:pPr>
+        <w:pStyle w:val="PargrafodaLista"/>
+        <w:ind w:left="1068"/>
+        <w:jc w:val="both"/>
+        <w:rPr>
+          <w:rFonts w:ascii="Arial" w:hAnsi="Arial" w:cs="Arial"/>
+        </w:rPr>
+      </w:pPr>
+    </w:p>
+    <w:p>
+      <w:pPr>
+        <w:ind w:left="708"/>
+        <w:jc w:val="both"/>
+        <w:rPr>
+          <w:rFonts w:ascii="Arial" w:hAnsi="Arial" w:cs="Arial"/>
+          <w:b/>
+        </w:rPr>
+      </w:pPr>
+      <w:r>
+        <w:rPr>
+          <w:rFonts w:ascii="Arial" w:hAnsi="Arial" w:cs="Arial"/>
+          <w:b/>
+        </w:rPr>
+        <w:t>FLUXO ALTERNATIVO (3): INCLUSÃO DE ROTA (CLIENTE)</w:t>
+      </w:r>
+    </w:p>
+    <w:p>
+      <w:pPr>
+        <w:pStyle w:val="PargrafodaLista"/>
+        <w:numPr>
+          <w:ilvl w:val="0"/>
+          <w:numId w:val="12"/>
+        </w:numPr>
+        <w:jc w:val="both"/>
+        <w:rPr>
+          <w:rFonts w:ascii="Arial" w:hAnsi="Arial" w:cs="Arial"/>
+          <w:bCs/>
+        </w:rPr>
+      </w:pPr>
+      <w:r>
+        <w:rPr>
+          <w:rFonts w:ascii="Arial" w:hAnsi="Arial" w:cs="Arial"/>
+          <w:bCs/>
+        </w:rPr>
+        <w:t>O usuário clica em cadastrar viagem.</w:t>
+      </w:r>
+    </w:p>
+    <w:p>
+      <w:pPr>
+        <w:pStyle w:val="PargrafodaLista"/>
+        <w:numPr>
+          <w:ilvl w:val="0"/>
+          <w:numId w:val="12"/>
+        </w:numPr>
+        <w:jc w:val="both"/>
+        <w:rPr>
+          <w:rFonts w:ascii="Arial" w:hAnsi="Arial" w:cs="Arial"/>
+          <w:bCs/>
+        </w:rPr>
+      </w:pPr>
+      <w:r>
+        <w:rPr>
+          <w:rFonts w:ascii="Arial" w:hAnsi="Arial" w:cs="Arial"/>
+          <w:bCs/>
+        </w:rPr>
+        <w:t>O sistema exibe um formulário para que seja informado as coordenadas da viagem.</w:t>
+      </w:r>
+    </w:p>
+    <w:p>
+      <w:pPr>
+        <w:pStyle w:val="PargrafodaLista"/>
+        <w:numPr>
+          <w:ilvl w:val="0"/>
+          <w:numId w:val="12"/>
+        </w:numPr>
+        <w:jc w:val="both"/>
+        <w:rPr>
+          <w:rFonts w:ascii="Arial" w:hAnsi="Arial" w:cs="Arial"/>
+          <w:bCs/>
+        </w:rPr>
+      </w:pPr>
+      <w:r>
+        <w:rPr>
+          <w:rFonts w:ascii="Arial" w:hAnsi="Arial" w:cs="Arial"/>
+          <w:bCs/>
+        </w:rPr>
+        <w:t>O sistema verifica a disponibilidade de motoristas para a rota cadastrada e a lotação do veículo utilizado, caso haver vagas, executar caso de uso (CDU04).</w:t>
+      </w:r>
+    </w:p>
+    <w:p>
+      <w:pPr>
+        <w:pStyle w:val="PargrafodaLista"/>
+        <w:ind w:left="1428"/>
+        <w:jc w:val="both"/>
+        <w:rPr>
+          <w:rFonts w:ascii="Arial" w:hAnsi="Arial" w:cs="Arial"/>
+          <w:bCs/>
+        </w:rPr>
+      </w:pPr>
+    </w:p>
+    <w:p>
+      <w:pPr>
+        <w:ind w:firstLine="708"/>
+        <w:jc w:val="both"/>
+        <w:rPr>
+          <w:rFonts w:ascii="Arial" w:hAnsi="Arial" w:cs="Arial"/>
+          <w:b/>
+        </w:rPr>
+      </w:pPr>
+      <w:r>
+        <w:rPr>
+          <w:rFonts w:ascii="Arial" w:hAnsi="Arial" w:cs="Arial"/>
+          <w:b/>
+        </w:rPr>
+        <w:t>FLUXO ALTERNATIVO (3): INCLUSÃO DE ROTA (</w:t>
+      </w:r>
+      <w:r>
+        <w:rPr>
+          <w:rFonts w:ascii="Arial" w:hAnsi="Arial" w:cs="Arial"/>
+          <w:b/>
+        </w:rPr>
+        <w:t>MOTORISTA</w:t>
+      </w:r>
+      <w:r>
+        <w:rPr>
+          <w:rFonts w:ascii="Arial" w:hAnsi="Arial" w:cs="Arial"/>
+          <w:b/>
+        </w:rPr>
+        <w:t>)</w:t>
+      </w:r>
+    </w:p>
+    <w:p>
+      <w:pPr>
+        <w:pStyle w:val="PargrafodaLista"/>
+        <w:numPr>
+          <w:ilvl w:val="0"/>
+          <w:numId w:val="17"/>
+        </w:numPr>
+        <w:jc w:val="both"/>
+        <w:rPr>
+          <w:rFonts w:ascii="Arial" w:hAnsi="Arial" w:cs="Arial"/>
+          <w:bCs/>
+        </w:rPr>
+      </w:pPr>
+      <w:r>
+        <w:rPr>
+          <w:rFonts w:ascii="Arial" w:hAnsi="Arial" w:cs="Arial"/>
+          <w:bCs/>
+        </w:rPr>
+        <w:t>O usuário clica em cadastrar viagem.</w:t>
+      </w:r>
+    </w:p>
+    <w:p>
+      <w:pPr>
+        <w:pStyle w:val="PargrafodaLista"/>
+        <w:numPr>
+          <w:ilvl w:val="0"/>
+          <w:numId w:val="17"/>
+        </w:numPr>
+        <w:jc w:val="both"/>
+        <w:rPr>
+          <w:rFonts w:ascii="Arial" w:hAnsi="Arial" w:cs="Arial"/>
+          <w:bCs/>
+        </w:rPr>
+      </w:pPr>
+      <w:r>
+        <w:rPr>
+          <w:rFonts w:ascii="Arial" w:hAnsi="Arial" w:cs="Arial"/>
+          <w:bCs/>
+        </w:rPr>
+        <w:t>O sistema exibe um formulário para que seja informado as coordenadas da viagem, a lotação e o custo da viagem, levando em conta o consumo de combustível e a distância.</w:t>
+      </w:r>
+    </w:p>
+    <w:p>
+      <w:pPr>
+        <w:pStyle w:val="PargrafodaLista"/>
+        <w:numPr>
+          <w:ilvl w:val="0"/>
+          <w:numId w:val="17"/>
+        </w:numPr>
+        <w:jc w:val="both"/>
+        <w:rPr>
+          <w:rFonts w:ascii="Arial" w:hAnsi="Arial" w:cs="Arial"/>
+          <w:bCs/>
+        </w:rPr>
+      </w:pPr>
+      <w:r>
+        <w:rPr>
+          <w:rFonts w:ascii="Arial" w:hAnsi="Arial" w:cs="Arial"/>
+          <w:bCs/>
+        </w:rPr>
+        <w:t>O sistema exibe a mensagem aguardando lotação máxima.</w:t>
+      </w:r>
+    </w:p>
+    <w:p>
+      <w:pPr>
+        <w:ind w:left="708"/>
+        <w:jc w:val="both"/>
+        <w:rPr>
+          <w:rFonts w:ascii="Arial" w:hAnsi="Arial" w:cs="Arial"/>
+          <w:bCs/>
+        </w:rPr>
+      </w:pPr>
+    </w:p>
+    <w:p>
+      <w:pPr>
+        <w:ind w:left="708"/>
+        <w:jc w:val="both"/>
+        <w:rPr>
+          <w:rFonts w:ascii="Arial" w:hAnsi="Arial" w:cs="Arial"/>
+          <w:b/>
+        </w:rPr>
+      </w:pPr>
+      <w:r>
+        <w:rPr>
+          <w:rFonts w:ascii="Arial" w:hAnsi="Arial" w:cs="Arial"/>
+          <w:b/>
+        </w:rPr>
+        <w:t>FLUXO ALTERNATIVO (3): CANCELAMENTO (CLIENTE)</w:t>
+      </w:r>
+    </w:p>
+    <w:p>
+      <w:pPr>
+        <w:pStyle w:val="PargrafodaLista"/>
+        <w:numPr>
+          <w:ilvl w:val="0"/>
+          <w:numId w:val="13"/>
+        </w:numPr>
+        <w:jc w:val="both"/>
+        <w:rPr>
+          <w:rFonts w:ascii="Arial" w:hAnsi="Arial" w:cs="Arial"/>
+          <w:bCs/>
+        </w:rPr>
+      </w:pPr>
+      <w:r>
+        <w:rPr>
+          <w:rFonts w:ascii="Arial" w:hAnsi="Arial" w:cs="Arial"/>
+          <w:bCs/>
+        </w:rPr>
+        <w:t>O usuário seleciona sua viagem na lista apresentada e clica em cancelar viagem.</w:t>
+      </w:r>
+    </w:p>
+    <w:p>
+      <w:pPr>
+        <w:pStyle w:val="PargrafodaLista"/>
+        <w:numPr>
+          <w:ilvl w:val="0"/>
+          <w:numId w:val="13"/>
+        </w:numPr>
+        <w:jc w:val="both"/>
+        <w:rPr>
+          <w:rFonts w:ascii="Arial" w:hAnsi="Arial" w:cs="Arial"/>
+          <w:bCs/>
+        </w:rPr>
+      </w:pPr>
+      <w:r>
+        <w:rPr>
+          <w:rFonts w:ascii="Arial" w:hAnsi="Arial" w:cs="Arial"/>
+          <w:bCs/>
+        </w:rPr>
+        <w:t>O sistema informa o motorista cadastrado na viagem sobre o cancelamento de uma vaga.</w:t>
+      </w:r>
+    </w:p>
+    <w:p>
+      <w:pPr>
+        <w:pStyle w:val="PargrafodaLista"/>
+        <w:numPr>
+          <w:ilvl w:val="0"/>
+          <w:numId w:val="13"/>
+        </w:numPr>
+        <w:jc w:val="both"/>
+        <w:rPr>
+          <w:rFonts w:ascii="Arial" w:hAnsi="Arial" w:cs="Arial"/>
+          <w:bCs/>
+        </w:rPr>
+      </w:pPr>
+      <w:r>
+        <w:rPr>
+          <w:rFonts w:ascii="Arial" w:hAnsi="Arial" w:cs="Arial"/>
+          <w:bCs/>
+        </w:rPr>
+        <w:t>O sistema efetua o cancelamento da viagem selecionada.</w:t>
+      </w:r>
+    </w:p>
+    <w:p>
+      <w:pPr>
+        <w:jc w:val="both"/>
+        <w:rPr>
+          <w:rFonts w:ascii="Arial" w:hAnsi="Arial" w:cs="Arial"/>
+          <w:bCs/>
+        </w:rPr>
+      </w:pPr>
+    </w:p>
+    <w:p>
+      <w:pPr>
+        <w:ind w:left="708"/>
+        <w:jc w:val="both"/>
+        <w:rPr>
+          <w:rFonts w:ascii="Arial" w:hAnsi="Arial" w:cs="Arial"/>
+          <w:b/>
+        </w:rPr>
+      </w:pPr>
+      <w:r>
+        <w:rPr>
+          <w:rFonts w:ascii="Arial" w:hAnsi="Arial" w:cs="Arial"/>
+          <w:b/>
+        </w:rPr>
+        <w:t>FLUXO ALTERNATIVO (3): CANCELAMENTO (MOTORISTA)</w:t>
+      </w:r>
+    </w:p>
+    <w:p>
+      <w:pPr>
+        <w:pStyle w:val="PargrafodaLista"/>
+        <w:numPr>
+          <w:ilvl w:val="0"/>
+          <w:numId w:val="18"/>
+        </w:numPr>
+        <w:jc w:val="both"/>
+        <w:rPr>
+          <w:rFonts w:ascii="Arial" w:hAnsi="Arial" w:cs="Arial"/>
+          <w:bCs/>
+        </w:rPr>
+      </w:pPr>
+      <w:r>
+        <w:rPr>
+          <w:rFonts w:ascii="Arial" w:hAnsi="Arial" w:cs="Arial"/>
+          <w:bCs/>
+        </w:rPr>
+        <w:t>O usuário seleciona sua viagem na lista apresentada e clica em cancelar viagem.</w:t>
+      </w:r>
+    </w:p>
+    <w:p>
+      <w:pPr>
+        <w:pStyle w:val="PargrafodaLista"/>
+        <w:numPr>
+          <w:ilvl w:val="0"/>
+          <w:numId w:val="18"/>
+        </w:numPr>
+        <w:jc w:val="both"/>
+        <w:rPr>
+          <w:rFonts w:ascii="Arial" w:hAnsi="Arial" w:cs="Arial"/>
+          <w:bCs/>
+        </w:rPr>
+      </w:pPr>
+      <w:r>
+        <w:rPr>
+          <w:rFonts w:ascii="Arial" w:hAnsi="Arial" w:cs="Arial"/>
+          <w:bCs/>
+        </w:rPr>
+        <w:t>O sistema envia uma mensagem aos clientes cadastrados na viagem sobre o cancelamento.</w:t>
+      </w:r>
+    </w:p>
+    <w:p>
+      <w:pPr>
+        <w:pStyle w:val="PargrafodaLista"/>
+        <w:numPr>
+          <w:ilvl w:val="0"/>
+          <w:numId w:val="18"/>
+        </w:numPr>
+        <w:jc w:val="both"/>
+        <w:rPr>
+          <w:rFonts w:ascii="Arial" w:hAnsi="Arial" w:cs="Arial"/>
+          <w:bCs/>
+        </w:rPr>
+      </w:pPr>
+      <w:r>
+        <w:rPr>
+          <w:rFonts w:ascii="Arial" w:hAnsi="Arial" w:cs="Arial"/>
+          <w:bCs/>
+        </w:rPr>
+        <w:t>O sistema efetua o cancelamento da viagem selecionada para todos os clientes.</w:t>
+      </w:r>
+    </w:p>
+    <w:p>
+      <w:pPr>
+        <w:ind w:left="708"/>
+        <w:jc w:val="both"/>
+        <w:rPr>
+          <w:rFonts w:ascii="Arial" w:hAnsi="Arial" w:cs="Arial"/>
+          <w:bCs/>
+        </w:rPr>
+      </w:pPr>
+    </w:p>
+    <w:p>
+      <w:pPr>
+        <w:ind w:left="708"/>
+        <w:jc w:val="both"/>
+        <w:rPr>
+          <w:rFonts w:ascii="Arial" w:hAnsi="Arial" w:cs="Arial"/>
+          <w:b/>
+        </w:rPr>
+      </w:pPr>
+      <w:r>
+        <w:rPr>
+          <w:rFonts w:ascii="Arial" w:hAnsi="Arial" w:cs="Arial"/>
+          <w:b/>
+        </w:rPr>
+        <w:t>FLUXO ALTERNATIVO (3): ALTERAÇÃO</w:t>
+      </w:r>
+    </w:p>
+    <w:p>
+      <w:pPr>
+        <w:pStyle w:val="PargrafodaLista"/>
+        <w:numPr>
+          <w:ilvl w:val="0"/>
+          <w:numId w:val="14"/>
+        </w:numPr>
+        <w:jc w:val="both"/>
+        <w:rPr>
+          <w:rFonts w:ascii="Arial" w:hAnsi="Arial" w:cs="Arial"/>
+          <w:bCs/>
+        </w:rPr>
+      </w:pPr>
+      <w:r>
+        <w:rPr>
+          <w:rFonts w:ascii="Arial" w:hAnsi="Arial" w:cs="Arial"/>
+          <w:bCs/>
+        </w:rPr>
+        <w:t>O usuário seleciona uma rota para ser editada.</w:t>
+      </w:r>
+    </w:p>
+    <w:p>
+      <w:pPr>
+        <w:pStyle w:val="PargrafodaLista"/>
+        <w:numPr>
+          <w:ilvl w:val="0"/>
+          <w:numId w:val="14"/>
+        </w:numPr>
+        <w:jc w:val="both"/>
+        <w:rPr>
+          <w:rFonts w:ascii="Arial" w:hAnsi="Arial" w:cs="Arial"/>
+          <w:bCs/>
+        </w:rPr>
+      </w:pPr>
+      <w:r>
+        <w:rPr>
+          <w:rFonts w:ascii="Arial" w:hAnsi="Arial" w:cs="Arial"/>
+          <w:bCs/>
+        </w:rPr>
+        <w:t>O administrador altera as coordenadas da rota e clica em editar.</w:t>
+      </w:r>
+    </w:p>
+    <w:p>
+      <w:pPr>
+        <w:pStyle w:val="PargrafodaLista"/>
+        <w:numPr>
+          <w:ilvl w:val="0"/>
+          <w:numId w:val="14"/>
+        </w:numPr>
+        <w:jc w:val="both"/>
+        <w:rPr>
+          <w:rFonts w:ascii="Arial" w:hAnsi="Arial" w:cs="Arial"/>
+          <w:bCs/>
+        </w:rPr>
+      </w:pPr>
+      <w:r>
+        <w:rPr>
+          <w:rFonts w:ascii="Arial" w:hAnsi="Arial" w:cs="Arial"/>
+          <w:bCs/>
+        </w:rPr>
+        <w:t>O sistema altera os dados da lista de rotas.</w:t>
+      </w:r>
+    </w:p>
+    <w:p>
+      <w:pPr>
+        <w:jc w:val="both"/>
+        <w:rPr>
+          <w:rFonts w:ascii="Arial" w:hAnsi="Arial" w:cs="Arial"/>
+          <w:b/>
+        </w:rPr>
+      </w:pPr>
+    </w:p>
+    <w:p>
+      <w:pPr>
+        <w:jc w:val="both"/>
+        <w:rPr>
+          <w:rFonts w:ascii="Arial" w:hAnsi="Arial" w:cs="Arial"/>
+          <w:b/>
+        </w:rPr>
+      </w:pPr>
+    </w:p>
+    <w:p>
+      <w:pPr>
+        <w:jc w:val="both"/>
+        <w:rPr>
+          <w:rFonts w:ascii="Arial" w:hAnsi="Arial" w:cs="Arial"/>
+          <w:b/>
+        </w:rPr>
+      </w:pPr>
+    </w:p>
+    <w:p>
+      <w:pPr>
+        <w:jc w:val="both"/>
+        <w:rPr>
+          <w:rFonts w:ascii="Arial" w:hAnsi="Arial" w:cs="Arial"/>
+          <w:b/>
+        </w:rPr>
+      </w:pPr>
+    </w:p>
+    <w:p>
+      <w:pPr>
+        <w:jc w:val="both"/>
+        <w:rPr>
+          <w:rFonts w:ascii="Arial" w:hAnsi="Arial" w:cs="Arial"/>
+          <w:b/>
+        </w:rPr>
+      </w:pPr>
+      <w:proofErr w:type="gramStart"/>
+      <w:r>
+        <w:rPr>
+          <w:rFonts w:ascii="Arial" w:hAnsi="Arial" w:cs="Arial"/>
+          <w:b/>
+        </w:rPr>
+        <w:lastRenderedPageBreak/>
+        <w:t>4.4</w:t>
+      </w:r>
+      <w:r>
+        <w:rPr>
+          <w:rFonts w:ascii="Arial" w:hAnsi="Arial" w:cs="Arial"/>
+          <w:b/>
+        </w:rPr>
+        <w:t xml:space="preserve"> CASO</w:t>
+      </w:r>
+      <w:proofErr w:type="gramEnd"/>
+      <w:r>
+        <w:rPr>
+          <w:rFonts w:ascii="Arial" w:hAnsi="Arial" w:cs="Arial"/>
+          <w:b/>
+        </w:rPr>
+        <w:t xml:space="preserve"> DE USO: PARTICIPAR DA VIAGEM (CDU04)</w:t>
+      </w:r>
+    </w:p>
+    <w:p>
+      <w:pPr>
+        <w:ind w:firstLine="708"/>
+        <w:jc w:val="both"/>
+        <w:rPr>
+          <w:rFonts w:ascii="Arial" w:hAnsi="Arial" w:cs="Arial"/>
+          <w:bCs/>
+        </w:rPr>
+      </w:pPr>
+      <w:r>
+        <w:rPr>
+          <w:rFonts w:ascii="Arial" w:hAnsi="Arial" w:cs="Arial"/>
+          <w:b/>
+          <w:bCs/>
+        </w:rPr>
+        <w:t xml:space="preserve">DESCRIÇÃO: </w:t>
+      </w:r>
+      <w:r>
+        <w:rPr>
+          <w:rFonts w:ascii="Arial" w:hAnsi="Arial" w:cs="Arial"/>
+          <w:bCs/>
+        </w:rPr>
+        <w:t>Permite participar de viagens já cadastradas.</w:t>
+      </w:r>
+    </w:p>
+    <w:p>
+      <w:pPr>
+        <w:pStyle w:val="PargrafodaLista"/>
+        <w:numPr>
+          <w:ilvl w:val="0"/>
+          <w:numId w:val="10"/>
+        </w:numPr>
+        <w:jc w:val="both"/>
+        <w:rPr>
+          <w:rFonts w:ascii="Arial" w:hAnsi="Arial" w:cs="Arial"/>
+          <w:bCs/>
+        </w:rPr>
+      </w:pPr>
+      <w:r>
+        <w:rPr>
+          <w:rFonts w:ascii="Arial" w:hAnsi="Arial" w:cs="Arial"/>
+          <w:b/>
+          <w:bCs/>
+        </w:rPr>
+        <w:t xml:space="preserve">Ator: </w:t>
+      </w:r>
+      <w:r>
+        <w:rPr>
+          <w:rFonts w:ascii="Arial" w:hAnsi="Arial" w:cs="Arial"/>
+          <w:bCs/>
+        </w:rPr>
+        <w:t>Cliente e Motorista.</w:t>
+      </w:r>
+    </w:p>
+    <w:p>
+      <w:pPr>
+        <w:pStyle w:val="PargrafodaLista"/>
+        <w:numPr>
+          <w:ilvl w:val="0"/>
+          <w:numId w:val="10"/>
+        </w:numPr>
+        <w:jc w:val="both"/>
+        <w:rPr>
+          <w:rFonts w:ascii="Arial" w:hAnsi="Arial" w:cs="Arial"/>
+          <w:bCs/>
+        </w:rPr>
+      </w:pPr>
+      <w:r>
+        <w:rPr>
+          <w:rFonts w:ascii="Arial" w:hAnsi="Arial" w:cs="Arial"/>
+          <w:b/>
+          <w:bCs/>
+        </w:rPr>
+        <w:t xml:space="preserve">Pré-Condição: </w:t>
+      </w:r>
+      <w:r>
+        <w:rPr>
+          <w:rFonts w:ascii="Arial" w:hAnsi="Arial" w:cs="Arial"/>
+          <w:bCs/>
+        </w:rPr>
+        <w:t xml:space="preserve">O usuário deve estar </w:t>
+      </w:r>
+      <w:proofErr w:type="spellStart"/>
+      <w:r>
+        <w:rPr>
+          <w:rFonts w:ascii="Arial" w:hAnsi="Arial" w:cs="Arial"/>
+          <w:bCs/>
+        </w:rPr>
+        <w:t>logado</w:t>
+      </w:r>
+      <w:proofErr w:type="spellEnd"/>
+      <w:r>
+        <w:rPr>
+          <w:rFonts w:ascii="Arial" w:hAnsi="Arial" w:cs="Arial"/>
+          <w:bCs/>
+        </w:rPr>
+        <w:t xml:space="preserve"> no sistema.</w:t>
+      </w:r>
+    </w:p>
+    <w:p>
+      <w:pPr>
+        <w:pStyle w:val="PargrafodaLista"/>
+        <w:numPr>
+          <w:ilvl w:val="0"/>
+          <w:numId w:val="10"/>
+        </w:numPr>
+        <w:jc w:val="both"/>
+        <w:rPr>
+          <w:rFonts w:ascii="Arial" w:hAnsi="Arial" w:cs="Arial"/>
+          <w:bCs/>
+        </w:rPr>
+      </w:pPr>
+      <w:r>
+        <w:rPr>
+          <w:rFonts w:ascii="Arial" w:hAnsi="Arial" w:cs="Arial"/>
+          <w:b/>
+          <w:bCs/>
+        </w:rPr>
+        <w:t xml:space="preserve">Pós-Condição: </w:t>
+      </w:r>
+      <w:r>
+        <w:rPr>
+          <w:rFonts w:ascii="Arial" w:hAnsi="Arial" w:cs="Arial"/>
+          <w:bCs/>
+        </w:rPr>
+        <w:t>Existir viagens cadastradas</w:t>
+      </w:r>
+    </w:p>
+    <w:p>
+      <w:pPr>
+        <w:ind w:left="708"/>
+        <w:jc w:val="both"/>
+        <w:rPr>
+          <w:rFonts w:ascii="Arial" w:hAnsi="Arial" w:cs="Arial"/>
+          <w:b/>
+          <w:bCs/>
+        </w:rPr>
+      </w:pPr>
+      <w:r>
+        <w:rPr>
+          <w:rFonts w:ascii="Arial" w:hAnsi="Arial" w:cs="Arial"/>
+          <w:b/>
+          <w:bCs/>
+        </w:rPr>
+        <w:t>FLUXO PRINCIPAL</w:t>
+      </w:r>
+      <w:r>
+        <w:rPr>
+          <w:rFonts w:ascii="Arial" w:hAnsi="Arial" w:cs="Arial"/>
+          <w:b/>
+          <w:bCs/>
+        </w:rPr>
+        <w:t>:</w:t>
+      </w:r>
+    </w:p>
+    <w:p>
+      <w:pPr>
+        <w:pStyle w:val="PargrafodaLista"/>
+        <w:numPr>
+          <w:ilvl w:val="0"/>
+          <w:numId w:val="16"/>
+        </w:numPr>
+        <w:jc w:val="both"/>
+        <w:rPr>
+          <w:rFonts w:ascii="Arial" w:hAnsi="Arial" w:cs="Arial"/>
+          <w:bCs/>
+        </w:rPr>
+      </w:pPr>
+      <w:r>
+        <w:rPr>
+          <w:rFonts w:ascii="Arial" w:hAnsi="Arial" w:cs="Arial"/>
+          <w:bCs/>
+        </w:rPr>
+        <w:t xml:space="preserve">O sistema apresenta uma lista de viagens para que o usuário selecione qual das cadastradas participar. </w:t>
+      </w:r>
+    </w:p>
+    <w:p>
+      <w:pPr>
+        <w:pStyle w:val="PargrafodaLista"/>
+        <w:numPr>
+          <w:ilvl w:val="0"/>
+          <w:numId w:val="16"/>
+        </w:numPr>
+        <w:jc w:val="both"/>
+        <w:rPr>
+          <w:rFonts w:ascii="Arial" w:hAnsi="Arial" w:cs="Arial"/>
+          <w:bCs/>
+        </w:rPr>
+      </w:pPr>
+      <w:r>
+        <w:rPr>
+          <w:rFonts w:ascii="Arial" w:hAnsi="Arial" w:cs="Arial"/>
+          <w:bCs/>
+        </w:rPr>
+        <w:t>O usuário define a rota desejada.</w:t>
+      </w:r>
+    </w:p>
+    <w:p>
+      <w:pPr>
+        <w:pStyle w:val="PargrafodaLista"/>
+        <w:ind w:left="1428"/>
+        <w:jc w:val="both"/>
+        <w:rPr>
+          <w:rFonts w:ascii="Arial" w:hAnsi="Arial" w:cs="Arial"/>
+          <w:bCs/>
+        </w:rPr>
+      </w:pPr>
+    </w:p>
+    <w:p>
+      <w:pPr>
+        <w:jc w:val="both"/>
+        <w:rPr>
+          <w:rFonts w:ascii="Arial" w:hAnsi="Arial" w:cs="Arial"/>
+          <w:b/>
+          <w:bCs/>
+        </w:rPr>
+      </w:pPr>
+      <w:r>
+        <w:rPr>
+          <w:rFonts w:ascii="Arial" w:hAnsi="Arial" w:cs="Arial"/>
+          <w:b/>
+          <w:bCs/>
+        </w:rPr>
+        <w:t>4.</w:t>
+      </w:r>
+      <w:r>
+        <w:rPr>
+          <w:rFonts w:ascii="Arial" w:hAnsi="Arial" w:cs="Arial"/>
+          <w:b/>
+          <w:bCs/>
+        </w:rPr>
+        <w:t>5</w:t>
+      </w:r>
+      <w:r>
+        <w:rPr>
+          <w:rFonts w:ascii="Arial" w:hAnsi="Arial" w:cs="Arial"/>
+          <w:b/>
+          <w:bCs/>
+        </w:rPr>
+        <w:t xml:space="preserve"> CASO </w:t>
+      </w:r>
+      <w:r>
+        <w:rPr>
+          <w:rFonts w:ascii="Arial" w:hAnsi="Arial" w:cs="Arial"/>
+          <w:b/>
+          <w:bCs/>
+        </w:rPr>
+        <w:t>DE USO: ATENDER VIAGEM (CDU05</w:t>
+      </w:r>
+      <w:r>
+        <w:rPr>
+          <w:rFonts w:ascii="Arial" w:hAnsi="Arial" w:cs="Arial"/>
+          <w:b/>
+          <w:bCs/>
+        </w:rPr>
+        <w:t>)</w:t>
+      </w:r>
+    </w:p>
+    <w:p>
+      <w:pPr>
+        <w:jc w:val="both"/>
+        <w:rPr>
+          <w:rFonts w:ascii="Arial" w:hAnsi="Arial" w:cs="Arial"/>
+          <w:bCs/>
+        </w:rPr>
+      </w:pPr>
+      <w:r>
+        <w:rPr>
+          <w:rFonts w:ascii="Arial" w:hAnsi="Arial" w:cs="Arial"/>
+          <w:b/>
+          <w:bCs/>
+        </w:rPr>
+        <w:tab/>
+        <w:t xml:space="preserve">DESCRIÇÃO: </w:t>
+      </w:r>
+      <w:r>
+        <w:rPr>
+          <w:rFonts w:ascii="Arial" w:hAnsi="Arial" w:cs="Arial"/>
+          <w:bCs/>
+        </w:rPr>
+        <w:t>Permite o motorista aceitar a viagem.</w:t>
+      </w:r>
+    </w:p>
+    <w:p>
+      <w:pPr>
+        <w:pStyle w:val="PargrafodaLista"/>
+        <w:numPr>
+          <w:ilvl w:val="0"/>
+          <w:numId w:val="10"/>
+        </w:numPr>
+        <w:jc w:val="both"/>
+        <w:rPr>
+          <w:rFonts w:ascii="Arial" w:hAnsi="Arial" w:cs="Arial"/>
+          <w:bCs/>
+        </w:rPr>
+      </w:pPr>
+      <w:r>
+        <w:rPr>
+          <w:rFonts w:ascii="Arial" w:hAnsi="Arial" w:cs="Arial"/>
+          <w:b/>
+          <w:bCs/>
+        </w:rPr>
+        <w:t xml:space="preserve">Ator: </w:t>
+      </w:r>
+      <w:r>
+        <w:rPr>
+          <w:rFonts w:ascii="Arial" w:hAnsi="Arial" w:cs="Arial"/>
+          <w:bCs/>
+        </w:rPr>
+        <w:t>Motorista.</w:t>
+      </w:r>
+    </w:p>
+    <w:p>
+      <w:pPr>
+        <w:pStyle w:val="PargrafodaLista"/>
+        <w:numPr>
+          <w:ilvl w:val="0"/>
+          <w:numId w:val="10"/>
+        </w:numPr>
+        <w:jc w:val="both"/>
+        <w:rPr>
+          <w:rFonts w:ascii="Arial" w:hAnsi="Arial" w:cs="Arial"/>
+          <w:bCs/>
+        </w:rPr>
+      </w:pPr>
+      <w:r>
+        <w:rPr>
+          <w:rFonts w:ascii="Arial" w:hAnsi="Arial" w:cs="Arial"/>
+          <w:b/>
+          <w:bCs/>
+        </w:rPr>
+        <w:t xml:space="preserve">Pré-Condição: </w:t>
+      </w:r>
+      <w:r>
+        <w:rPr>
+          <w:rFonts w:ascii="Arial" w:hAnsi="Arial" w:cs="Arial"/>
+          <w:bCs/>
+        </w:rPr>
+        <w:t>O usuário deve estar com uma rota cadastrada.</w:t>
+      </w:r>
+    </w:p>
+    <w:p>
+      <w:pPr>
+        <w:pStyle w:val="PargrafodaLista"/>
+        <w:numPr>
+          <w:ilvl w:val="0"/>
+          <w:numId w:val="10"/>
+        </w:numPr>
+        <w:jc w:val="both"/>
+        <w:rPr>
+          <w:rFonts w:ascii="Arial" w:hAnsi="Arial" w:cs="Arial"/>
+          <w:bCs/>
+        </w:rPr>
+      </w:pPr>
+      <w:r>
+        <w:rPr>
+          <w:rFonts w:ascii="Arial" w:hAnsi="Arial" w:cs="Arial"/>
+          <w:b/>
+          <w:bCs/>
+        </w:rPr>
+        <w:t xml:space="preserve">Pós-Condição: </w:t>
+      </w:r>
+      <w:r>
+        <w:rPr>
+          <w:rFonts w:ascii="Arial" w:hAnsi="Arial" w:cs="Arial"/>
+          <w:bCs/>
+        </w:rPr>
+        <w:t>As informações da rota.</w:t>
+      </w:r>
+    </w:p>
+    <w:p>
+      <w:pPr>
+        <w:ind w:left="708"/>
+        <w:jc w:val="both"/>
+        <w:rPr>
+          <w:rFonts w:ascii="Arial" w:hAnsi="Arial" w:cs="Arial"/>
+          <w:b/>
+          <w:bCs/>
+        </w:rPr>
+      </w:pPr>
+      <w:r>
+        <w:rPr>
+          <w:rFonts w:ascii="Arial" w:hAnsi="Arial" w:cs="Arial"/>
+          <w:b/>
+          <w:bCs/>
+        </w:rPr>
+        <w:t>FLUXO PRINCIPAL</w:t>
+      </w:r>
+      <w:r>
+        <w:rPr>
+          <w:rFonts w:ascii="Arial" w:hAnsi="Arial" w:cs="Arial"/>
+          <w:b/>
+          <w:bCs/>
+        </w:rPr>
+        <w:t>:</w:t>
+      </w:r>
+    </w:p>
+    <w:p>
+      <w:pPr>
+        <w:pStyle w:val="PargrafodaLista"/>
+        <w:numPr>
+          <w:ilvl w:val="0"/>
+          <w:numId w:val="19"/>
+        </w:numPr>
+        <w:jc w:val="both"/>
+        <w:rPr>
+          <w:rFonts w:ascii="Arial" w:hAnsi="Arial" w:cs="Arial"/>
+        </w:rPr>
+      </w:pPr>
+      <w:r>
+        <w:rPr>
+          <w:rFonts w:ascii="Arial" w:hAnsi="Arial" w:cs="Arial"/>
+        </w:rPr>
+        <w:t>O sistema exibe uma lista de viagens semelhantes a cadastrada.</w:t>
+      </w:r>
+    </w:p>
+    <w:p>
+      <w:pPr>
+        <w:pStyle w:val="PargrafodaLista"/>
+        <w:numPr>
+          <w:ilvl w:val="0"/>
+          <w:numId w:val="19"/>
+        </w:numPr>
+        <w:jc w:val="both"/>
+        <w:rPr>
+          <w:rFonts w:ascii="Arial" w:hAnsi="Arial" w:cs="Arial"/>
+        </w:rPr>
+      </w:pPr>
+      <w:r>
+        <w:rPr>
+          <w:rFonts w:ascii="Arial" w:hAnsi="Arial" w:cs="Arial"/>
+        </w:rPr>
+        <w:t>O motorista seleciona a viagem pretendida.</w:t>
+      </w:r>
+    </w:p>
+    <w:p>
+      <w:pPr>
+        <w:pStyle w:val="PargrafodaLista"/>
+        <w:numPr>
+          <w:ilvl w:val="0"/>
+          <w:numId w:val="19"/>
+        </w:numPr>
+        <w:jc w:val="both"/>
+        <w:rPr>
+          <w:rFonts w:ascii="Arial" w:hAnsi="Arial" w:cs="Arial"/>
+        </w:rPr>
+      </w:pPr>
+      <w:r>
+        <w:rPr>
+          <w:rFonts w:ascii="Arial" w:hAnsi="Arial" w:cs="Arial"/>
+        </w:rPr>
+        <w:t>O sistema exibe ao motorista os possíveis clientes que se encaixam na viagem atendida.</w:t>
+      </w:r>
+    </w:p>
+    <w:p>
+      <w:pPr>
+        <w:pStyle w:val="PargrafodaLista"/>
+        <w:numPr>
+          <w:ilvl w:val="0"/>
+          <w:numId w:val="19"/>
+        </w:numPr>
+        <w:jc w:val="both"/>
+        <w:rPr>
+          <w:rFonts w:ascii="Arial" w:hAnsi="Arial" w:cs="Arial"/>
+        </w:rPr>
+      </w:pPr>
+      <w:r>
+        <w:rPr>
+          <w:rFonts w:ascii="Arial" w:hAnsi="Arial" w:cs="Arial"/>
+        </w:rPr>
+        <w:t>Quando a lotação for completada, o sistema muda o status da viagem para: Iniciada.</w:t>
+      </w:r>
+    </w:p>
+    <w:p>
+      <w:pPr>
+        <w:ind w:left="708"/>
+        <w:jc w:val="both"/>
+        <w:rPr>
+          <w:rFonts w:ascii="Arial" w:hAnsi="Arial" w:cs="Arial"/>
+          <w:b/>
+        </w:rPr>
+      </w:pPr>
+      <w:r>
+        <w:rPr>
+          <w:rFonts w:ascii="Arial" w:hAnsi="Arial" w:cs="Arial"/>
+          <w:b/>
+        </w:rPr>
+        <w:t xml:space="preserve"> </w:t>
+      </w:r>
+    </w:p>
+    <w:p>
+      <w:pPr>
+        <w:jc w:val="both"/>
+        <w:rPr>
+          <w:rFonts w:ascii="Arial" w:hAnsi="Arial" w:cs="Arial"/>
+          <w:b/>
+          <w:bCs/>
+        </w:rPr>
+      </w:pPr>
+      <w:r>
+        <w:rPr>
+          <w:rFonts w:ascii="Arial" w:hAnsi="Arial" w:cs="Arial"/>
+          <w:b/>
+          <w:bCs/>
+        </w:rPr>
+        <w:t>4.</w:t>
+      </w:r>
+      <w:r>
+        <w:rPr>
+          <w:rFonts w:ascii="Arial" w:hAnsi="Arial" w:cs="Arial"/>
+          <w:b/>
+          <w:bCs/>
+        </w:rPr>
+        <w:t xml:space="preserve">6 </w:t>
+      </w:r>
+      <w:r>
+        <w:rPr>
+          <w:rFonts w:ascii="Arial" w:hAnsi="Arial" w:cs="Arial"/>
+          <w:b/>
+          <w:bCs/>
+        </w:rPr>
+        <w:t xml:space="preserve">CASO </w:t>
+      </w:r>
+      <w:r>
+        <w:rPr>
+          <w:rFonts w:ascii="Arial" w:hAnsi="Arial" w:cs="Arial"/>
+          <w:b/>
+          <w:bCs/>
+        </w:rPr>
+        <w:t>DE USO: CALCULAR CUSTO (CDU06</w:t>
+      </w:r>
+      <w:r>
+        <w:rPr>
+          <w:rFonts w:ascii="Arial" w:hAnsi="Arial" w:cs="Arial"/>
+          <w:b/>
+          <w:bCs/>
+        </w:rPr>
+        <w:t>)</w:t>
+      </w:r>
+    </w:p>
+    <w:p>
+      <w:pPr>
+        <w:jc w:val="both"/>
+        <w:rPr>
+          <w:rFonts w:ascii="Arial" w:hAnsi="Arial" w:cs="Arial"/>
+          <w:bCs/>
+        </w:rPr>
+      </w:pPr>
+      <w:r>
+        <w:rPr>
+          <w:rFonts w:ascii="Arial" w:hAnsi="Arial" w:cs="Arial"/>
+          <w:b/>
+          <w:bCs/>
+        </w:rPr>
+        <w:tab/>
+        <w:t xml:space="preserve">DESCRIÇÃO: </w:t>
+      </w:r>
+      <w:r>
+        <w:rPr>
+          <w:rFonts w:ascii="Arial" w:hAnsi="Arial" w:cs="Arial"/>
+          <w:bCs/>
+        </w:rPr>
+        <w:t>Permite calcular o custo da viagem.</w:t>
+      </w:r>
+    </w:p>
+    <w:p>
+      <w:pPr>
+        <w:pStyle w:val="PargrafodaLista"/>
+        <w:numPr>
+          <w:ilvl w:val="0"/>
+          <w:numId w:val="10"/>
+        </w:numPr>
+        <w:jc w:val="both"/>
+        <w:rPr>
+          <w:rFonts w:ascii="Arial" w:hAnsi="Arial" w:cs="Arial"/>
+          <w:bCs/>
+        </w:rPr>
+      </w:pPr>
+      <w:r>
+        <w:rPr>
+          <w:rFonts w:ascii="Arial" w:hAnsi="Arial" w:cs="Arial"/>
+          <w:b/>
+          <w:bCs/>
+        </w:rPr>
+        <w:t xml:space="preserve">Ator: </w:t>
+      </w:r>
+      <w:r>
+        <w:rPr>
+          <w:rFonts w:ascii="Arial" w:hAnsi="Arial" w:cs="Arial"/>
+          <w:bCs/>
+        </w:rPr>
+        <w:t>Cliente e Motorista.</w:t>
+      </w:r>
+    </w:p>
+    <w:p>
+      <w:pPr>
+        <w:pStyle w:val="PargrafodaLista"/>
+        <w:numPr>
+          <w:ilvl w:val="0"/>
+          <w:numId w:val="10"/>
+        </w:numPr>
+        <w:jc w:val="both"/>
+        <w:rPr>
+          <w:rFonts w:ascii="Arial" w:hAnsi="Arial" w:cs="Arial"/>
+          <w:bCs/>
+        </w:rPr>
+      </w:pPr>
+      <w:r>
+        <w:rPr>
+          <w:rFonts w:ascii="Arial" w:hAnsi="Arial" w:cs="Arial"/>
+          <w:b/>
+          <w:bCs/>
+        </w:rPr>
+        <w:t xml:space="preserve">Pré-Condição: </w:t>
+      </w:r>
+      <w:r>
+        <w:rPr>
+          <w:rFonts w:ascii="Arial" w:hAnsi="Arial" w:cs="Arial"/>
+          <w:bCs/>
+        </w:rPr>
+        <w:t>O usuário deve estar com uma rota selecionada.</w:t>
+      </w:r>
+    </w:p>
+    <w:p>
+      <w:pPr>
+        <w:pStyle w:val="PargrafodaLista"/>
+        <w:numPr>
+          <w:ilvl w:val="0"/>
+          <w:numId w:val="10"/>
+        </w:numPr>
+        <w:jc w:val="both"/>
+        <w:rPr>
+          <w:rFonts w:ascii="Arial" w:hAnsi="Arial" w:cs="Arial"/>
+          <w:bCs/>
+        </w:rPr>
+      </w:pPr>
+      <w:r>
+        <w:rPr>
+          <w:rFonts w:ascii="Arial" w:hAnsi="Arial" w:cs="Arial"/>
+          <w:b/>
+          <w:bCs/>
+        </w:rPr>
+        <w:t xml:space="preserve">Pós-Condição: </w:t>
+      </w:r>
+      <w:r>
+        <w:rPr>
+          <w:rFonts w:ascii="Arial" w:hAnsi="Arial" w:cs="Arial"/>
+          <w:bCs/>
+        </w:rPr>
+        <w:t>As informações da rota.</w:t>
+      </w:r>
+    </w:p>
+    <w:p>
+      <w:pPr>
+        <w:ind w:left="708"/>
+        <w:jc w:val="both"/>
+        <w:rPr>
+          <w:rFonts w:ascii="Arial" w:hAnsi="Arial" w:cs="Arial"/>
+          <w:b/>
+          <w:bCs/>
+        </w:rPr>
+      </w:pPr>
+      <w:r>
+        <w:rPr>
+          <w:rFonts w:ascii="Arial" w:hAnsi="Arial" w:cs="Arial"/>
+          <w:b/>
+          <w:bCs/>
+        </w:rPr>
+        <w:t>FLUXO PRINCIPAL</w:t>
+      </w:r>
+      <w:r>
+        <w:rPr>
+          <w:rFonts w:ascii="Arial" w:hAnsi="Arial" w:cs="Arial"/>
+          <w:b/>
+          <w:bCs/>
+        </w:rPr>
+        <w:t>:</w:t>
+      </w:r>
+    </w:p>
+    <w:p>
+      <w:pPr>
+        <w:pStyle w:val="PargrafodaLista"/>
+        <w:numPr>
+          <w:ilvl w:val="0"/>
+          <w:numId w:val="21"/>
+        </w:numPr>
+        <w:jc w:val="both"/>
+        <w:rPr>
+          <w:rFonts w:ascii="Arial" w:hAnsi="Arial" w:cs="Arial"/>
+        </w:rPr>
+      </w:pPr>
+      <w:r>
+        <w:rPr>
+          <w:rFonts w:ascii="Arial" w:hAnsi="Arial" w:cs="Arial"/>
+        </w:rPr>
+        <w:t>O sistema as informações do veículo.</w:t>
+      </w:r>
+    </w:p>
+    <w:p>
+      <w:pPr>
+        <w:pStyle w:val="PargrafodaLista"/>
+        <w:numPr>
+          <w:ilvl w:val="0"/>
+          <w:numId w:val="21"/>
+        </w:numPr>
+        <w:jc w:val="both"/>
+        <w:rPr>
+          <w:rFonts w:ascii="Arial" w:hAnsi="Arial" w:cs="Arial"/>
+        </w:rPr>
+      </w:pPr>
+      <w:r>
+        <w:rPr>
+          <w:rFonts w:ascii="Arial" w:hAnsi="Arial" w:cs="Arial"/>
+        </w:rPr>
+        <w:t>O sistema verifica quantos ocupantes existem na viagem.</w:t>
+      </w:r>
+    </w:p>
+    <w:p>
+      <w:pPr>
+        <w:pStyle w:val="PargrafodaLista"/>
+        <w:numPr>
+          <w:ilvl w:val="0"/>
+          <w:numId w:val="21"/>
+        </w:numPr>
+        <w:jc w:val="both"/>
+        <w:rPr>
+          <w:rFonts w:ascii="Arial" w:hAnsi="Arial" w:cs="Arial"/>
+          <w:bCs/>
+        </w:rPr>
+      </w:pPr>
+      <w:r>
+        <w:rPr>
+          <w:rFonts w:ascii="Arial" w:hAnsi="Arial" w:cs="Arial"/>
+        </w:rPr>
+        <w:t>Com base nas informações, distância e consumo de combustível, gera o custo da viagem.</w:t>
+      </w:r>
+    </w:p>
+    <w:p>
+      <w:pPr>
+        <w:pStyle w:val="PargrafodaLista"/>
+        <w:ind w:left="1428"/>
+        <w:jc w:val="both"/>
+        <w:rPr>
+          <w:rFonts w:ascii="Arial" w:hAnsi="Arial" w:cs="Arial"/>
+          <w:bCs/>
+        </w:rPr>
+      </w:pPr>
+    </w:p>
+    <w:p>
+      <w:pPr>
+        <w:pStyle w:val="PargrafodaLista"/>
+        <w:ind w:left="1428"/>
+        <w:jc w:val="both"/>
+        <w:rPr>
+          <w:rFonts w:ascii="Arial" w:hAnsi="Arial" w:cs="Arial"/>
+          <w:bCs/>
+        </w:rPr>
+      </w:pPr>
+    </w:p>
+    <w:p>
+      <w:pPr>
+        <w:pStyle w:val="PargrafodaLista"/>
+        <w:ind w:left="1428"/>
+        <w:jc w:val="both"/>
+        <w:rPr>
+          <w:rFonts w:ascii="Arial" w:hAnsi="Arial" w:cs="Arial"/>
+          <w:bCs/>
+        </w:rPr>
+      </w:pPr>
+    </w:p>
+    <w:p>
+      <w:pPr>
+        <w:pStyle w:val="PargrafodaLista"/>
+        <w:ind w:left="1428"/>
+        <w:jc w:val="both"/>
+        <w:rPr>
+          <w:rFonts w:ascii="Arial" w:hAnsi="Arial" w:cs="Arial"/>
+          <w:bCs/>
+        </w:rPr>
+      </w:pPr>
+    </w:p>
+    <w:p>
+      <w:pPr>
+        <w:pStyle w:val="PargrafodaLista"/>
+        <w:ind w:left="1428"/>
+        <w:jc w:val="both"/>
+        <w:rPr>
+          <w:rFonts w:ascii="Arial" w:hAnsi="Arial" w:cs="Arial"/>
+          <w:bCs/>
+        </w:rPr>
+      </w:pPr>
+    </w:p>
+    <w:p>
+      <w:pPr>
+        <w:pStyle w:val="PargrafodaLista"/>
+        <w:ind w:left="1428"/>
+        <w:jc w:val="both"/>
+        <w:rPr>
+          <w:rFonts w:ascii="Arial" w:hAnsi="Arial" w:cs="Arial"/>
+          <w:bCs/>
+        </w:rPr>
+      </w:pPr>
+    </w:p>
+    <w:p>
+      <w:pPr>
+        <w:pStyle w:val="PargrafodaLista"/>
+        <w:ind w:left="1428"/>
+        <w:jc w:val="both"/>
+        <w:rPr>
+          <w:rFonts w:ascii="Arial" w:hAnsi="Arial" w:cs="Arial"/>
+          <w:bCs/>
+        </w:rPr>
+      </w:pPr>
+    </w:p>
+    <w:p>
+      <w:pPr>
+        <w:pStyle w:val="PargrafodaLista"/>
+        <w:ind w:left="1428"/>
+        <w:jc w:val="both"/>
+        <w:rPr>
+          <w:rFonts w:ascii="Arial" w:hAnsi="Arial" w:cs="Arial"/>
+          <w:bCs/>
+        </w:rPr>
+      </w:pPr>
+      <w:r>
+        <w:rPr>
+          <w:rFonts w:ascii="Arial" w:hAnsi="Arial" w:cs="Arial"/>
+          <w:bCs/>
+        </w:rPr>
+        <w:t xml:space="preserve"> </w:t>
+      </w:r>
+    </w:p>
+    <w:p>
+      <w:pPr>
+        <w:jc w:val="both"/>
+        <w:rPr>
+          <w:rFonts w:ascii="Arial" w:hAnsi="Arial" w:cs="Arial"/>
+          <w:b/>
+          <w:bCs/>
+        </w:rPr>
+      </w:pPr>
+      <w:r>
+        <w:rPr>
+          <w:rFonts w:ascii="Arial" w:hAnsi="Arial" w:cs="Arial"/>
+          <w:b/>
+          <w:bCs/>
+        </w:rPr>
+        <w:lastRenderedPageBreak/>
+        <w:t>4.</w:t>
+      </w:r>
+      <w:r>
+        <w:rPr>
+          <w:rFonts w:ascii="Arial" w:hAnsi="Arial" w:cs="Arial"/>
+          <w:b/>
+          <w:bCs/>
+        </w:rPr>
+        <w:t xml:space="preserve">7 </w:t>
+      </w:r>
+      <w:r>
+        <w:rPr>
+          <w:rFonts w:ascii="Arial" w:hAnsi="Arial" w:cs="Arial"/>
+          <w:b/>
+          <w:bCs/>
+        </w:rPr>
+        <w:t xml:space="preserve">CASO </w:t>
+      </w:r>
+      <w:r>
+        <w:rPr>
+          <w:rFonts w:ascii="Arial" w:hAnsi="Arial" w:cs="Arial"/>
+          <w:b/>
+          <w:bCs/>
+        </w:rPr>
+        <w:t>DE USO: EFETUAR PAGAMENTO (CDU07</w:t>
+      </w:r>
+      <w:r>
+        <w:rPr>
+          <w:rFonts w:ascii="Arial" w:hAnsi="Arial" w:cs="Arial"/>
+          <w:b/>
+          <w:bCs/>
+        </w:rPr>
+        <w:t>)</w:t>
+      </w:r>
+    </w:p>
+    <w:p>
+      <w:pPr>
+        <w:jc w:val="both"/>
+        <w:rPr>
+          <w:rFonts w:ascii="Arial" w:hAnsi="Arial" w:cs="Arial"/>
+          <w:bCs/>
+        </w:rPr>
+      </w:pPr>
+      <w:r>
+        <w:rPr>
+          <w:rFonts w:ascii="Arial" w:hAnsi="Arial" w:cs="Arial"/>
+          <w:b/>
+          <w:bCs/>
+        </w:rPr>
+        <w:tab/>
+        <w:t xml:space="preserve">DESCRIÇÃO: </w:t>
+      </w:r>
+      <w:r>
+        <w:rPr>
+          <w:rFonts w:ascii="Arial" w:hAnsi="Arial" w:cs="Arial"/>
+          <w:bCs/>
+        </w:rPr>
+        <w:t>Permite o pagamento da viagem.</w:t>
+      </w:r>
+    </w:p>
+    <w:p>
+      <w:pPr>
+        <w:pStyle w:val="PargrafodaLista"/>
+        <w:numPr>
+          <w:ilvl w:val="0"/>
+          <w:numId w:val="10"/>
+        </w:numPr>
+        <w:jc w:val="both"/>
+        <w:rPr>
+          <w:rFonts w:ascii="Arial" w:hAnsi="Arial" w:cs="Arial"/>
+          <w:bCs/>
+        </w:rPr>
+      </w:pPr>
+      <w:r>
+        <w:rPr>
+          <w:rFonts w:ascii="Arial" w:hAnsi="Arial" w:cs="Arial"/>
+          <w:b/>
+          <w:bCs/>
+        </w:rPr>
+        <w:t xml:space="preserve">Ator: </w:t>
+      </w:r>
+      <w:r>
+        <w:rPr>
+          <w:rFonts w:ascii="Arial" w:hAnsi="Arial" w:cs="Arial"/>
+          <w:bCs/>
+        </w:rPr>
+        <w:t>Cliente.</w:t>
+      </w:r>
+    </w:p>
+    <w:p>
+      <w:pPr>
+        <w:pStyle w:val="PargrafodaLista"/>
+        <w:numPr>
+          <w:ilvl w:val="0"/>
+          <w:numId w:val="10"/>
+        </w:numPr>
+        <w:jc w:val="both"/>
+        <w:rPr>
+          <w:rFonts w:ascii="Arial" w:hAnsi="Arial" w:cs="Arial"/>
+          <w:bCs/>
+        </w:rPr>
+      </w:pPr>
+      <w:r>
+        <w:rPr>
+          <w:rFonts w:ascii="Arial" w:hAnsi="Arial" w:cs="Arial"/>
+          <w:b/>
+          <w:bCs/>
+        </w:rPr>
+        <w:t xml:space="preserve">Pré-Condição: </w:t>
+      </w:r>
+      <w:r>
+        <w:rPr>
+          <w:rFonts w:ascii="Arial" w:hAnsi="Arial" w:cs="Arial"/>
+          <w:bCs/>
+        </w:rPr>
+        <w:t>O usuário deve estar com uma viagem selecionada.</w:t>
+      </w:r>
+    </w:p>
+    <w:p>
+      <w:pPr>
+        <w:pStyle w:val="PargrafodaLista"/>
+        <w:numPr>
+          <w:ilvl w:val="0"/>
+          <w:numId w:val="10"/>
+        </w:numPr>
+        <w:jc w:val="both"/>
+        <w:rPr>
+          <w:rFonts w:ascii="Arial" w:hAnsi="Arial" w:cs="Arial"/>
+          <w:bCs/>
+        </w:rPr>
+      </w:pPr>
+      <w:r>
+        <w:rPr>
+          <w:rFonts w:ascii="Arial" w:hAnsi="Arial" w:cs="Arial"/>
+          <w:b/>
+          <w:bCs/>
+        </w:rPr>
+        <w:t xml:space="preserve">Pós-Condição: </w:t>
+      </w:r>
+      <w:r>
+        <w:rPr>
+          <w:rFonts w:ascii="Arial" w:hAnsi="Arial" w:cs="Arial"/>
+          <w:bCs/>
+        </w:rPr>
+        <w:t>O usuário deve estar com uma viagem finalizada.</w:t>
+      </w:r>
+    </w:p>
+    <w:p>
+      <w:pPr>
+        <w:ind w:left="708"/>
+        <w:jc w:val="both"/>
+        <w:rPr>
+          <w:rFonts w:ascii="Arial" w:hAnsi="Arial" w:cs="Arial"/>
+          <w:b/>
+          <w:bCs/>
+        </w:rPr>
+      </w:pPr>
+      <w:r>
+        <w:rPr>
+          <w:rFonts w:ascii="Arial" w:hAnsi="Arial" w:cs="Arial"/>
+          <w:b/>
+          <w:bCs/>
+        </w:rPr>
+        <w:t>FLUXO PRINCIPAL</w:t>
+      </w:r>
+      <w:r>
+        <w:rPr>
+          <w:rFonts w:ascii="Arial" w:hAnsi="Arial" w:cs="Arial"/>
+          <w:b/>
+          <w:bCs/>
+        </w:rPr>
+        <w:t>:</w:t>
+      </w:r>
+    </w:p>
+    <w:p>
+      <w:pPr>
+        <w:pStyle w:val="PargrafodaLista"/>
+        <w:numPr>
+          <w:ilvl w:val="0"/>
+          <w:numId w:val="20"/>
+        </w:numPr>
+        <w:jc w:val="both"/>
+        <w:rPr>
+          <w:rFonts w:ascii="Arial" w:hAnsi="Arial" w:cs="Arial"/>
+          <w:bCs/>
+        </w:rPr>
+      </w:pPr>
+      <w:r>
+        <w:rPr>
+          <w:rFonts w:ascii="Arial" w:hAnsi="Arial" w:cs="Arial"/>
+          <w:bCs/>
+        </w:rPr>
+        <w:t>Quando o motorista chega ao seu destino, o sistema exibe para todos os ocupantes o custo geral da viagem, baseado na distância e no consumo do veículo.</w:t>
+      </w:r>
+    </w:p>
+    <w:p>
+      <w:pPr>
+        <w:pStyle w:val="PargrafodaLista"/>
+        <w:numPr>
+          <w:ilvl w:val="0"/>
+          <w:numId w:val="20"/>
+        </w:numPr>
+        <w:jc w:val="both"/>
+        <w:rPr>
+          <w:rFonts w:ascii="Arial" w:hAnsi="Arial" w:cs="Arial"/>
+          <w:bCs/>
+        </w:rPr>
+      </w:pPr>
+      <w:r>
+        <w:rPr>
+          <w:rFonts w:ascii="Arial" w:hAnsi="Arial" w:cs="Arial"/>
+          <w:bCs/>
+        </w:rPr>
+        <w:t>O sistema divide o custo em partes iguais de acordo com a lotação do veículo.</w:t>
+      </w:r>
+    </w:p>
+    <w:p>
+      <w:pPr>
+        <w:pStyle w:val="PargrafodaLista"/>
+        <w:numPr>
+          <w:ilvl w:val="0"/>
+          <w:numId w:val="20"/>
+        </w:numPr>
+        <w:jc w:val="both"/>
+        <w:rPr>
+          <w:rFonts w:ascii="Arial" w:hAnsi="Arial" w:cs="Arial"/>
+          <w:bCs/>
+        </w:rPr>
+      </w:pPr>
+      <w:r>
+        <w:rPr>
+          <w:rFonts w:ascii="Arial" w:hAnsi="Arial" w:cs="Arial"/>
+          <w:bCs/>
+        </w:rPr>
+        <w:t>Assim que o pagamento for realizado, o sistema muda o status da viagem para: Finalizada.</w:t>
+      </w:r>
+    </w:p>
+    <w:p>
+      <w:pPr>
+        <w:pStyle w:val="PargrafodaLista"/>
+        <w:ind w:left="1428"/>
+        <w:jc w:val="both"/>
+        <w:rPr>
+          <w:rFonts w:ascii="Arial" w:hAnsi="Arial" w:cs="Arial"/>
+          <w:bCs/>
+        </w:rPr>
+      </w:pPr>
+    </w:p>
+    <w:p>
+      <w:pPr>
+        <w:pStyle w:val="PargrafodaLista"/>
+        <w:ind w:left="1428"/>
+        <w:jc w:val="both"/>
+        <w:rPr>
+          <w:rFonts w:ascii="Arial" w:hAnsi="Arial" w:cs="Arial"/>
+          <w:bCs/>
+        </w:rPr>
+      </w:pPr>
+    </w:p>
+    <w:p>
+      <w:pPr>
+        <w:pStyle w:val="PargrafodaLista"/>
+        <w:ind w:left="1428"/>
+        <w:jc w:val="both"/>
+        <w:rPr>
+          <w:rFonts w:ascii="Arial" w:hAnsi="Arial" w:cs="Arial"/>
+          <w:bCs/>
+        </w:rPr>
+      </w:pPr>
+    </w:p>
+    <w:p>
+      <w:pPr>
+        <w:pStyle w:val="PargrafodaLista"/>
+        <w:ind w:left="1428"/>
+        <w:jc w:val="both"/>
+        <w:rPr>
+          <w:rFonts w:ascii="Arial" w:hAnsi="Arial" w:cs="Arial"/>
+          <w:bCs/>
+        </w:rPr>
+      </w:pPr>
+    </w:p>
+    <w:p>
+      <w:pPr>
+        <w:pStyle w:val="PargrafodaLista"/>
+        <w:ind w:left="1068"/>
+        <w:jc w:val="both"/>
+        <w:rPr>
+          <w:rFonts w:ascii="Arial" w:hAnsi="Arial" w:cs="Arial"/>
+          <w:bCs/>
+        </w:rPr>
+      </w:pPr>
+    </w:p>
+    <w:p>
+      <w:pPr>
+        <w:pStyle w:val="PargrafodaLista"/>
+        <w:numPr>
+          <w:ilvl w:val="0"/>
+          <w:numId w:val="15"/>
+        </w:numPr>
+        <w:jc w:val="center"/>
+        <w:rPr>
+          <w:rFonts w:ascii="Arial" w:hAnsi="Arial" w:cs="Arial"/>
+          <w:b/>
+          <w:bCs/>
+          <w:sz w:val="36"/>
+          <w:szCs w:val="36"/>
+        </w:rPr>
+      </w:pPr>
+      <w:r>
+        <w:rPr>
+          <w:rFonts w:ascii="Arial" w:hAnsi="Arial" w:cs="Arial"/>
+          <w:b/>
+          <w:sz w:val="36"/>
+          <w:szCs w:val="36"/>
+        </w:rPr>
+        <w:t xml:space="preserve"> CONSIDERAÇÕES DO GRUPO</w:t>
+      </w:r>
+    </w:p>
+    <w:p>
+      <w:pPr>
+        <w:ind w:left="708" w:firstLine="468"/>
+        <w:jc w:val="both"/>
+        <w:rPr>
+          <w:rFonts w:ascii="Arial" w:hAnsi="Arial" w:cs="Arial"/>
+          <w:bCs/>
+        </w:rPr>
+      </w:pPr>
+      <w:r>
+        <w:rPr>
+          <w:rFonts w:ascii="Arial" w:hAnsi="Arial" w:cs="Arial"/>
+          <w:bCs/>
+        </w:rPr>
+        <w:t xml:space="preserve">A realização desse trabalho nos esclareceu o processo de desenvolvimento de um projeto para um sistema comercial, reforçando e idealizando na prática os </w:t>
+      </w:r>
+      <w:proofErr w:type="gramStart"/>
+      <w:r>
+        <w:rPr>
+          <w:rFonts w:ascii="Arial" w:hAnsi="Arial" w:cs="Arial"/>
+          <w:bCs/>
+        </w:rPr>
+        <w:t>conhecimentos visto</w:t>
+      </w:r>
+      <w:proofErr w:type="gramEnd"/>
+      <w:r>
+        <w:rPr>
+          <w:rFonts w:ascii="Arial" w:hAnsi="Arial" w:cs="Arial"/>
+          <w:bCs/>
+        </w:rPr>
+        <w:t xml:space="preserve"> em aula. Uma ótima prática pois não conhecíamos esse processo de desenvolvimento de software.</w:t>
+      </w:r>
+    </w:p>
+    <w:p>
+      <w:pPr>
+        <w:ind w:left="708" w:firstLine="468"/>
+        <w:jc w:val="both"/>
+        <w:rPr>
+          <w:rFonts w:ascii="Arial" w:hAnsi="Arial" w:cs="Arial"/>
+          <w:bCs/>
+        </w:rPr>
+      </w:pPr>
+      <w:r>
+        <w:rPr>
+          <w:rFonts w:ascii="Arial" w:hAnsi="Arial" w:cs="Arial"/>
+          <w:bCs/>
+        </w:rPr>
+        <w:t>Tivemos um pouco de dificuldade em entender a lógica por traz de tudo, o passo a passo que devemos definir para que tudo possa ser executado com perfeição, pois o computador por si somente responde a comandos bem definidos.</w:t>
+      </w:r>
+    </w:p>
+    <w:p>
+      <w:pPr>
+        <w:ind w:left="708" w:firstLine="468"/>
+        <w:jc w:val="both"/>
+        <w:rPr>
+          <w:rFonts w:ascii="Arial" w:hAnsi="Arial" w:cs="Arial"/>
+          <w:bCs/>
+        </w:rPr>
+      </w:pPr>
+      <w:r>
+        <w:rPr>
+          <w:rFonts w:ascii="Arial" w:hAnsi="Arial" w:cs="Arial"/>
+          <w:bCs/>
+        </w:rPr>
+        <w:t>Gostaríamos de deixar como sugestão, um melhor aproveitamento de trabalho desse tipo, pois fazendo esses projetos vivenciamos mais o dia-dia da profissão, visando também partir para a prática em prioridade, pois nela que evoluímos mais rapidamente.</w:t>
+      </w:r>
+    </w:p>
+    <w:p>
       <w:bookmarkStart w:id="0" w:name="_GoBack"/>
       <w:bookmarkEnd w:id="0"/>
     </w:p>
@@ -1832,6 +4348,92 @@
     </w:lvl>
   </w:abstractNum>
   <w:abstractNum w:abstractNumId="1" w15:restartNumberingAfterBreak="0">
+    <w:nsid w:val="0124018D"/>
+    <w:multiLevelType w:val="hybridMultilevel"/>
+    <w:tmpl w:val="3F3645A2"/>
+    <w:lvl w:ilvl="0" w:tplc="04160017">
+      <w:start w:val="1"/>
+      <w:numFmt w:val="lowerLetter"/>
+      <w:lvlText w:val="%1)"/>
+      <w:lvlJc w:val="left"/>
+      <w:pPr>
+        <w:ind w:left="1428" w:hanging="360"/>
+      </w:pPr>
+    </w:lvl>
+    <w:lvl w:ilvl="1" w:tplc="04160019" w:tentative="1">
+      <w:start w:val="1"/>
+      <w:numFmt w:val="lowerLetter"/>
+      <w:lvlText w:val="%2."/>
+      <w:lvlJc w:val="left"/>
+      <w:pPr>
+        <w:ind w:left="2148" w:hanging="360"/>
+      </w:pPr>
+    </w:lvl>
+    <w:lvl w:ilvl="2" w:tplc="0416001B" w:tentative="1">
+      <w:start w:val="1"/>
+      <w:numFmt w:val="lowerRoman"/>
+      <w:lvlText w:val="%3."/>
+      <w:lvlJc w:val="right"/>
+      <w:pPr>
+        <w:ind w:left="2868" w:hanging="180"/>
+      </w:pPr>
+    </w:lvl>
+    <w:lvl w:ilvl="3" w:tplc="0416000F" w:tentative="1">
+      <w:start w:val="1"/>
+      <w:numFmt w:val="decimal"/>
+      <w:lvlText w:val="%4."/>
+      <w:lvlJc w:val="left"/>
+      <w:pPr>
+        <w:ind w:left="3588" w:hanging="360"/>
+      </w:pPr>
+    </w:lvl>
+    <w:lvl w:ilvl="4" w:tplc="04160019" w:tentative="1">
+      <w:start w:val="1"/>
+      <w:numFmt w:val="lowerLetter"/>
+      <w:lvlText w:val="%5."/>
+      <w:lvlJc w:val="left"/>
+      <w:pPr>
+        <w:ind w:left="4308" w:hanging="360"/>
+      </w:pPr>
+    </w:lvl>
+    <w:lvl w:ilvl="5" w:tplc="0416001B" w:tentative="1">
+      <w:start w:val="1"/>
+      <w:numFmt w:val="lowerRoman"/>
+      <w:lvlText w:val="%6."/>
+      <w:lvlJc w:val="right"/>
+      <w:pPr>
+        <w:ind w:left="5028" w:hanging="180"/>
+      </w:pPr>
+    </w:lvl>
+    <w:lvl w:ilvl="6" w:tplc="0416000F" w:tentative="1">
+      <w:start w:val="1"/>
+      <w:numFmt w:val="decimal"/>
+      <w:lvlText w:val="%7."/>
+      <w:lvlJc w:val="left"/>
+      <w:pPr>
+        <w:ind w:left="5748" w:hanging="360"/>
+      </w:pPr>
+    </w:lvl>
+    <w:lvl w:ilvl="7" w:tplc="04160019" w:tentative="1">
+      <w:start w:val="1"/>
+      <w:numFmt w:val="lowerLetter"/>
+      <w:lvlText w:val="%8."/>
+      <w:lvlJc w:val="left"/>
+      <w:pPr>
+        <w:ind w:left="6468" w:hanging="360"/>
+      </w:pPr>
+    </w:lvl>
+    <w:lvl w:ilvl="8" w:tplc="0416001B" w:tentative="1">
+      <w:start w:val="1"/>
+      <w:numFmt w:val="lowerRoman"/>
+      <w:lvlText w:val="%9."/>
+      <w:lvlJc w:val="right"/>
+      <w:pPr>
+        <w:ind w:left="7188" w:hanging="180"/>
+      </w:pPr>
+    </w:lvl>
+  </w:abstractNum>
+  <w:abstractNum w:abstractNumId="2" w15:restartNumberingAfterBreak="0">
     <w:nsid w:val="04FA119F"/>
     <w:multiLevelType w:val="hybridMultilevel"/>
     <w:tmpl w:val="58FA03F6"/>
@@ -1920,7 +4522,728 @@
       </w:pPr>
     </w:lvl>
   </w:abstractNum>
-  <w:abstractNum w:abstractNumId="2" w15:restartNumberingAfterBreak="0">
+  <w:abstractNum w:abstractNumId="3" w15:restartNumberingAfterBreak="0">
+    <w:nsid w:val="0D1F1679"/>
+    <w:multiLevelType w:val="hybridMultilevel"/>
+    <w:tmpl w:val="A1A4BAC0"/>
+    <w:lvl w:ilvl="0" w:tplc="78083042">
+      <w:start w:val="5"/>
+      <w:numFmt w:val="decimal"/>
+      <w:lvlText w:val="%1-"/>
+      <w:lvlJc w:val="left"/>
+      <w:pPr>
+        <w:ind w:left="1176" w:hanging="360"/>
+      </w:pPr>
+      <w:rPr>
+        <w:rFonts w:hint="default"/>
+      </w:rPr>
+    </w:lvl>
+    <w:lvl w:ilvl="1" w:tplc="04160019" w:tentative="1">
+      <w:start w:val="1"/>
+      <w:numFmt w:val="lowerLetter"/>
+      <w:lvlText w:val="%2."/>
+      <w:lvlJc w:val="left"/>
+      <w:pPr>
+        <w:ind w:left="1896" w:hanging="360"/>
+      </w:pPr>
+    </w:lvl>
+    <w:lvl w:ilvl="2" w:tplc="0416001B" w:tentative="1">
+      <w:start w:val="1"/>
+      <w:numFmt w:val="lowerRoman"/>
+      <w:lvlText w:val="%3."/>
+      <w:lvlJc w:val="right"/>
+      <w:pPr>
+        <w:ind w:left="2616" w:hanging="180"/>
+      </w:pPr>
+    </w:lvl>
+    <w:lvl w:ilvl="3" w:tplc="0416000F" w:tentative="1">
+      <w:start w:val="1"/>
+      <w:numFmt w:val="decimal"/>
+      <w:lvlText w:val="%4."/>
+      <w:lvlJc w:val="left"/>
+      <w:pPr>
+        <w:ind w:left="3336" w:hanging="360"/>
+      </w:pPr>
+    </w:lvl>
+    <w:lvl w:ilvl="4" w:tplc="04160019" w:tentative="1">
+      <w:start w:val="1"/>
+      <w:numFmt w:val="lowerLetter"/>
+      <w:lvlText w:val="%5."/>
+      <w:lvlJc w:val="left"/>
+      <w:pPr>
+        <w:ind w:left="4056" w:hanging="360"/>
+      </w:pPr>
+    </w:lvl>
+    <w:lvl w:ilvl="5" w:tplc="0416001B" w:tentative="1">
+      <w:start w:val="1"/>
+      <w:numFmt w:val="lowerRoman"/>
+      <w:lvlText w:val="%6."/>
+      <w:lvlJc w:val="right"/>
+      <w:pPr>
+        <w:ind w:left="4776" w:hanging="180"/>
+      </w:pPr>
+    </w:lvl>
+    <w:lvl w:ilvl="6" w:tplc="0416000F" w:tentative="1">
+      <w:start w:val="1"/>
+      <w:numFmt w:val="decimal"/>
+      <w:lvlText w:val="%7."/>
+      <w:lvlJc w:val="left"/>
+      <w:pPr>
+        <w:ind w:left="5496" w:hanging="360"/>
+      </w:pPr>
+    </w:lvl>
+    <w:lvl w:ilvl="7" w:tplc="04160019" w:tentative="1">
+      <w:start w:val="1"/>
+      <w:numFmt w:val="lowerLetter"/>
+      <w:lvlText w:val="%8."/>
+      <w:lvlJc w:val="left"/>
+      <w:pPr>
+        <w:ind w:left="6216" w:hanging="360"/>
+      </w:pPr>
+    </w:lvl>
+    <w:lvl w:ilvl="8" w:tplc="0416001B" w:tentative="1">
+      <w:start w:val="1"/>
+      <w:numFmt w:val="lowerRoman"/>
+      <w:lvlText w:val="%9."/>
+      <w:lvlJc w:val="right"/>
+      <w:pPr>
+        <w:ind w:left="6936" w:hanging="180"/>
+      </w:pPr>
+    </w:lvl>
+  </w:abstractNum>
+  <w:abstractNum w:abstractNumId="4" w15:restartNumberingAfterBreak="0">
+    <w:nsid w:val="147154EB"/>
+    <w:multiLevelType w:val="hybridMultilevel"/>
+    <w:tmpl w:val="0062F8A0"/>
+    <w:lvl w:ilvl="0" w:tplc="04160017">
+      <w:start w:val="1"/>
+      <w:numFmt w:val="lowerLetter"/>
+      <w:lvlText w:val="%1)"/>
+      <w:lvlJc w:val="left"/>
+      <w:pPr>
+        <w:ind w:left="1425" w:hanging="360"/>
+      </w:pPr>
+    </w:lvl>
+    <w:lvl w:ilvl="1" w:tplc="04160019" w:tentative="1">
+      <w:start w:val="1"/>
+      <w:numFmt w:val="lowerLetter"/>
+      <w:lvlText w:val="%2."/>
+      <w:lvlJc w:val="left"/>
+      <w:pPr>
+        <w:ind w:left="2145" w:hanging="360"/>
+      </w:pPr>
+    </w:lvl>
+    <w:lvl w:ilvl="2" w:tplc="0416001B" w:tentative="1">
+      <w:start w:val="1"/>
+      <w:numFmt w:val="lowerRoman"/>
+      <w:lvlText w:val="%3."/>
+      <w:lvlJc w:val="right"/>
+      <w:pPr>
+        <w:ind w:left="2865" w:hanging="180"/>
+      </w:pPr>
+    </w:lvl>
+    <w:lvl w:ilvl="3" w:tplc="0416000F" w:tentative="1">
+      <w:start w:val="1"/>
+      <w:numFmt w:val="decimal"/>
+      <w:lvlText w:val="%4."/>
+      <w:lvlJc w:val="left"/>
+      <w:pPr>
+        <w:ind w:left="3585" w:hanging="360"/>
+      </w:pPr>
+    </w:lvl>
+    <w:lvl w:ilvl="4" w:tplc="04160019" w:tentative="1">
+      <w:start w:val="1"/>
+      <w:numFmt w:val="lowerLetter"/>
+      <w:lvlText w:val="%5."/>
+      <w:lvlJc w:val="left"/>
+      <w:pPr>
+        <w:ind w:left="4305" w:hanging="360"/>
+      </w:pPr>
+    </w:lvl>
+    <w:lvl w:ilvl="5" w:tplc="0416001B" w:tentative="1">
+      <w:start w:val="1"/>
+      <w:numFmt w:val="lowerRoman"/>
+      <w:lvlText w:val="%6."/>
+      <w:lvlJc w:val="right"/>
+      <w:pPr>
+        <w:ind w:left="5025" w:hanging="180"/>
+      </w:pPr>
+    </w:lvl>
+    <w:lvl w:ilvl="6" w:tplc="0416000F" w:tentative="1">
+      <w:start w:val="1"/>
+      <w:numFmt w:val="decimal"/>
+      <w:lvlText w:val="%7."/>
+      <w:lvlJc w:val="left"/>
+      <w:pPr>
+        <w:ind w:left="5745" w:hanging="360"/>
+      </w:pPr>
+    </w:lvl>
+    <w:lvl w:ilvl="7" w:tplc="04160019" w:tentative="1">
+      <w:start w:val="1"/>
+      <w:numFmt w:val="lowerLetter"/>
+      <w:lvlText w:val="%8."/>
+      <w:lvlJc w:val="left"/>
+      <w:pPr>
+        <w:ind w:left="6465" w:hanging="360"/>
+      </w:pPr>
+    </w:lvl>
+    <w:lvl w:ilvl="8" w:tplc="0416001B" w:tentative="1">
+      <w:start w:val="1"/>
+      <w:numFmt w:val="lowerRoman"/>
+      <w:lvlText w:val="%9."/>
+      <w:lvlJc w:val="right"/>
+      <w:pPr>
+        <w:ind w:left="7185" w:hanging="180"/>
+      </w:pPr>
+    </w:lvl>
+  </w:abstractNum>
+  <w:abstractNum w:abstractNumId="5" w15:restartNumberingAfterBreak="0">
+    <w:nsid w:val="174D0F3D"/>
+    <w:multiLevelType w:val="hybridMultilevel"/>
+    <w:tmpl w:val="8D78D8FC"/>
+    <w:lvl w:ilvl="0" w:tplc="04160001">
+      <w:start w:val="1"/>
+      <w:numFmt w:val="bullet"/>
+      <w:lvlText w:val=""/>
+      <w:lvlJc w:val="left"/>
+      <w:pPr>
+        <w:ind w:left="1428" w:hanging="360"/>
+      </w:pPr>
+      <w:rPr>
+        <w:rFonts w:ascii="Symbol" w:hAnsi="Symbol" w:hint="default"/>
+      </w:rPr>
+    </w:lvl>
+    <w:lvl w:ilvl="1" w:tplc="04160003" w:tentative="1">
+      <w:start w:val="1"/>
+      <w:numFmt w:val="bullet"/>
+      <w:lvlText w:val="o"/>
+      <w:lvlJc w:val="left"/>
+      <w:pPr>
+        <w:ind w:left="2148" w:hanging="360"/>
+      </w:pPr>
+      <w:rPr>
+        <w:rFonts w:ascii="Courier New" w:hAnsi="Courier New" w:cs="Courier New" w:hint="default"/>
+      </w:rPr>
+    </w:lvl>
+    <w:lvl w:ilvl="2" w:tplc="04160005" w:tentative="1">
+      <w:start w:val="1"/>
+      <w:numFmt w:val="bullet"/>
+      <w:lvlText w:val=""/>
+      <w:lvlJc w:val="left"/>
+      <w:pPr>
+        <w:ind w:left="2868" w:hanging="360"/>
+      </w:pPr>
+      <w:rPr>
+        <w:rFonts w:ascii="Wingdings" w:hAnsi="Wingdings" w:hint="default"/>
+      </w:rPr>
+    </w:lvl>
+    <w:lvl w:ilvl="3" w:tplc="04160001" w:tentative="1">
+      <w:start w:val="1"/>
+      <w:numFmt w:val="bullet"/>
+      <w:lvlText w:val=""/>
+      <w:lvlJc w:val="left"/>
+      <w:pPr>
+        <w:ind w:left="3588" w:hanging="360"/>
+      </w:pPr>
+      <w:rPr>
+        <w:rFonts w:ascii="Symbol" w:hAnsi="Symbol" w:hint="default"/>
+      </w:rPr>
+    </w:lvl>
+    <w:lvl w:ilvl="4" w:tplc="04160003" w:tentative="1">
+      <w:start w:val="1"/>
+      <w:numFmt w:val="bullet"/>
+      <w:lvlText w:val="o"/>
+      <w:lvlJc w:val="left"/>
+      <w:pPr>
+        <w:ind w:left="4308" w:hanging="360"/>
+      </w:pPr>
+      <w:rPr>
+        <w:rFonts w:ascii="Courier New" w:hAnsi="Courier New" w:cs="Courier New" w:hint="default"/>
+      </w:rPr>
+    </w:lvl>
+    <w:lvl w:ilvl="5" w:tplc="04160005" w:tentative="1">
+      <w:start w:val="1"/>
+      <w:numFmt w:val="bullet"/>
+      <w:lvlText w:val=""/>
+      <w:lvlJc w:val="left"/>
+      <w:pPr>
+        <w:ind w:left="5028" w:hanging="360"/>
+      </w:pPr>
+      <w:rPr>
+        <w:rFonts w:ascii="Wingdings" w:hAnsi="Wingdings" w:hint="default"/>
+      </w:rPr>
+    </w:lvl>
+    <w:lvl w:ilvl="6" w:tplc="04160001" w:tentative="1">
+      <w:start w:val="1"/>
+      <w:numFmt w:val="bullet"/>
+      <w:lvlText w:val=""/>
+      <w:lvlJc w:val="left"/>
+      <w:pPr>
+        <w:ind w:left="5748" w:hanging="360"/>
+      </w:pPr>
+      <w:rPr>
+        <w:rFonts w:ascii="Symbol" w:hAnsi="Symbol" w:hint="default"/>
+      </w:rPr>
+    </w:lvl>
+    <w:lvl w:ilvl="7" w:tplc="04160003" w:tentative="1">
+      <w:start w:val="1"/>
+      <w:numFmt w:val="bullet"/>
+      <w:lvlText w:val="o"/>
+      <w:lvlJc w:val="left"/>
+      <w:pPr>
+        <w:ind w:left="6468" w:hanging="360"/>
+      </w:pPr>
+      <w:rPr>
+        <w:rFonts w:ascii="Courier New" w:hAnsi="Courier New" w:cs="Courier New" w:hint="default"/>
+      </w:rPr>
+    </w:lvl>
+    <w:lvl w:ilvl="8" w:tplc="04160005" w:tentative="1">
+      <w:start w:val="1"/>
+      <w:numFmt w:val="bullet"/>
+      <w:lvlText w:val=""/>
+      <w:lvlJc w:val="left"/>
+      <w:pPr>
+        <w:ind w:left="7188" w:hanging="360"/>
+      </w:pPr>
+      <w:rPr>
+        <w:rFonts w:ascii="Wingdings" w:hAnsi="Wingdings" w:hint="default"/>
+      </w:rPr>
+    </w:lvl>
+  </w:abstractNum>
+  <w:abstractNum w:abstractNumId="6" w15:restartNumberingAfterBreak="0">
+    <w:nsid w:val="18855312"/>
+    <w:multiLevelType w:val="hybridMultilevel"/>
+    <w:tmpl w:val="51BAE66A"/>
+    <w:lvl w:ilvl="0" w:tplc="0416000F">
+      <w:start w:val="1"/>
+      <w:numFmt w:val="decimal"/>
+      <w:lvlText w:val="%1."/>
+      <w:lvlJc w:val="left"/>
+      <w:pPr>
+        <w:ind w:left="1428" w:hanging="360"/>
+      </w:pPr>
+    </w:lvl>
+    <w:lvl w:ilvl="1" w:tplc="04160019" w:tentative="1">
+      <w:start w:val="1"/>
+      <w:numFmt w:val="lowerLetter"/>
+      <w:lvlText w:val="%2."/>
+      <w:lvlJc w:val="left"/>
+      <w:pPr>
+        <w:ind w:left="2148" w:hanging="360"/>
+      </w:pPr>
+    </w:lvl>
+    <w:lvl w:ilvl="2" w:tplc="0416001B" w:tentative="1">
+      <w:start w:val="1"/>
+      <w:numFmt w:val="lowerRoman"/>
+      <w:lvlText w:val="%3."/>
+      <w:lvlJc w:val="right"/>
+      <w:pPr>
+        <w:ind w:left="2868" w:hanging="180"/>
+      </w:pPr>
+    </w:lvl>
+    <w:lvl w:ilvl="3" w:tplc="0416000F" w:tentative="1">
+      <w:start w:val="1"/>
+      <w:numFmt w:val="decimal"/>
+      <w:lvlText w:val="%4."/>
+      <w:lvlJc w:val="left"/>
+      <w:pPr>
+        <w:ind w:left="3588" w:hanging="360"/>
+      </w:pPr>
+    </w:lvl>
+    <w:lvl w:ilvl="4" w:tplc="04160019" w:tentative="1">
+      <w:start w:val="1"/>
+      <w:numFmt w:val="lowerLetter"/>
+      <w:lvlText w:val="%5."/>
+      <w:lvlJc w:val="left"/>
+      <w:pPr>
+        <w:ind w:left="4308" w:hanging="360"/>
+      </w:pPr>
+    </w:lvl>
+    <w:lvl w:ilvl="5" w:tplc="0416001B" w:tentative="1">
+      <w:start w:val="1"/>
+      <w:numFmt w:val="lowerRoman"/>
+      <w:lvlText w:val="%6."/>
+      <w:lvlJc w:val="right"/>
+      <w:pPr>
+        <w:ind w:left="5028" w:hanging="180"/>
+      </w:pPr>
+    </w:lvl>
+    <w:lvl w:ilvl="6" w:tplc="0416000F" w:tentative="1">
+      <w:start w:val="1"/>
+      <w:numFmt w:val="decimal"/>
+      <w:lvlText w:val="%7."/>
+      <w:lvlJc w:val="left"/>
+      <w:pPr>
+        <w:ind w:left="5748" w:hanging="360"/>
+      </w:pPr>
+    </w:lvl>
+    <w:lvl w:ilvl="7" w:tplc="04160019" w:tentative="1">
+      <w:start w:val="1"/>
+      <w:numFmt w:val="lowerLetter"/>
+      <w:lvlText w:val="%8."/>
+      <w:lvlJc w:val="left"/>
+      <w:pPr>
+        <w:ind w:left="6468" w:hanging="360"/>
+      </w:pPr>
+    </w:lvl>
+    <w:lvl w:ilvl="8" w:tplc="0416001B" w:tentative="1">
+      <w:start w:val="1"/>
+      <w:numFmt w:val="lowerRoman"/>
+      <w:lvlText w:val="%9."/>
+      <w:lvlJc w:val="right"/>
+      <w:pPr>
+        <w:ind w:left="7188" w:hanging="180"/>
+      </w:pPr>
+    </w:lvl>
+  </w:abstractNum>
+  <w:abstractNum w:abstractNumId="7" w15:restartNumberingAfterBreak="0">
+    <w:nsid w:val="2B144849"/>
+    <w:multiLevelType w:val="hybridMultilevel"/>
+    <w:tmpl w:val="1AFA3962"/>
+    <w:lvl w:ilvl="0" w:tplc="F37EC4C4">
+      <w:start w:val="1"/>
+      <w:numFmt w:val="decimal"/>
+      <w:lvlText w:val="%1)"/>
+      <w:lvlJc w:val="left"/>
+      <w:pPr>
+        <w:ind w:left="1068" w:hanging="360"/>
+      </w:pPr>
+      <w:rPr>
+        <w:rFonts w:hint="default"/>
+      </w:rPr>
+    </w:lvl>
+    <w:lvl w:ilvl="1" w:tplc="04160019" w:tentative="1">
+      <w:start w:val="1"/>
+      <w:numFmt w:val="lowerLetter"/>
+      <w:lvlText w:val="%2."/>
+      <w:lvlJc w:val="left"/>
+      <w:pPr>
+        <w:ind w:left="1788" w:hanging="360"/>
+      </w:pPr>
+    </w:lvl>
+    <w:lvl w:ilvl="2" w:tplc="0416001B" w:tentative="1">
+      <w:start w:val="1"/>
+      <w:numFmt w:val="lowerRoman"/>
+      <w:lvlText w:val="%3."/>
+      <w:lvlJc w:val="right"/>
+      <w:pPr>
+        <w:ind w:left="2508" w:hanging="180"/>
+      </w:pPr>
+    </w:lvl>
+    <w:lvl w:ilvl="3" w:tplc="0416000F" w:tentative="1">
+      <w:start w:val="1"/>
+      <w:numFmt w:val="decimal"/>
+      <w:lvlText w:val="%4."/>
+      <w:lvlJc w:val="left"/>
+      <w:pPr>
+        <w:ind w:left="3228" w:hanging="360"/>
+      </w:pPr>
+    </w:lvl>
+    <w:lvl w:ilvl="4" w:tplc="04160019" w:tentative="1">
+      <w:start w:val="1"/>
+      <w:numFmt w:val="lowerLetter"/>
+      <w:lvlText w:val="%5."/>
+      <w:lvlJc w:val="left"/>
+      <w:pPr>
+        <w:ind w:left="3948" w:hanging="360"/>
+      </w:pPr>
+    </w:lvl>
+    <w:lvl w:ilvl="5" w:tplc="0416001B" w:tentative="1">
+      <w:start w:val="1"/>
+      <w:numFmt w:val="lowerRoman"/>
+      <w:lvlText w:val="%6."/>
+      <w:lvlJc w:val="right"/>
+      <w:pPr>
+        <w:ind w:left="4668" w:hanging="180"/>
+      </w:pPr>
+    </w:lvl>
+    <w:lvl w:ilvl="6" w:tplc="0416000F" w:tentative="1">
+      <w:start w:val="1"/>
+      <w:numFmt w:val="decimal"/>
+      <w:lvlText w:val="%7."/>
+      <w:lvlJc w:val="left"/>
+      <w:pPr>
+        <w:ind w:left="5388" w:hanging="360"/>
+      </w:pPr>
+    </w:lvl>
+    <w:lvl w:ilvl="7" w:tplc="04160019" w:tentative="1">
+      <w:start w:val="1"/>
+      <w:numFmt w:val="lowerLetter"/>
+      <w:lvlText w:val="%8."/>
+      <w:lvlJc w:val="left"/>
+      <w:pPr>
+        <w:ind w:left="6108" w:hanging="360"/>
+      </w:pPr>
+    </w:lvl>
+    <w:lvl w:ilvl="8" w:tplc="0416001B" w:tentative="1">
+      <w:start w:val="1"/>
+      <w:numFmt w:val="lowerRoman"/>
+      <w:lvlText w:val="%9."/>
+      <w:lvlJc w:val="right"/>
+      <w:pPr>
+        <w:ind w:left="6828" w:hanging="180"/>
+      </w:pPr>
+    </w:lvl>
+  </w:abstractNum>
+  <w:abstractNum w:abstractNumId="8" w15:restartNumberingAfterBreak="0">
+    <w:nsid w:val="2CB978A9"/>
+    <w:multiLevelType w:val="hybridMultilevel"/>
+    <w:tmpl w:val="67360466"/>
+    <w:lvl w:ilvl="0" w:tplc="04160011">
+      <w:start w:val="1"/>
+      <w:numFmt w:val="decimal"/>
+      <w:lvlText w:val="%1)"/>
+      <w:lvlJc w:val="left"/>
+      <w:pPr>
+        <w:ind w:left="1440" w:hanging="360"/>
+      </w:pPr>
+    </w:lvl>
+    <w:lvl w:ilvl="1" w:tplc="04160019" w:tentative="1">
+      <w:start w:val="1"/>
+      <w:numFmt w:val="lowerLetter"/>
+      <w:lvlText w:val="%2."/>
+      <w:lvlJc w:val="left"/>
+      <w:pPr>
+        <w:ind w:left="2160" w:hanging="360"/>
+      </w:pPr>
+    </w:lvl>
+    <w:lvl w:ilvl="2" w:tplc="0416001B" w:tentative="1">
+      <w:start w:val="1"/>
+      <w:numFmt w:val="lowerRoman"/>
+      <w:lvlText w:val="%3."/>
+      <w:lvlJc w:val="right"/>
+      <w:pPr>
+        <w:ind w:left="2880" w:hanging="180"/>
+      </w:pPr>
+    </w:lvl>
+    <w:lvl w:ilvl="3" w:tplc="0416000F" w:tentative="1">
+      <w:start w:val="1"/>
+      <w:numFmt w:val="decimal"/>
+      <w:lvlText w:val="%4."/>
+      <w:lvlJc w:val="left"/>
+      <w:pPr>
+        <w:ind w:left="3600" w:hanging="360"/>
+      </w:pPr>
+    </w:lvl>
+    <w:lvl w:ilvl="4" w:tplc="04160019" w:tentative="1">
+      <w:start w:val="1"/>
+      <w:numFmt w:val="lowerLetter"/>
+      <w:lvlText w:val="%5."/>
+      <w:lvlJc w:val="left"/>
+      <w:pPr>
+        <w:ind w:left="4320" w:hanging="360"/>
+      </w:pPr>
+    </w:lvl>
+    <w:lvl w:ilvl="5" w:tplc="0416001B" w:tentative="1">
+      <w:start w:val="1"/>
+      <w:numFmt w:val="lowerRoman"/>
+      <w:lvlText w:val="%6."/>
+      <w:lvlJc w:val="right"/>
+      <w:pPr>
+        <w:ind w:left="5040" w:hanging="180"/>
+      </w:pPr>
+    </w:lvl>
+    <w:lvl w:ilvl="6" w:tplc="0416000F" w:tentative="1">
+      <w:start w:val="1"/>
+      <w:numFmt w:val="decimal"/>
+      <w:lvlText w:val="%7."/>
+      <w:lvlJc w:val="left"/>
+      <w:pPr>
+        <w:ind w:left="5760" w:hanging="360"/>
+      </w:pPr>
+    </w:lvl>
+    <w:lvl w:ilvl="7" w:tplc="04160019" w:tentative="1">
+      <w:start w:val="1"/>
+      <w:numFmt w:val="lowerLetter"/>
+      <w:lvlText w:val="%8."/>
+      <w:lvlJc w:val="left"/>
+      <w:pPr>
+        <w:ind w:left="6480" w:hanging="360"/>
+      </w:pPr>
+    </w:lvl>
+    <w:lvl w:ilvl="8" w:tplc="0416001B" w:tentative="1">
+      <w:start w:val="1"/>
+      <w:numFmt w:val="lowerRoman"/>
+      <w:lvlText w:val="%9."/>
+      <w:lvlJc w:val="right"/>
+      <w:pPr>
+        <w:ind w:left="7200" w:hanging="180"/>
+      </w:pPr>
+    </w:lvl>
+  </w:abstractNum>
+  <w:abstractNum w:abstractNumId="9" w15:restartNumberingAfterBreak="0">
+    <w:nsid w:val="3A7857AC"/>
+    <w:multiLevelType w:val="hybridMultilevel"/>
+    <w:tmpl w:val="77E6524E"/>
+    <w:lvl w:ilvl="0" w:tplc="04160017">
+      <w:start w:val="1"/>
+      <w:numFmt w:val="lowerLetter"/>
+      <w:lvlText w:val="%1)"/>
+      <w:lvlJc w:val="left"/>
+      <w:pPr>
+        <w:ind w:left="1428" w:hanging="360"/>
+      </w:pPr>
+    </w:lvl>
+    <w:lvl w:ilvl="1" w:tplc="04160019" w:tentative="1">
+      <w:start w:val="1"/>
+      <w:numFmt w:val="lowerLetter"/>
+      <w:lvlText w:val="%2."/>
+      <w:lvlJc w:val="left"/>
+      <w:pPr>
+        <w:ind w:left="2148" w:hanging="360"/>
+      </w:pPr>
+    </w:lvl>
+    <w:lvl w:ilvl="2" w:tplc="0416001B" w:tentative="1">
+      <w:start w:val="1"/>
+      <w:numFmt w:val="lowerRoman"/>
+      <w:lvlText w:val="%3."/>
+      <w:lvlJc w:val="right"/>
+      <w:pPr>
+        <w:ind w:left="2868" w:hanging="180"/>
+      </w:pPr>
+    </w:lvl>
+    <w:lvl w:ilvl="3" w:tplc="0416000F" w:tentative="1">
+      <w:start w:val="1"/>
+      <w:numFmt w:val="decimal"/>
+      <w:lvlText w:val="%4."/>
+      <w:lvlJc w:val="left"/>
+      <w:pPr>
+        <w:ind w:left="3588" w:hanging="360"/>
+      </w:pPr>
+    </w:lvl>
+    <w:lvl w:ilvl="4" w:tplc="04160019" w:tentative="1">
+      <w:start w:val="1"/>
+      <w:numFmt w:val="lowerLetter"/>
+      <w:lvlText w:val="%5."/>
+      <w:lvlJc w:val="left"/>
+      <w:pPr>
+        <w:ind w:left="4308" w:hanging="360"/>
+      </w:pPr>
+    </w:lvl>
+    <w:lvl w:ilvl="5" w:tplc="0416001B" w:tentative="1">
+      <w:start w:val="1"/>
+      <w:numFmt w:val="lowerRoman"/>
+      <w:lvlText w:val="%6."/>
+      <w:lvlJc w:val="right"/>
+      <w:pPr>
+        <w:ind w:left="5028" w:hanging="180"/>
+      </w:pPr>
+    </w:lvl>
+    <w:lvl w:ilvl="6" w:tplc="0416000F" w:tentative="1">
+      <w:start w:val="1"/>
+      <w:numFmt w:val="decimal"/>
+      <w:lvlText w:val="%7."/>
+      <w:lvlJc w:val="left"/>
+      <w:pPr>
+        <w:ind w:left="5748" w:hanging="360"/>
+      </w:pPr>
+    </w:lvl>
+    <w:lvl w:ilvl="7" w:tplc="04160019" w:tentative="1">
+      <w:start w:val="1"/>
+      <w:numFmt w:val="lowerLetter"/>
+      <w:lvlText w:val="%8."/>
+      <w:lvlJc w:val="left"/>
+      <w:pPr>
+        <w:ind w:left="6468" w:hanging="360"/>
+      </w:pPr>
+    </w:lvl>
+    <w:lvl w:ilvl="8" w:tplc="0416001B" w:tentative="1">
+      <w:start w:val="1"/>
+      <w:numFmt w:val="lowerRoman"/>
+      <w:lvlText w:val="%9."/>
+      <w:lvlJc w:val="right"/>
+      <w:pPr>
+        <w:ind w:left="7188" w:hanging="180"/>
+      </w:pPr>
+    </w:lvl>
+  </w:abstractNum>
+  <w:abstractNum w:abstractNumId="10" w15:restartNumberingAfterBreak="0">
+    <w:nsid w:val="3C802BF0"/>
+    <w:multiLevelType w:val="hybridMultilevel"/>
+    <w:tmpl w:val="BDC23EB2"/>
+    <w:lvl w:ilvl="0" w:tplc="04160017">
+      <w:start w:val="1"/>
+      <w:numFmt w:val="lowerLetter"/>
+      <w:lvlText w:val="%1)"/>
+      <w:lvlJc w:val="left"/>
+      <w:pPr>
+        <w:ind w:left="1428" w:hanging="360"/>
+      </w:pPr>
+    </w:lvl>
+    <w:lvl w:ilvl="1" w:tplc="04160019" w:tentative="1">
+      <w:start w:val="1"/>
+      <w:numFmt w:val="lowerLetter"/>
+      <w:lvlText w:val="%2."/>
+      <w:lvlJc w:val="left"/>
+      <w:pPr>
+        <w:ind w:left="2148" w:hanging="360"/>
+      </w:pPr>
+    </w:lvl>
+    <w:lvl w:ilvl="2" w:tplc="0416001B" w:tentative="1">
+      <w:start w:val="1"/>
+      <w:numFmt w:val="lowerRoman"/>
+      <w:lvlText w:val="%3."/>
+      <w:lvlJc w:val="right"/>
+      <w:pPr>
+        <w:ind w:left="2868" w:hanging="180"/>
+      </w:pPr>
+    </w:lvl>
+    <w:lvl w:ilvl="3" w:tplc="0416000F" w:tentative="1">
+      <w:start w:val="1"/>
+      <w:numFmt w:val="decimal"/>
+      <w:lvlText w:val="%4."/>
+      <w:lvlJc w:val="left"/>
+      <w:pPr>
+        <w:ind w:left="3588" w:hanging="360"/>
+      </w:pPr>
+    </w:lvl>
+    <w:lvl w:ilvl="4" w:tplc="04160019" w:tentative="1">
+      <w:start w:val="1"/>
+      <w:numFmt w:val="lowerLetter"/>
+      <w:lvlText w:val="%5."/>
+      <w:lvlJc w:val="left"/>
+      <w:pPr>
+        <w:ind w:left="4308" w:hanging="360"/>
+      </w:pPr>
+    </w:lvl>
+    <w:lvl w:ilvl="5" w:tplc="0416001B" w:tentative="1">
+      <w:start w:val="1"/>
+      <w:numFmt w:val="lowerRoman"/>
+      <w:lvlText w:val="%6."/>
+      <w:lvlJc w:val="right"/>
+      <w:pPr>
+        <w:ind w:left="5028" w:hanging="180"/>
+      </w:pPr>
+    </w:lvl>
+    <w:lvl w:ilvl="6" w:tplc="0416000F" w:tentative="1">
+      <w:start w:val="1"/>
+      <w:numFmt w:val="decimal"/>
+      <w:lvlText w:val="%7."/>
+      <w:lvlJc w:val="left"/>
+      <w:pPr>
+        <w:ind w:left="5748" w:hanging="360"/>
+      </w:pPr>
+    </w:lvl>
+    <w:lvl w:ilvl="7" w:tplc="04160019" w:tentative="1">
+      <w:start w:val="1"/>
+      <w:numFmt w:val="lowerLetter"/>
+      <w:lvlText w:val="%8."/>
+      <w:lvlJc w:val="left"/>
+      <w:pPr>
+        <w:ind w:left="6468" w:hanging="360"/>
+      </w:pPr>
+    </w:lvl>
+    <w:lvl w:ilvl="8" w:tplc="0416001B" w:tentative="1">
+      <w:start w:val="1"/>
+      <w:numFmt w:val="lowerRoman"/>
+      <w:lvlText w:val="%9."/>
+      <w:lvlJc w:val="right"/>
+      <w:pPr>
+        <w:ind w:left="7188" w:hanging="180"/>
+      </w:pPr>
+    </w:lvl>
+  </w:abstractNum>
+  <w:abstractNum w:abstractNumId="11" w15:restartNumberingAfterBreak="0">
     <w:nsid w:val="506A2655"/>
     <w:multiLevelType w:val="hybridMultilevel"/>
     <w:tmpl w:val="5BE84AD6"/>
@@ -2009,7 +5332,292 @@
       </w:pPr>
     </w:lvl>
   </w:abstractNum>
-  <w:abstractNum w:abstractNumId="3" w15:restartNumberingAfterBreak="0">
+  <w:abstractNum w:abstractNumId="12" w15:restartNumberingAfterBreak="0">
+    <w:nsid w:val="52D330C7"/>
+    <w:multiLevelType w:val="hybridMultilevel"/>
+    <w:tmpl w:val="EA94AF0A"/>
+    <w:lvl w:ilvl="0" w:tplc="04160001">
+      <w:start w:val="1"/>
+      <w:numFmt w:val="bullet"/>
+      <w:lvlText w:val=""/>
+      <w:lvlJc w:val="left"/>
+      <w:pPr>
+        <w:ind w:left="1428" w:hanging="360"/>
+      </w:pPr>
+      <w:rPr>
+        <w:rFonts w:ascii="Symbol" w:hAnsi="Symbol" w:hint="default"/>
+      </w:rPr>
+    </w:lvl>
+    <w:lvl w:ilvl="1" w:tplc="04160003" w:tentative="1">
+      <w:start w:val="1"/>
+      <w:numFmt w:val="bullet"/>
+      <w:lvlText w:val="o"/>
+      <w:lvlJc w:val="left"/>
+      <w:pPr>
+        <w:ind w:left="2148" w:hanging="360"/>
+      </w:pPr>
+      <w:rPr>
+        <w:rFonts w:ascii="Courier New" w:hAnsi="Courier New" w:cs="Courier New" w:hint="default"/>
+      </w:rPr>
+    </w:lvl>
+    <w:lvl w:ilvl="2" w:tplc="04160005" w:tentative="1">
+      <w:start w:val="1"/>
+      <w:numFmt w:val="bullet"/>
+      <w:lvlText w:val=""/>
+      <w:lvlJc w:val="left"/>
+      <w:pPr>
+        <w:ind w:left="2868" w:hanging="360"/>
+      </w:pPr>
+      <w:rPr>
+        <w:rFonts w:ascii="Wingdings" w:hAnsi="Wingdings" w:hint="default"/>
+      </w:rPr>
+    </w:lvl>
+    <w:lvl w:ilvl="3" w:tplc="04160001" w:tentative="1">
+      <w:start w:val="1"/>
+      <w:numFmt w:val="bullet"/>
+      <w:lvlText w:val=""/>
+      <w:lvlJc w:val="left"/>
+      <w:pPr>
+        <w:ind w:left="3588" w:hanging="360"/>
+      </w:pPr>
+      <w:rPr>
+        <w:rFonts w:ascii="Symbol" w:hAnsi="Symbol" w:hint="default"/>
+      </w:rPr>
+    </w:lvl>
+    <w:lvl w:ilvl="4" w:tplc="04160003" w:tentative="1">
+      <w:start w:val="1"/>
+      <w:numFmt w:val="bullet"/>
+      <w:lvlText w:val="o"/>
+      <w:lvlJc w:val="left"/>
+      <w:pPr>
+        <w:ind w:left="4308" w:hanging="360"/>
+      </w:pPr>
+      <w:rPr>
+        <w:rFonts w:ascii="Courier New" w:hAnsi="Courier New" w:cs="Courier New" w:hint="default"/>
+      </w:rPr>
+    </w:lvl>
+    <w:lvl w:ilvl="5" w:tplc="04160005" w:tentative="1">
+      <w:start w:val="1"/>
+      <w:numFmt w:val="bullet"/>
+      <w:lvlText w:val=""/>
+      <w:lvlJc w:val="left"/>
+      <w:pPr>
+        <w:ind w:left="5028" w:hanging="360"/>
+      </w:pPr>
+      <w:rPr>
+        <w:rFonts w:ascii="Wingdings" w:hAnsi="Wingdings" w:hint="default"/>
+      </w:rPr>
+    </w:lvl>
+    <w:lvl w:ilvl="6" w:tplc="04160001" w:tentative="1">
+      <w:start w:val="1"/>
+      <w:numFmt w:val="bullet"/>
+      <w:lvlText w:val=""/>
+      <w:lvlJc w:val="left"/>
+      <w:pPr>
+        <w:ind w:left="5748" w:hanging="360"/>
+      </w:pPr>
+      <w:rPr>
+        <w:rFonts w:ascii="Symbol" w:hAnsi="Symbol" w:hint="default"/>
+      </w:rPr>
+    </w:lvl>
+    <w:lvl w:ilvl="7" w:tplc="04160003" w:tentative="1">
+      <w:start w:val="1"/>
+      <w:numFmt w:val="bullet"/>
+      <w:lvlText w:val="o"/>
+      <w:lvlJc w:val="left"/>
+      <w:pPr>
+        <w:ind w:left="6468" w:hanging="360"/>
+      </w:pPr>
+      <w:rPr>
+        <w:rFonts w:ascii="Courier New" w:hAnsi="Courier New" w:cs="Courier New" w:hint="default"/>
+      </w:rPr>
+    </w:lvl>
+    <w:lvl w:ilvl="8" w:tplc="04160005" w:tentative="1">
+      <w:start w:val="1"/>
+      <w:numFmt w:val="bullet"/>
+      <w:lvlText w:val=""/>
+      <w:lvlJc w:val="left"/>
+      <w:pPr>
+        <w:ind w:left="7188" w:hanging="360"/>
+      </w:pPr>
+      <w:rPr>
+        <w:rFonts w:ascii="Wingdings" w:hAnsi="Wingdings" w:hint="default"/>
+      </w:rPr>
+    </w:lvl>
+  </w:abstractNum>
+  <w:abstractNum w:abstractNumId="13" w15:restartNumberingAfterBreak="0">
+    <w:nsid w:val="566B02BD"/>
+    <w:multiLevelType w:val="hybridMultilevel"/>
+    <w:tmpl w:val="8B38740A"/>
+    <w:lvl w:ilvl="0" w:tplc="04160017">
+      <w:start w:val="1"/>
+      <w:numFmt w:val="lowerLetter"/>
+      <w:lvlText w:val="%1)"/>
+      <w:lvlJc w:val="left"/>
+      <w:pPr>
+        <w:ind w:left="1428" w:hanging="360"/>
+      </w:pPr>
+    </w:lvl>
+    <w:lvl w:ilvl="1" w:tplc="04160019" w:tentative="1">
+      <w:start w:val="1"/>
+      <w:numFmt w:val="lowerLetter"/>
+      <w:lvlText w:val="%2."/>
+      <w:lvlJc w:val="left"/>
+      <w:pPr>
+        <w:ind w:left="2148" w:hanging="360"/>
+      </w:pPr>
+    </w:lvl>
+    <w:lvl w:ilvl="2" w:tplc="0416001B" w:tentative="1">
+      <w:start w:val="1"/>
+      <w:numFmt w:val="lowerRoman"/>
+      <w:lvlText w:val="%3."/>
+      <w:lvlJc w:val="right"/>
+      <w:pPr>
+        <w:ind w:left="2868" w:hanging="180"/>
+      </w:pPr>
+    </w:lvl>
+    <w:lvl w:ilvl="3" w:tplc="0416000F" w:tentative="1">
+      <w:start w:val="1"/>
+      <w:numFmt w:val="decimal"/>
+      <w:lvlText w:val="%4."/>
+      <w:lvlJc w:val="left"/>
+      <w:pPr>
+        <w:ind w:left="3588" w:hanging="360"/>
+      </w:pPr>
+    </w:lvl>
+    <w:lvl w:ilvl="4" w:tplc="04160019" w:tentative="1">
+      <w:start w:val="1"/>
+      <w:numFmt w:val="lowerLetter"/>
+      <w:lvlText w:val="%5."/>
+      <w:lvlJc w:val="left"/>
+      <w:pPr>
+        <w:ind w:left="4308" w:hanging="360"/>
+      </w:pPr>
+    </w:lvl>
+    <w:lvl w:ilvl="5" w:tplc="0416001B" w:tentative="1">
+      <w:start w:val="1"/>
+      <w:numFmt w:val="lowerRoman"/>
+      <w:lvlText w:val="%6."/>
+      <w:lvlJc w:val="right"/>
+      <w:pPr>
+        <w:ind w:left="5028" w:hanging="180"/>
+      </w:pPr>
+    </w:lvl>
+    <w:lvl w:ilvl="6" w:tplc="0416000F" w:tentative="1">
+      <w:start w:val="1"/>
+      <w:numFmt w:val="decimal"/>
+      <w:lvlText w:val="%7."/>
+      <w:lvlJc w:val="left"/>
+      <w:pPr>
+        <w:ind w:left="5748" w:hanging="360"/>
+      </w:pPr>
+    </w:lvl>
+    <w:lvl w:ilvl="7" w:tplc="04160019" w:tentative="1">
+      <w:start w:val="1"/>
+      <w:numFmt w:val="lowerLetter"/>
+      <w:lvlText w:val="%8."/>
+      <w:lvlJc w:val="left"/>
+      <w:pPr>
+        <w:ind w:left="6468" w:hanging="360"/>
+      </w:pPr>
+    </w:lvl>
+    <w:lvl w:ilvl="8" w:tplc="0416001B" w:tentative="1">
+      <w:start w:val="1"/>
+      <w:numFmt w:val="lowerRoman"/>
+      <w:lvlText w:val="%9."/>
+      <w:lvlJc w:val="right"/>
+      <w:pPr>
+        <w:ind w:left="7188" w:hanging="180"/>
+      </w:pPr>
+    </w:lvl>
+  </w:abstractNum>
+  <w:abstractNum w:abstractNumId="14" w15:restartNumberingAfterBreak="0">
+    <w:nsid w:val="5C8C3FCB"/>
+    <w:multiLevelType w:val="hybridMultilevel"/>
+    <w:tmpl w:val="310E45D0"/>
+    <w:lvl w:ilvl="0" w:tplc="04160017">
+      <w:start w:val="1"/>
+      <w:numFmt w:val="lowerLetter"/>
+      <w:lvlText w:val="%1)"/>
+      <w:lvlJc w:val="left"/>
+      <w:pPr>
+        <w:ind w:left="1428" w:hanging="360"/>
+      </w:pPr>
+    </w:lvl>
+    <w:lvl w:ilvl="1" w:tplc="04160019" w:tentative="1">
+      <w:start w:val="1"/>
+      <w:numFmt w:val="lowerLetter"/>
+      <w:lvlText w:val="%2."/>
+      <w:lvlJc w:val="left"/>
+      <w:pPr>
+        <w:ind w:left="2148" w:hanging="360"/>
+      </w:pPr>
+    </w:lvl>
+    <w:lvl w:ilvl="2" w:tplc="0416001B" w:tentative="1">
+      <w:start w:val="1"/>
+      <w:numFmt w:val="lowerRoman"/>
+      <w:lvlText w:val="%3."/>
+      <w:lvlJc w:val="right"/>
+      <w:pPr>
+        <w:ind w:left="2868" w:hanging="180"/>
+      </w:pPr>
+    </w:lvl>
+    <w:lvl w:ilvl="3" w:tplc="0416000F" w:tentative="1">
+      <w:start w:val="1"/>
+      <w:numFmt w:val="decimal"/>
+      <w:lvlText w:val="%4."/>
+      <w:lvlJc w:val="left"/>
+      <w:pPr>
+        <w:ind w:left="3588" w:hanging="360"/>
+      </w:pPr>
+    </w:lvl>
+    <w:lvl w:ilvl="4" w:tplc="04160019" w:tentative="1">
+      <w:start w:val="1"/>
+      <w:numFmt w:val="lowerLetter"/>
+      <w:lvlText w:val="%5."/>
+      <w:lvlJc w:val="left"/>
+      <w:pPr>
+        <w:ind w:left="4308" w:hanging="360"/>
+      </w:pPr>
+    </w:lvl>
+    <w:lvl w:ilvl="5" w:tplc="0416001B" w:tentative="1">
+      <w:start w:val="1"/>
+      <w:numFmt w:val="lowerRoman"/>
+      <w:lvlText w:val="%6."/>
+      <w:lvlJc w:val="right"/>
+      <w:pPr>
+        <w:ind w:left="5028" w:hanging="180"/>
+      </w:pPr>
+    </w:lvl>
+    <w:lvl w:ilvl="6" w:tplc="0416000F" w:tentative="1">
+      <w:start w:val="1"/>
+      <w:numFmt w:val="decimal"/>
+      <w:lvlText w:val="%7."/>
+      <w:lvlJc w:val="left"/>
+      <w:pPr>
+        <w:ind w:left="5748" w:hanging="360"/>
+      </w:pPr>
+    </w:lvl>
+    <w:lvl w:ilvl="7" w:tplc="04160019" w:tentative="1">
+      <w:start w:val="1"/>
+      <w:numFmt w:val="lowerLetter"/>
+      <w:lvlText w:val="%8."/>
+      <w:lvlJc w:val="left"/>
+      <w:pPr>
+        <w:ind w:left="6468" w:hanging="360"/>
+      </w:pPr>
+    </w:lvl>
+    <w:lvl w:ilvl="8" w:tplc="0416001B" w:tentative="1">
+      <w:start w:val="1"/>
+      <w:numFmt w:val="lowerRoman"/>
+      <w:lvlText w:val="%9."/>
+      <w:lvlJc w:val="right"/>
+      <w:pPr>
+        <w:ind w:left="7188" w:hanging="180"/>
+      </w:pPr>
+    </w:lvl>
+  </w:abstractNum>
+  <w:abstractNum w:abstractNumId="15" w15:restartNumberingAfterBreak="0">
     <w:nsid w:val="69EA73B5"/>
     <w:multiLevelType w:val="multilevel"/>
     <w:tmpl w:val="804C5B42"/>
@@ -2122,7 +5730,93 @@
       </w:rPr>
     </w:lvl>
   </w:abstractNum>
-  <w:abstractNum w:abstractNumId="4" w15:restartNumberingAfterBreak="0">
+  <w:abstractNum w:abstractNumId="16" w15:restartNumberingAfterBreak="0">
+    <w:nsid w:val="69FC3E82"/>
+    <w:multiLevelType w:val="hybridMultilevel"/>
+    <w:tmpl w:val="942AB3F4"/>
+    <w:lvl w:ilvl="0" w:tplc="04160017">
+      <w:start w:val="1"/>
+      <w:numFmt w:val="lowerLetter"/>
+      <w:lvlText w:val="%1)"/>
+      <w:lvlJc w:val="left"/>
+      <w:pPr>
+        <w:ind w:left="1428" w:hanging="360"/>
+      </w:pPr>
+    </w:lvl>
+    <w:lvl w:ilvl="1" w:tplc="04160019" w:tentative="1">
+      <w:start w:val="1"/>
+      <w:numFmt w:val="lowerLetter"/>
+      <w:lvlText w:val="%2."/>
+      <w:lvlJc w:val="left"/>
+      <w:pPr>
+        <w:ind w:left="2148" w:hanging="360"/>
+      </w:pPr>
+    </w:lvl>
+    <w:lvl w:ilvl="2" w:tplc="0416001B" w:tentative="1">
+      <w:start w:val="1"/>
+      <w:numFmt w:val="lowerRoman"/>
+      <w:lvlText w:val="%3."/>
+      <w:lvlJc w:val="right"/>
+      <w:pPr>
+        <w:ind w:left="2868" w:hanging="180"/>
+      </w:pPr>
+    </w:lvl>
+    <w:lvl w:ilvl="3" w:tplc="0416000F" w:tentative="1">
+      <w:start w:val="1"/>
+      <w:numFmt w:val="decimal"/>
+      <w:lvlText w:val="%4."/>
+      <w:lvlJc w:val="left"/>
+      <w:pPr>
+        <w:ind w:left="3588" w:hanging="360"/>
+      </w:pPr>
+    </w:lvl>
+    <w:lvl w:ilvl="4" w:tplc="04160019" w:tentative="1">
+      <w:start w:val="1"/>
+      <w:numFmt w:val="lowerLetter"/>
+      <w:lvlText w:val="%5."/>
+      <w:lvlJc w:val="left"/>
+      <w:pPr>
+        <w:ind w:left="4308" w:hanging="360"/>
+      </w:pPr>
+    </w:lvl>
+    <w:lvl w:ilvl="5" w:tplc="0416001B" w:tentative="1">
+      <w:start w:val="1"/>
+      <w:numFmt w:val="lowerRoman"/>
+      <w:lvlText w:val="%6."/>
+      <w:lvlJc w:val="right"/>
+      <w:pPr>
+        <w:ind w:left="5028" w:hanging="180"/>
+      </w:pPr>
+    </w:lvl>
+    <w:lvl w:ilvl="6" w:tplc="0416000F" w:tentative="1">
+      <w:start w:val="1"/>
+      <w:numFmt w:val="decimal"/>
+      <w:lvlText w:val="%7."/>
+      <w:lvlJc w:val="left"/>
+      <w:pPr>
+        <w:ind w:left="5748" w:hanging="360"/>
+      </w:pPr>
+    </w:lvl>
+    <w:lvl w:ilvl="7" w:tplc="04160019" w:tentative="1">
+      <w:start w:val="1"/>
+      <w:numFmt w:val="lowerLetter"/>
+      <w:lvlText w:val="%8."/>
+      <w:lvlJc w:val="left"/>
+      <w:pPr>
+        <w:ind w:left="6468" w:hanging="360"/>
+      </w:pPr>
+    </w:lvl>
+    <w:lvl w:ilvl="8" w:tplc="0416001B" w:tentative="1">
+      <w:start w:val="1"/>
+      <w:numFmt w:val="lowerRoman"/>
+      <w:lvlText w:val="%9."/>
+      <w:lvlJc w:val="right"/>
+      <w:pPr>
+        <w:ind w:left="7188" w:hanging="180"/>
+      </w:pPr>
+    </w:lvl>
+  </w:abstractNum>
+  <w:abstractNum w:abstractNumId="17" w15:restartNumberingAfterBreak="0">
     <w:nsid w:val="6CF6756A"/>
     <w:multiLevelType w:val="hybridMultilevel"/>
     <w:tmpl w:val="6AA0D3E4"/>
@@ -2235,7 +5929,7 @@
       </w:rPr>
     </w:lvl>
   </w:abstractNum>
-  <w:abstractNum w:abstractNumId="5" w15:restartNumberingAfterBreak="0">
+  <w:abstractNum w:abstractNumId="18" w15:restartNumberingAfterBreak="0">
     <w:nsid w:val="6E230DA5"/>
     <w:multiLevelType w:val="hybridMultilevel"/>
     <w:tmpl w:val="69E4D0AE"/>
@@ -2324,23 +6018,240 @@
       </w:pPr>
     </w:lvl>
   </w:abstractNum>
+  <w:abstractNum w:abstractNumId="19" w15:restartNumberingAfterBreak="0">
+    <w:nsid w:val="7B1812B8"/>
+    <w:multiLevelType w:val="hybridMultilevel"/>
+    <w:tmpl w:val="7CCAF8E0"/>
+    <w:lvl w:ilvl="0" w:tplc="04160017">
+      <w:start w:val="1"/>
+      <w:numFmt w:val="lowerLetter"/>
+      <w:lvlText w:val="%1)"/>
+      <w:lvlJc w:val="left"/>
+      <w:pPr>
+        <w:ind w:left="1428" w:hanging="360"/>
+      </w:pPr>
+    </w:lvl>
+    <w:lvl w:ilvl="1" w:tplc="04160019" w:tentative="1">
+      <w:start w:val="1"/>
+      <w:numFmt w:val="lowerLetter"/>
+      <w:lvlText w:val="%2."/>
+      <w:lvlJc w:val="left"/>
+      <w:pPr>
+        <w:ind w:left="2148" w:hanging="360"/>
+      </w:pPr>
+    </w:lvl>
+    <w:lvl w:ilvl="2" w:tplc="0416001B" w:tentative="1">
+      <w:start w:val="1"/>
+      <w:numFmt w:val="lowerRoman"/>
+      <w:lvlText w:val="%3."/>
+      <w:lvlJc w:val="right"/>
+      <w:pPr>
+        <w:ind w:left="2868" w:hanging="180"/>
+      </w:pPr>
+    </w:lvl>
+    <w:lvl w:ilvl="3" w:tplc="0416000F" w:tentative="1">
+      <w:start w:val="1"/>
+      <w:numFmt w:val="decimal"/>
+      <w:lvlText w:val="%4."/>
+      <w:lvlJc w:val="left"/>
+      <w:pPr>
+        <w:ind w:left="3588" w:hanging="360"/>
+      </w:pPr>
+    </w:lvl>
+    <w:lvl w:ilvl="4" w:tplc="04160019" w:tentative="1">
+      <w:start w:val="1"/>
+      <w:numFmt w:val="lowerLetter"/>
+      <w:lvlText w:val="%5."/>
+      <w:lvlJc w:val="left"/>
+      <w:pPr>
+        <w:ind w:left="4308" w:hanging="360"/>
+      </w:pPr>
+    </w:lvl>
+    <w:lvl w:ilvl="5" w:tplc="0416001B" w:tentative="1">
+      <w:start w:val="1"/>
+      <w:numFmt w:val="lowerRoman"/>
+      <w:lvlText w:val="%6."/>
+      <w:lvlJc w:val="right"/>
+      <w:pPr>
+        <w:ind w:left="5028" w:hanging="180"/>
+      </w:pPr>
+    </w:lvl>
+    <w:lvl w:ilvl="6" w:tplc="0416000F" w:tentative="1">
+      <w:start w:val="1"/>
+      <w:numFmt w:val="decimal"/>
+      <w:lvlText w:val="%7."/>
+      <w:lvlJc w:val="left"/>
+      <w:pPr>
+        <w:ind w:left="5748" w:hanging="360"/>
+      </w:pPr>
+    </w:lvl>
+    <w:lvl w:ilvl="7" w:tplc="04160019" w:tentative="1">
+      <w:start w:val="1"/>
+      <w:numFmt w:val="lowerLetter"/>
+      <w:lvlText w:val="%8."/>
+      <w:lvlJc w:val="left"/>
+      <w:pPr>
+        <w:ind w:left="6468" w:hanging="360"/>
+      </w:pPr>
+    </w:lvl>
+    <w:lvl w:ilvl="8" w:tplc="0416001B" w:tentative="1">
+      <w:start w:val="1"/>
+      <w:numFmt w:val="lowerRoman"/>
+      <w:lvlText w:val="%9."/>
+      <w:lvlJc w:val="right"/>
+      <w:pPr>
+        <w:ind w:left="7188" w:hanging="180"/>
+      </w:pPr>
+    </w:lvl>
+  </w:abstractNum>
+  <w:abstractNum w:abstractNumId="20" w15:restartNumberingAfterBreak="0">
+    <w:nsid w:val="7D143010"/>
+    <w:multiLevelType w:val="hybridMultilevel"/>
+    <w:tmpl w:val="3FECA44A"/>
+    <w:lvl w:ilvl="0" w:tplc="04160017">
+      <w:start w:val="1"/>
+      <w:numFmt w:val="lowerLetter"/>
+      <w:lvlText w:val="%1)"/>
+      <w:lvlJc w:val="left"/>
+      <w:pPr>
+        <w:ind w:left="1485" w:hanging="360"/>
+      </w:pPr>
+    </w:lvl>
+    <w:lvl w:ilvl="1" w:tplc="04160019" w:tentative="1">
+      <w:start w:val="1"/>
+      <w:numFmt w:val="lowerLetter"/>
+      <w:lvlText w:val="%2."/>
+      <w:lvlJc w:val="left"/>
+      <w:pPr>
+        <w:ind w:left="2205" w:hanging="360"/>
+      </w:pPr>
+    </w:lvl>
+    <w:lvl w:ilvl="2" w:tplc="0416001B" w:tentative="1">
+      <w:start w:val="1"/>
+      <w:numFmt w:val="lowerRoman"/>
+      <w:lvlText w:val="%3."/>
+      <w:lvlJc w:val="right"/>
+      <w:pPr>
+        <w:ind w:left="2925" w:hanging="180"/>
+      </w:pPr>
+    </w:lvl>
+    <w:lvl w:ilvl="3" w:tplc="0416000F" w:tentative="1">
+      <w:start w:val="1"/>
+      <w:numFmt w:val="decimal"/>
+      <w:lvlText w:val="%4."/>
+      <w:lvlJc w:val="left"/>
+      <w:pPr>
+        <w:ind w:left="3645" w:hanging="360"/>
+      </w:pPr>
+    </w:lvl>
+    <w:lvl w:ilvl="4" w:tplc="04160019" w:tentative="1">
+      <w:start w:val="1"/>
+      <w:numFmt w:val="lowerLetter"/>
+      <w:lvlText w:val="%5."/>
+      <w:lvlJc w:val="left"/>
+      <w:pPr>
+        <w:ind w:left="4365" w:hanging="360"/>
+      </w:pPr>
+    </w:lvl>
+    <w:lvl w:ilvl="5" w:tplc="0416001B" w:tentative="1">
+      <w:start w:val="1"/>
+      <w:numFmt w:val="lowerRoman"/>
+      <w:lvlText w:val="%6."/>
+      <w:lvlJc w:val="right"/>
+      <w:pPr>
+        <w:ind w:left="5085" w:hanging="180"/>
+      </w:pPr>
+    </w:lvl>
+    <w:lvl w:ilvl="6" w:tplc="0416000F" w:tentative="1">
+      <w:start w:val="1"/>
+      <w:numFmt w:val="decimal"/>
+      <w:lvlText w:val="%7."/>
+      <w:lvlJc w:val="left"/>
+      <w:pPr>
+        <w:ind w:left="5805" w:hanging="360"/>
+      </w:pPr>
+    </w:lvl>
+    <w:lvl w:ilvl="7" w:tplc="04160019" w:tentative="1">
+      <w:start w:val="1"/>
+      <w:numFmt w:val="lowerLetter"/>
+      <w:lvlText w:val="%8."/>
+      <w:lvlJc w:val="left"/>
+      <w:pPr>
+        <w:ind w:left="6525" w:hanging="360"/>
+      </w:pPr>
+    </w:lvl>
+    <w:lvl w:ilvl="8" w:tplc="0416001B" w:tentative="1">
+      <w:start w:val="1"/>
+      <w:numFmt w:val="lowerRoman"/>
+      <w:lvlText w:val="%9."/>
+      <w:lvlJc w:val="right"/>
+      <w:pPr>
+        <w:ind w:left="7245" w:hanging="180"/>
+      </w:pPr>
+    </w:lvl>
+  </w:abstractNum>
   <w:num w:numId="1">
-    <w:abstractNumId w:val="5"/>
+    <w:abstractNumId w:val="18"/>
   </w:num>
   <w:num w:numId="2">
-    <w:abstractNumId w:val="3"/>
+    <w:abstractNumId w:val="15"/>
   </w:num>
   <w:num w:numId="3">
-    <w:abstractNumId w:val="1"/>
+    <w:abstractNumId w:val="2"/>
   </w:num>
   <w:num w:numId="4">
-    <w:abstractNumId w:val="2"/>
+    <w:abstractNumId w:val="11"/>
   </w:num>
   <w:num w:numId="5">
-    <w:abstractNumId w:val="4"/>
+    <w:abstractNumId w:val="17"/>
   </w:num>
   <w:num w:numId="6">
     <w:abstractNumId w:val="0"/>
+  </w:num>
+  <w:num w:numId="7">
+    <w:abstractNumId w:val="6"/>
+  </w:num>
+  <w:num w:numId="8">
+    <w:abstractNumId w:val="12"/>
+  </w:num>
+  <w:num w:numId="9">
+    <w:abstractNumId w:val="8"/>
+  </w:num>
+  <w:num w:numId="10">
+    <w:abstractNumId w:val="5"/>
+  </w:num>
+  <w:num w:numId="11">
+    <w:abstractNumId w:val="7"/>
+  </w:num>
+  <w:num w:numId="12">
+    <w:abstractNumId w:val="10"/>
+  </w:num>
+  <w:num w:numId="13">
+    <w:abstractNumId w:val="20"/>
+  </w:num>
+  <w:num w:numId="14">
+    <w:abstractNumId w:val="16"/>
+  </w:num>
+  <w:num w:numId="15">
+    <w:abstractNumId w:val="3"/>
+  </w:num>
+  <w:num w:numId="16">
+    <w:abstractNumId w:val="19"/>
+  </w:num>
+  <w:num w:numId="17">
+    <w:abstractNumId w:val="14"/>
+  </w:num>
+  <w:num w:numId="18">
+    <w:abstractNumId w:val="4"/>
+  </w:num>
+  <w:num w:numId="19">
+    <w:abstractNumId w:val="9"/>
+  </w:num>
+  <w:num w:numId="20">
+    <w:abstractNumId w:val="13"/>
+  </w:num>
+  <w:num w:numId="21">
+    <w:abstractNumId w:val="1"/>
   </w:num>
 </w:numbering>
 </file>

</xml_diff>